<commit_message>
Added Needs and Features to Vision document.
</commit_message>
<xml_diff>
--- a/LCOM Documents/Iteration1/LCOMProjectVision.docx
+++ b/LCOM Documents/Iteration1/LCOMProjectVision.docx
@@ -221,15 +221,7 @@
                 <w:sz w:val="18"/>
                 <w:szCs w:val="18"/>
               </w:rPr>
-              <w:t>P</w:t>
-            </w:r>
-            <w:r>
-              <w:rPr>
-                <w:color w:val="000000" w:themeColor="text1"/>
-                <w:sz w:val="18"/>
-                <w:szCs w:val="18"/>
-              </w:rPr>
-              <w:t>oor time management and organization</w:t>
+              <w:t>Poor time management and organization</w:t>
             </w:r>
           </w:p>
         </w:tc>
@@ -462,13 +454,7 @@
               <w:rPr>
                 <w:iCs w:val="0"/>
               </w:rPr>
-              <w:t>I</w:t>
-            </w:r>
-            <w:r>
-              <w:rPr>
-                <w:iCs w:val="0"/>
-              </w:rPr>
-              <w:t>ndividuals with ADHD</w:t>
+              <w:t>Individuals with ADHD</w:t>
             </w:r>
           </w:p>
         </w:tc>
@@ -612,13 +598,7 @@
               <w:rPr>
                 <w:iCs w:val="0"/>
               </w:rPr>
-              <w:t>P</w:t>
-            </w:r>
-            <w:r>
-              <w:rPr>
-                <w:iCs w:val="0"/>
-              </w:rPr>
-              <w:t>rovides a comprehensive set of tools to help manage daily tasks and achieve goals</w:t>
+              <w:t>Provides a comprehensive set of tools to help manage daily tasks and achieve goals</w:t>
             </w:r>
           </w:p>
         </w:tc>
@@ -919,14 +899,7 @@
                 <w:sz w:val="18"/>
                 <w:szCs w:val="18"/>
               </w:rPr>
-              <w:t xml:space="preserve">Allocating resources (including funding) to support the </w:t>
-            </w:r>
-            <w:r>
-              <w:rPr>
-                <w:sz w:val="18"/>
-                <w:szCs w:val="18"/>
-              </w:rPr>
-              <w:t>project.</w:t>
+              <w:t>Allocating resources (including funding) to support the project.</w:t>
             </w:r>
           </w:p>
           <w:p>
@@ -966,14 +939,7 @@
                 <w:sz w:val="18"/>
                 <w:szCs w:val="18"/>
               </w:rPr>
-              <w:t xml:space="preserve">Monitoring the project's progress and ensuring that it stays on </w:t>
-            </w:r>
-            <w:r>
-              <w:rPr>
-                <w:sz w:val="18"/>
-                <w:szCs w:val="18"/>
-              </w:rPr>
-              <w:t>track.</w:t>
+              <w:t>Monitoring the project's progress and ensuring that it stays on track.</w:t>
             </w:r>
           </w:p>
           <w:p>
@@ -993,14 +959,7 @@
                 <w:sz w:val="18"/>
                 <w:szCs w:val="18"/>
               </w:rPr>
-              <w:t xml:space="preserve">Identifying and managing risks and issues that may impact the project's </w:t>
-            </w:r>
-            <w:r>
-              <w:rPr>
-                <w:sz w:val="18"/>
-                <w:szCs w:val="18"/>
-              </w:rPr>
-              <w:t>success.</w:t>
+              <w:t>Identifying and managing risks and issues that may impact the project's success.</w:t>
             </w:r>
           </w:p>
           <w:p>
@@ -1060,7 +1019,7 @@
                 <w:sz w:val="18"/>
                 <w:szCs w:val="18"/>
               </w:rPr>
-              <w:t xml:space="preserve">The primary stakeholders in the ADHD Task Manager application will be individuals with ADHD, who will use the system to manage their time and stay organized. Users will </w:t>
+              <w:t xml:space="preserve">The primary stakeholders in the ADHD Task Manager application will be individuals with ADHD, who will use the system to manage their time and stay organized. Users will have a direct interest in the usability, </w:t>
             </w:r>
             <w:r>
               <w:rPr>
@@ -1068,7 +1027,7 @@
                 <w:szCs w:val="18"/>
               </w:rPr>
               <w:lastRenderedPageBreak/>
-              <w:t>have a direct interest in the usability, effectiveness, and overall user experience of the system.</w:t>
+              <w:t>effectiveness, and overall user experience of the system.</w:t>
             </w:r>
           </w:p>
         </w:tc>
@@ -1110,15 +1069,7 @@
                 <w:sz w:val="18"/>
                 <w:szCs w:val="18"/>
               </w:rPr>
-              <w:t xml:space="preserve">Providing feedback on the usability and effectiveness of the system, including </w:t>
-            </w:r>
-            <w:r>
-              <w:rPr>
-                <w:sz w:val="18"/>
-                <w:szCs w:val="18"/>
-              </w:rPr>
-              <w:lastRenderedPageBreak/>
-              <w:t>identifying areas where the system could be improved or enhanced.</w:t>
+              <w:t>Providing feedback on the usability and effectiveness of the system, including identifying areas where the system could be improved or enhanced.</w:t>
             </w:r>
           </w:p>
           <w:p>
@@ -1138,7 +1089,15 @@
                 <w:sz w:val="18"/>
                 <w:szCs w:val="18"/>
               </w:rPr>
-              <w:t>Ensuring that the system is used in accordance with its intended purpose, and that it is used in a safe and responsible manner.</w:t>
+              <w:t xml:space="preserve">Ensuring that the system is used in accordance with its intended purpose, and </w:t>
+            </w:r>
+            <w:r>
+              <w:rPr>
+                <w:sz w:val="18"/>
+                <w:szCs w:val="18"/>
+              </w:rPr>
+              <w:lastRenderedPageBreak/>
+              <w:t>that it is used in a safe and responsible manner.</w:t>
             </w:r>
           </w:p>
           <w:p>
@@ -1370,21 +1329,7 @@
           <w:sz w:val="18"/>
           <w:szCs w:val="18"/>
         </w:rPr>
-        <w:t xml:space="preserve"> Users may be using a variety of other applications to support their work or study, including email, messaging apps, and productivity tools. The ADHD Task Manager may need to integrate with these other applications </w:t>
-      </w:r>
-      <w:r>
-        <w:rPr>
-          <w:sz w:val="18"/>
-          <w:szCs w:val="18"/>
-        </w:rPr>
-        <w:t>to</w:t>
-      </w:r>
-      <w:r>
-        <w:rPr>
-          <w:sz w:val="18"/>
-          <w:szCs w:val="18"/>
-        </w:rPr>
-        <w:t xml:space="preserve"> provide a seamless user experience and ensure that all necessary information is available in one place.</w:t>
+        <w:t xml:space="preserve"> Users may be using a variety of other applications to support their work or study, including email, messaging apps, and productivity tools. The ADHD Task Manager may need to integrate with these other applications to provide a seamless user experience and ensure that all necessary information is available in one place.</w:t>
       </w:r>
     </w:p>
     <w:p>
@@ -1446,178 +1391,35 @@
       </w:r>
       <w:bookmarkEnd w:id="33"/>
     </w:p>
-    <w:p>
-      <w:pPr>
-        <w:pStyle w:val="InfoBlue"/>
-        <w:rPr>
-          <w:i/>
-          <w:iCs w:val="0"/>
-          <w:color w:val="00ACFF"/>
-        </w:rPr>
-      </w:pPr>
-      <w:r>
-        <w:rPr>
-          <w:i/>
-          <w:iCs w:val="0"/>
-          <w:color w:val="00ACFF"/>
-        </w:rPr>
-        <w:t>[Avoid design. Keep feature descriptions at a general level. Focus on capabilities needed and why (not how)</w:t>
-      </w:r>
-      <w:r>
-        <w:rPr>
-          <w:i/>
-          <w:iCs w:val="0"/>
-          <w:color w:val="00ACFF"/>
-        </w:rPr>
-        <w:tab/>
-        <w:t xml:space="preserve"> they should be implemented.</w:t>
-      </w:r>
-      <w:r>
-        <w:rPr>
-          <w:i/>
-          <w:iCs w:val="0"/>
-          <w:color w:val="00ACFF"/>
-        </w:rPr>
-        <w:t xml:space="preserve"> Capture the stakeholder priority and planned release for each feature.</w:t>
-      </w:r>
-    </w:p>
-    <w:p>
-      <w:pPr>
-        <w:pStyle w:val="InfoBlue"/>
-        <w:rPr>
-          <w:i/>
-          <w:iCs w:val="0"/>
-          <w:color w:val="00ACFF"/>
-        </w:rPr>
-      </w:pPr>
-      <w:r>
-        <w:rPr>
-          <w:i/>
-          <w:iCs w:val="0"/>
-          <w:color w:val="00ACFF"/>
-        </w:rPr>
-        <w:lastRenderedPageBreak/>
-        <w:t xml:space="preserve">Remember: a NEED is something the business needs to do – it is a business capability. </w:t>
-      </w:r>
-      <w:proofErr w:type="spellStart"/>
-      <w:r>
-        <w:rPr>
-          <w:i/>
-          <w:iCs w:val="0"/>
-          <w:color w:val="00ACFF"/>
-        </w:rPr>
-        <w:t>Noone</w:t>
-      </w:r>
-      <w:proofErr w:type="spellEnd"/>
-      <w:r>
-        <w:rPr>
-          <w:i/>
-          <w:iCs w:val="0"/>
-          <w:color w:val="00ACFF"/>
-        </w:rPr>
-        <w:t xml:space="preserve"> NEEDS a website – what they NEED is a universal way to communicate with their customers.  A website is an architectural mechanism that provides the FEATURE of universal accessibility. </w:t>
-      </w:r>
-    </w:p>
-    <w:p>
-      <w:pPr>
-        <w:pStyle w:val="InfoBlue"/>
-        <w:rPr>
-          <w:i/>
-          <w:iCs w:val="0"/>
-          <w:color w:val="00ACFF"/>
-        </w:rPr>
-      </w:pPr>
-      <w:r>
-        <w:rPr>
-          <w:i/>
-          <w:iCs w:val="0"/>
-          <w:color w:val="00ACFF"/>
-        </w:rPr>
-        <w:t>A NEED is a problem – a FEATURE is a solution. Don’t get them mixed up.</w:t>
-      </w:r>
-    </w:p>
-    <w:p>
-      <w:pPr>
-        <w:pStyle w:val="InfoBlue"/>
-        <w:rPr>
-          <w:i/>
-          <w:iCs w:val="0"/>
-          <w:color w:val="00ACFF"/>
-        </w:rPr>
-      </w:pPr>
-      <w:r>
-        <w:rPr>
-          <w:i/>
-          <w:iCs w:val="0"/>
-          <w:color w:val="00ACFF"/>
-        </w:rPr>
-        <w:t>Needs should be consistent with the functional requirements as expressed in the Use Case Model – a document which should generally accompany the Vision document.</w:t>
-      </w:r>
-    </w:p>
-    <w:p>
-      <w:pPr>
-        <w:pStyle w:val="InfoBlue"/>
-        <w:rPr>
-          <w:i/>
-          <w:iCs w:val="0"/>
-          <w:color w:val="00ACFF"/>
-        </w:rPr>
-      </w:pPr>
-      <w:r>
-        <w:rPr>
-          <w:i/>
-          <w:iCs w:val="0"/>
-          <w:color w:val="00ACFF"/>
-        </w:rPr>
-        <w:t>Features are characteristics of the software that support or enable those use cases to be enacted.</w:t>
-      </w:r>
-      <w:r>
-        <w:rPr>
-          <w:i/>
-          <w:iCs w:val="0"/>
-          <w:color w:val="00ACFF"/>
-        </w:rPr>
-        <w:t>]</w:t>
-      </w:r>
-    </w:p>
     <w:tbl>
       <w:tblPr>
-        <w:tblW w:w="0" w:type="auto"/>
-        <w:tblBorders>
-          <w:top w:val="single" w:sz="6" w:space="0" w:color="000000"/>
-          <w:left w:val="single" w:sz="6" w:space="0" w:color="000000"/>
-          <w:bottom w:val="single" w:sz="6" w:space="0" w:color="000000"/>
-          <w:right w:val="single" w:sz="6" w:space="0" w:color="000000"/>
-          <w:insideH w:val="single" w:sz="6" w:space="0" w:color="000000"/>
-          <w:insideV w:val="single" w:sz="6" w:space="0" w:color="000000"/>
-        </w:tblBorders>
-        <w:tblLayout w:type="fixed"/>
-        <w:tblLook w:val="00A0" w:firstRow="1" w:lastRow="0" w:firstColumn="1" w:lastColumn="0" w:noHBand="0" w:noVBand="0"/>
+        <w:tblStyle w:val="TableGrid"/>
+        <w:tblW w:w="9209" w:type="dxa"/>
+        <w:tblLook w:val="04A0" w:firstRow="1" w:lastRow="0" w:firstColumn="1" w:lastColumn="0" w:noHBand="0" w:noVBand="1"/>
       </w:tblPr>
       <w:tblGrid>
-        <w:gridCol w:w="3085"/>
-        <w:gridCol w:w="992"/>
-        <w:gridCol w:w="1611"/>
-        <w:gridCol w:w="2430"/>
+        <w:gridCol w:w="3233"/>
+        <w:gridCol w:w="934"/>
+        <w:gridCol w:w="3506"/>
+        <w:gridCol w:w="1536"/>
       </w:tblGrid>
       <w:tr>
-        <w:tc>
-          <w:tcPr>
-            <w:tcW w:w="3085" w:type="dxa"/>
-          </w:tcPr>
-          <w:p>
-            <w:pPr>
-              <w:pStyle w:val="BodyText"/>
-              <w:ind w:left="0"/>
-              <w:rPr>
-                <w:b/>
-                <w:bCs/>
-              </w:rPr>
-            </w:pPr>
-            <w:r>
-              <w:rPr>
-                <w:b/>
-                <w:bCs/>
+        <w:trPr>
+          <w:tblHeader/>
+        </w:trPr>
+        <w:tc>
+          <w:tcPr>
+            <w:tcW w:w="3256" w:type="dxa"/>
+          </w:tcPr>
+          <w:p>
+            <w:pPr>
+              <w:rPr>
+                <w:lang w:val="en-AU"/>
+              </w:rPr>
+            </w:pPr>
+            <w:r>
+              <w:rPr>
+                <w:lang w:val="en-AU"/>
               </w:rPr>
               <w:t>Need</w:t>
             </w:r>
@@ -1625,21 +1427,17 @@
         </w:tc>
         <w:tc>
           <w:tcPr>
-            <w:tcW w:w="992" w:type="dxa"/>
-          </w:tcPr>
-          <w:p>
-            <w:pPr>
-              <w:pStyle w:val="BodyText"/>
-              <w:ind w:left="0"/>
-              <w:rPr>
-                <w:b/>
-                <w:bCs/>
-              </w:rPr>
-            </w:pPr>
-            <w:r>
-              <w:rPr>
-                <w:b/>
-                <w:bCs/>
+            <w:tcW w:w="850" w:type="dxa"/>
+          </w:tcPr>
+          <w:p>
+            <w:pPr>
+              <w:rPr>
+                <w:lang w:val="en-AU"/>
+              </w:rPr>
+            </w:pPr>
+            <w:r>
+              <w:rPr>
+                <w:lang w:val="en-AU"/>
               </w:rPr>
               <w:t>Priority</w:t>
             </w:r>
@@ -1647,21 +1445,17 @@
         </w:tc>
         <w:tc>
           <w:tcPr>
-            <w:tcW w:w="1611" w:type="dxa"/>
-          </w:tcPr>
-          <w:p>
-            <w:pPr>
-              <w:pStyle w:val="BodyText"/>
-              <w:ind w:left="0"/>
-              <w:rPr>
-                <w:b/>
-                <w:bCs/>
-              </w:rPr>
-            </w:pPr>
-            <w:r>
-              <w:rPr>
-                <w:b/>
-                <w:bCs/>
+            <w:tcW w:w="3544" w:type="dxa"/>
+          </w:tcPr>
+          <w:p>
+            <w:pPr>
+              <w:rPr>
+                <w:lang w:val="en-AU"/>
+              </w:rPr>
+            </w:pPr>
+            <w:r>
+              <w:rPr>
+                <w:lang w:val="en-AU"/>
               </w:rPr>
               <w:t>Features</w:t>
             </w:r>
@@ -1669,21 +1463,17 @@
         </w:tc>
         <w:tc>
           <w:tcPr>
-            <w:tcW w:w="2430" w:type="dxa"/>
-          </w:tcPr>
-          <w:p>
-            <w:pPr>
-              <w:pStyle w:val="BodyText"/>
-              <w:ind w:left="0"/>
-              <w:rPr>
-                <w:b/>
-                <w:bCs/>
-              </w:rPr>
-            </w:pPr>
-            <w:r>
-              <w:rPr>
-                <w:b/>
-                <w:bCs/>
+            <w:tcW w:w="1559" w:type="dxa"/>
+          </w:tcPr>
+          <w:p>
+            <w:pPr>
+              <w:rPr>
+                <w:lang w:val="en-AU"/>
+              </w:rPr>
+            </w:pPr>
+            <w:r>
+              <w:rPr>
+                <w:lang w:val="en-AU"/>
               </w:rPr>
               <w:t>Planned Release</w:t>
             </w:r>
@@ -1693,45 +1483,808 @@
       <w:tr>
         <w:tc>
           <w:tcPr>
-            <w:tcW w:w="3085" w:type="dxa"/>
-          </w:tcPr>
-          <w:p>
-            <w:pPr>
-              <w:pStyle w:val="BodyText"/>
-              <w:ind w:left="0"/>
-            </w:pPr>
-          </w:p>
-        </w:tc>
-        <w:tc>
-          <w:tcPr>
-            <w:tcW w:w="992" w:type="dxa"/>
-          </w:tcPr>
-          <w:p>
-            <w:pPr>
-              <w:pStyle w:val="BodyText"/>
-              <w:ind w:left="0"/>
-            </w:pPr>
-          </w:p>
-        </w:tc>
-        <w:tc>
-          <w:tcPr>
-            <w:tcW w:w="1611" w:type="dxa"/>
-          </w:tcPr>
-          <w:p>
-            <w:pPr>
-              <w:pStyle w:val="BodyText"/>
-              <w:ind w:left="0"/>
-            </w:pPr>
-          </w:p>
-        </w:tc>
-        <w:tc>
-          <w:tcPr>
-            <w:tcW w:w="2430" w:type="dxa"/>
-          </w:tcPr>
-          <w:p>
-            <w:pPr>
-              <w:pStyle w:val="BodyText"/>
-              <w:ind w:left="0"/>
+            <w:tcW w:w="3256" w:type="dxa"/>
+          </w:tcPr>
+          <w:p>
+            <w:pPr>
+              <w:pStyle w:val="ListParagraph"/>
+              <w:widowControl/>
+              <w:numPr>
+                <w:ilvl w:val="0"/>
+                <w:numId w:val="33"/>
+              </w:numPr>
+              <w:spacing w:line="240" w:lineRule="auto"/>
+              <w:rPr>
+                <w:lang w:val="en-AU"/>
+              </w:rPr>
+            </w:pPr>
+            <w:r>
+              <w:rPr>
+                <w:lang w:val="en-AU"/>
+              </w:rPr>
+              <w:t>personalised to do list.</w:t>
+            </w:r>
+          </w:p>
+        </w:tc>
+        <w:tc>
+          <w:tcPr>
+            <w:tcW w:w="850" w:type="dxa"/>
+          </w:tcPr>
+          <w:p>
+            <w:pPr>
+              <w:rPr>
+                <w:lang w:val="en-AU"/>
+              </w:rPr>
+            </w:pPr>
+            <w:r>
+              <w:rPr>
+                <w:lang w:val="en-AU"/>
+              </w:rPr>
+              <w:t>H</w:t>
+            </w:r>
+          </w:p>
+        </w:tc>
+        <w:tc>
+          <w:tcPr>
+            <w:tcW w:w="3544" w:type="dxa"/>
+          </w:tcPr>
+          <w:p>
+            <w:pPr>
+              <w:pStyle w:val="ListParagraph"/>
+              <w:widowControl/>
+              <w:numPr>
+                <w:ilvl w:val="0"/>
+                <w:numId w:val="33"/>
+              </w:numPr>
+              <w:spacing w:line="240" w:lineRule="auto"/>
+              <w:rPr>
+                <w:lang w:val="en-AU"/>
+              </w:rPr>
+            </w:pPr>
+            <w:r>
+              <w:rPr>
+                <w:lang w:val="en-AU"/>
+              </w:rPr>
+              <w:t>User logs in with unique credentials to access personalised items.</w:t>
+            </w:r>
+          </w:p>
+        </w:tc>
+        <w:tc>
+          <w:tcPr>
+            <w:tcW w:w="1559" w:type="dxa"/>
+          </w:tcPr>
+          <w:p>
+            <w:pPr>
+              <w:rPr>
+                <w:lang w:val="en-AU"/>
+              </w:rPr>
+            </w:pPr>
+          </w:p>
+        </w:tc>
+      </w:tr>
+      <w:tr>
+        <w:tc>
+          <w:tcPr>
+            <w:tcW w:w="3256" w:type="dxa"/>
+          </w:tcPr>
+          <w:p>
+            <w:pPr>
+              <w:pStyle w:val="ListParagraph"/>
+              <w:widowControl/>
+              <w:numPr>
+                <w:ilvl w:val="0"/>
+                <w:numId w:val="33"/>
+              </w:numPr>
+              <w:spacing w:line="240" w:lineRule="auto"/>
+              <w:rPr>
+                <w:lang w:val="en-AU"/>
+              </w:rPr>
+            </w:pPr>
+            <w:r>
+              <w:rPr>
+                <w:lang w:val="en-AU"/>
+              </w:rPr>
+              <w:lastRenderedPageBreak/>
+              <w:t>integration with preinstalled app like Gmail.</w:t>
+            </w:r>
+          </w:p>
+        </w:tc>
+        <w:tc>
+          <w:tcPr>
+            <w:tcW w:w="850" w:type="dxa"/>
+          </w:tcPr>
+          <w:p>
+            <w:pPr>
+              <w:rPr>
+                <w:lang w:val="en-AU"/>
+              </w:rPr>
+            </w:pPr>
+          </w:p>
+        </w:tc>
+        <w:tc>
+          <w:tcPr>
+            <w:tcW w:w="3544" w:type="dxa"/>
+          </w:tcPr>
+          <w:p>
+            <w:pPr>
+              <w:pStyle w:val="ListParagraph"/>
+              <w:widowControl/>
+              <w:numPr>
+                <w:ilvl w:val="0"/>
+                <w:numId w:val="33"/>
+              </w:numPr>
+              <w:spacing w:line="240" w:lineRule="auto"/>
+              <w:rPr>
+                <w:lang w:val="en-AU"/>
+              </w:rPr>
+            </w:pPr>
+            <w:hyperlink r:id="rId7" w:history="1">
+              <w:r>
+                <w:rPr>
+                  <w:rStyle w:val="Hyperlink"/>
+                  <w:lang w:val="en-AU"/>
+                </w:rPr>
+                <w:t xml:space="preserve">Gmail </w:t>
+              </w:r>
+              <w:r>
+                <w:rPr>
+                  <w:rStyle w:val="Hyperlink"/>
+                  <w:lang w:val="en-AU"/>
+                </w:rPr>
+                <w:t>A</w:t>
+              </w:r>
+              <w:r>
+                <w:rPr>
+                  <w:rStyle w:val="Hyperlink"/>
+                  <w:lang w:val="en-AU"/>
+                </w:rPr>
+                <w:t>PI</w:t>
+              </w:r>
+            </w:hyperlink>
+            <w:r>
+              <w:rPr>
+                <w:lang w:val="en-AU"/>
+              </w:rPr>
+              <w:t xml:space="preserve"> is available</w:t>
+            </w:r>
+          </w:p>
+        </w:tc>
+        <w:tc>
+          <w:tcPr>
+            <w:tcW w:w="1559" w:type="dxa"/>
+          </w:tcPr>
+          <w:p>
+            <w:pPr>
+              <w:rPr>
+                <w:lang w:val="en-AU"/>
+              </w:rPr>
+            </w:pPr>
+          </w:p>
+        </w:tc>
+      </w:tr>
+      <w:tr>
+        <w:tc>
+          <w:tcPr>
+            <w:tcW w:w="3256" w:type="dxa"/>
+          </w:tcPr>
+          <w:p>
+            <w:pPr>
+              <w:pStyle w:val="ListParagraph"/>
+              <w:widowControl/>
+              <w:numPr>
+                <w:ilvl w:val="0"/>
+                <w:numId w:val="33"/>
+              </w:numPr>
+              <w:spacing w:line="240" w:lineRule="auto"/>
+              <w:rPr>
+                <w:lang w:val="en-AU"/>
+              </w:rPr>
+            </w:pPr>
+            <w:r>
+              <w:t>access to user’s historical data for better customisation.</w:t>
+            </w:r>
+          </w:p>
+        </w:tc>
+        <w:tc>
+          <w:tcPr>
+            <w:tcW w:w="850" w:type="dxa"/>
+          </w:tcPr>
+          <w:p>
+            <w:pPr>
+              <w:rPr>
+                <w:lang w:val="en-AU"/>
+              </w:rPr>
+            </w:pPr>
+            <w:r>
+              <w:rPr>
+                <w:lang w:val="en-AU"/>
+              </w:rPr>
+              <w:t>H</w:t>
+            </w:r>
+          </w:p>
+        </w:tc>
+        <w:tc>
+          <w:tcPr>
+            <w:tcW w:w="3544" w:type="dxa"/>
+          </w:tcPr>
+          <w:p>
+            <w:pPr>
+              <w:pStyle w:val="ListParagraph"/>
+              <w:widowControl/>
+              <w:numPr>
+                <w:ilvl w:val="0"/>
+                <w:numId w:val="33"/>
+              </w:numPr>
+              <w:spacing w:line="240" w:lineRule="auto"/>
+              <w:rPr>
+                <w:lang w:val="en-AU"/>
+              </w:rPr>
+            </w:pPr>
+            <w:r>
+              <w:rPr>
+                <w:lang w:val="en-AU"/>
+              </w:rPr>
+              <w:t xml:space="preserve">a database repository. </w:t>
+            </w:r>
+          </w:p>
+          <w:p>
+            <w:pPr>
+              <w:pStyle w:val="ListParagraph"/>
+              <w:widowControl/>
+              <w:numPr>
+                <w:ilvl w:val="0"/>
+                <w:numId w:val="33"/>
+              </w:numPr>
+              <w:spacing w:line="240" w:lineRule="auto"/>
+              <w:rPr>
+                <w:lang w:val="en-AU"/>
+              </w:rPr>
+            </w:pPr>
+            <w:r>
+              <w:rPr>
+                <w:color w:val="FF0000"/>
+                <w:lang w:val="en-AU"/>
+              </w:rPr>
+              <w:t xml:space="preserve">are </w:t>
+            </w:r>
+            <w:r>
+              <w:rPr>
+                <w:color w:val="FF0000"/>
+                <w:lang w:val="en-AU"/>
+              </w:rPr>
+              <w:t>we using local/external storage or both?</w:t>
+            </w:r>
+          </w:p>
+        </w:tc>
+        <w:tc>
+          <w:tcPr>
+            <w:tcW w:w="1559" w:type="dxa"/>
+          </w:tcPr>
+          <w:p>
+            <w:pPr>
+              <w:rPr>
+                <w:lang w:val="en-AU"/>
+              </w:rPr>
+            </w:pPr>
+          </w:p>
+        </w:tc>
+      </w:tr>
+      <w:tr>
+        <w:tc>
+          <w:tcPr>
+            <w:tcW w:w="3256" w:type="dxa"/>
+          </w:tcPr>
+          <w:p>
+            <w:pPr>
+              <w:pStyle w:val="ListParagraph"/>
+              <w:widowControl/>
+              <w:numPr>
+                <w:ilvl w:val="0"/>
+                <w:numId w:val="33"/>
+              </w:numPr>
+              <w:spacing w:line="240" w:lineRule="auto"/>
+            </w:pPr>
+            <w:r>
+              <w:t>help user stay focused and productive by assigning time to tasks.</w:t>
+            </w:r>
+          </w:p>
+        </w:tc>
+        <w:tc>
+          <w:tcPr>
+            <w:tcW w:w="850" w:type="dxa"/>
+          </w:tcPr>
+          <w:p>
+            <w:pPr>
+              <w:rPr>
+                <w:lang w:val="en-AU"/>
+              </w:rPr>
+            </w:pPr>
+            <w:r>
+              <w:rPr>
+                <w:lang w:val="en-AU"/>
+              </w:rPr>
+              <w:t>H</w:t>
+            </w:r>
+          </w:p>
+        </w:tc>
+        <w:tc>
+          <w:tcPr>
+            <w:tcW w:w="3544" w:type="dxa"/>
+          </w:tcPr>
+          <w:p>
+            <w:pPr>
+              <w:pStyle w:val="ListParagraph"/>
+              <w:widowControl/>
+              <w:numPr>
+                <w:ilvl w:val="0"/>
+                <w:numId w:val="33"/>
+              </w:numPr>
+              <w:spacing w:line="240" w:lineRule="auto"/>
+              <w:rPr>
+                <w:lang w:val="en-AU"/>
+              </w:rPr>
+            </w:pPr>
+            <w:r>
+              <w:rPr>
+                <w:lang w:val="en-AU"/>
+              </w:rPr>
+              <w:t>b</w:t>
+            </w:r>
+            <w:r>
+              <w:rPr>
+                <w:lang w:val="en-AU"/>
+              </w:rPr>
+              <w:t>uil</w:t>
+            </w:r>
+            <w:r>
+              <w:rPr>
+                <w:lang w:val="en-AU"/>
+              </w:rPr>
+              <w:t>t</w:t>
+            </w:r>
+            <w:r>
+              <w:rPr>
+                <w:lang w:val="en-AU"/>
+              </w:rPr>
+              <w:t>-</w:t>
+            </w:r>
+            <w:r>
+              <w:rPr>
+                <w:lang w:val="en-AU"/>
+              </w:rPr>
+              <w:t>in timer library in Kotlin.</w:t>
+            </w:r>
+          </w:p>
+        </w:tc>
+        <w:tc>
+          <w:tcPr>
+            <w:tcW w:w="1559" w:type="dxa"/>
+          </w:tcPr>
+          <w:p>
+            <w:pPr>
+              <w:rPr>
+                <w:lang w:val="en-AU"/>
+              </w:rPr>
+            </w:pPr>
+          </w:p>
+        </w:tc>
+      </w:tr>
+      <w:tr>
+        <w:tc>
+          <w:tcPr>
+            <w:tcW w:w="3256" w:type="dxa"/>
+          </w:tcPr>
+          <w:p>
+            <w:pPr>
+              <w:pStyle w:val="ListParagraph"/>
+              <w:widowControl/>
+              <w:numPr>
+                <w:ilvl w:val="0"/>
+                <w:numId w:val="33"/>
+              </w:numPr>
+              <w:spacing w:line="240" w:lineRule="auto"/>
+            </w:pPr>
+            <w:r>
+              <w:t>Handle user interactions.</w:t>
+            </w:r>
+          </w:p>
+        </w:tc>
+        <w:tc>
+          <w:tcPr>
+            <w:tcW w:w="850" w:type="dxa"/>
+          </w:tcPr>
+          <w:p>
+            <w:pPr>
+              <w:rPr>
+                <w:lang w:val="en-AU"/>
+              </w:rPr>
+            </w:pPr>
+            <w:r>
+              <w:rPr>
+                <w:lang w:val="en-AU"/>
+              </w:rPr>
+              <w:t>H</w:t>
+            </w:r>
+          </w:p>
+        </w:tc>
+        <w:tc>
+          <w:tcPr>
+            <w:tcW w:w="3544" w:type="dxa"/>
+          </w:tcPr>
+          <w:p>
+            <w:pPr>
+              <w:pStyle w:val="ListParagraph"/>
+              <w:widowControl/>
+              <w:numPr>
+                <w:ilvl w:val="0"/>
+                <w:numId w:val="33"/>
+              </w:numPr>
+              <w:spacing w:line="240" w:lineRule="auto"/>
+              <w:rPr>
+                <w:lang w:val="en-AU"/>
+              </w:rPr>
+            </w:pPr>
+            <w:r>
+              <w:rPr>
+                <w:lang w:val="en-AU"/>
+              </w:rPr>
+              <w:t xml:space="preserve">buttons such as start, pause, and reset to handle interactions </w:t>
+            </w:r>
+          </w:p>
+        </w:tc>
+        <w:tc>
+          <w:tcPr>
+            <w:tcW w:w="1559" w:type="dxa"/>
+          </w:tcPr>
+          <w:p>
+            <w:pPr>
+              <w:rPr>
+                <w:lang w:val="en-AU"/>
+              </w:rPr>
+            </w:pPr>
+          </w:p>
+        </w:tc>
+      </w:tr>
+      <w:tr>
+        <w:tc>
+          <w:tcPr>
+            <w:tcW w:w="3256" w:type="dxa"/>
+          </w:tcPr>
+          <w:p>
+            <w:pPr>
+              <w:pStyle w:val="ListParagraph"/>
+              <w:widowControl/>
+              <w:numPr>
+                <w:ilvl w:val="0"/>
+                <w:numId w:val="33"/>
+              </w:numPr>
+              <w:spacing w:line="240" w:lineRule="auto"/>
+            </w:pPr>
+            <w:r>
+              <w:t>Maintain/improve user motivation.</w:t>
+            </w:r>
+          </w:p>
+        </w:tc>
+        <w:tc>
+          <w:tcPr>
+            <w:tcW w:w="850" w:type="dxa"/>
+          </w:tcPr>
+          <w:p>
+            <w:pPr>
+              <w:rPr>
+                <w:lang w:val="en-AU"/>
+              </w:rPr>
+            </w:pPr>
+            <w:r>
+              <w:rPr>
+                <w:lang w:val="en-AU"/>
+              </w:rPr>
+              <w:t>H</w:t>
+            </w:r>
+          </w:p>
+        </w:tc>
+        <w:tc>
+          <w:tcPr>
+            <w:tcW w:w="3544" w:type="dxa"/>
+          </w:tcPr>
+          <w:p>
+            <w:pPr>
+              <w:pStyle w:val="ListParagraph"/>
+              <w:widowControl/>
+              <w:numPr>
+                <w:ilvl w:val="0"/>
+                <w:numId w:val="33"/>
+              </w:numPr>
+              <w:spacing w:line="240" w:lineRule="auto"/>
+              <w:rPr>
+                <w:lang w:val="en-AU"/>
+              </w:rPr>
+            </w:pPr>
+            <w:r>
+              <w:t xml:space="preserve">Provide rewards on task completion or after </w:t>
+            </w:r>
+            <w:r>
+              <w:rPr>
+                <w:i/>
+                <w:iCs/>
+              </w:rPr>
+              <w:t>n</w:t>
+            </w:r>
+            <w:r>
+              <w:t xml:space="preserve"> pomodoro sessions.</w:t>
+            </w:r>
+          </w:p>
+        </w:tc>
+        <w:tc>
+          <w:tcPr>
+            <w:tcW w:w="1559" w:type="dxa"/>
+          </w:tcPr>
+          <w:p>
+            <w:pPr>
+              <w:rPr>
+                <w:lang w:val="en-AU"/>
+              </w:rPr>
+            </w:pPr>
+          </w:p>
+        </w:tc>
+      </w:tr>
+      <w:tr>
+        <w:tc>
+          <w:tcPr>
+            <w:tcW w:w="3256" w:type="dxa"/>
+          </w:tcPr>
+          <w:p>
+            <w:pPr>
+              <w:pStyle w:val="ListParagraph"/>
+              <w:widowControl/>
+              <w:numPr>
+                <w:ilvl w:val="0"/>
+                <w:numId w:val="33"/>
+              </w:numPr>
+              <w:spacing w:line="240" w:lineRule="auto"/>
+            </w:pPr>
+            <w:r>
+              <w:t>generate user specific data. For instance, is the user most productive during morning, afternoon, or night.</w:t>
+            </w:r>
+          </w:p>
+        </w:tc>
+        <w:tc>
+          <w:tcPr>
+            <w:tcW w:w="850" w:type="dxa"/>
+          </w:tcPr>
+          <w:p>
+            <w:pPr>
+              <w:rPr>
+                <w:lang w:val="en-AU"/>
+              </w:rPr>
+            </w:pPr>
+            <w:r>
+              <w:rPr>
+                <w:lang w:val="en-AU"/>
+              </w:rPr>
+              <w:t>L</w:t>
+            </w:r>
+          </w:p>
+        </w:tc>
+        <w:tc>
+          <w:tcPr>
+            <w:tcW w:w="3544" w:type="dxa"/>
+          </w:tcPr>
+          <w:p>
+            <w:pPr>
+              <w:pStyle w:val="ListParagraph"/>
+              <w:widowControl/>
+              <w:numPr>
+                <w:ilvl w:val="0"/>
+                <w:numId w:val="33"/>
+              </w:numPr>
+              <w:spacing w:line="240" w:lineRule="auto"/>
+            </w:pPr>
+            <w:r>
+              <w:t>Use AI implementations.</w:t>
+            </w:r>
+          </w:p>
+        </w:tc>
+        <w:tc>
+          <w:tcPr>
+            <w:tcW w:w="1559" w:type="dxa"/>
+          </w:tcPr>
+          <w:p>
+            <w:pPr>
+              <w:rPr>
+                <w:lang w:val="en-AU"/>
+              </w:rPr>
+            </w:pPr>
+          </w:p>
+        </w:tc>
+      </w:tr>
+      <w:tr>
+        <w:tc>
+          <w:tcPr>
+            <w:tcW w:w="3256" w:type="dxa"/>
+          </w:tcPr>
+          <w:p>
+            <w:pPr>
+              <w:pStyle w:val="ListParagraph"/>
+              <w:widowControl/>
+              <w:numPr>
+                <w:ilvl w:val="0"/>
+                <w:numId w:val="33"/>
+              </w:numPr>
+              <w:spacing w:line="240" w:lineRule="auto"/>
+            </w:pPr>
+            <w:r>
+              <w:t>App available to poor or no internet connection area.</w:t>
+            </w:r>
+          </w:p>
+          <w:p>
+            <w:pPr>
+              <w:pStyle w:val="ListParagraph"/>
+              <w:widowControl/>
+              <w:numPr>
+                <w:ilvl w:val="0"/>
+                <w:numId w:val="33"/>
+              </w:numPr>
+              <w:spacing w:line="240" w:lineRule="auto"/>
+            </w:pPr>
+            <w:r>
+              <w:rPr>
+                <w:color w:val="FF0000"/>
+              </w:rPr>
+              <w:t>Do we want this?</w:t>
+            </w:r>
+          </w:p>
+        </w:tc>
+        <w:tc>
+          <w:tcPr>
+            <w:tcW w:w="850" w:type="dxa"/>
+          </w:tcPr>
+          <w:p>
+            <w:pPr>
+              <w:rPr>
+                <w:lang w:val="en-AU"/>
+              </w:rPr>
+            </w:pPr>
+            <w:r>
+              <w:rPr>
+                <w:lang w:val="en-AU"/>
+              </w:rPr>
+              <w:t>L</w:t>
+            </w:r>
+          </w:p>
+        </w:tc>
+        <w:tc>
+          <w:tcPr>
+            <w:tcW w:w="3544" w:type="dxa"/>
+          </w:tcPr>
+          <w:p>
+            <w:pPr>
+              <w:pStyle w:val="ListParagraph"/>
+              <w:widowControl/>
+              <w:numPr>
+                <w:ilvl w:val="0"/>
+                <w:numId w:val="33"/>
+              </w:numPr>
+              <w:spacing w:line="240" w:lineRule="auto"/>
+            </w:pPr>
+            <w:r>
+              <w:t xml:space="preserve">provide basic functionality such as setting time for a </w:t>
+            </w:r>
+            <w:r>
+              <w:t>task.</w:t>
+            </w:r>
+          </w:p>
+          <w:p>
+            <w:pPr>
+              <w:pStyle w:val="ListParagraph"/>
+              <w:widowControl/>
+              <w:numPr>
+                <w:ilvl w:val="0"/>
+                <w:numId w:val="33"/>
+              </w:numPr>
+              <w:spacing w:line="240" w:lineRule="auto"/>
+            </w:pPr>
+            <w:r>
+              <w:t>use local storage.</w:t>
+            </w:r>
+          </w:p>
+          <w:p>
+            <w:pPr>
+              <w:pStyle w:val="ListParagraph"/>
+              <w:widowControl/>
+              <w:numPr>
+                <w:ilvl w:val="0"/>
+                <w:numId w:val="33"/>
+              </w:numPr>
+              <w:spacing w:line="240" w:lineRule="auto"/>
+            </w:pPr>
+            <w:r>
+              <w:rPr>
+                <w:color w:val="FF0000"/>
+              </w:rPr>
+              <w:t>Do we want to update the external storage once internet connection is re-established?</w:t>
+            </w:r>
+          </w:p>
+        </w:tc>
+        <w:tc>
+          <w:tcPr>
+            <w:tcW w:w="1559" w:type="dxa"/>
+          </w:tcPr>
+          <w:p>
+            <w:pPr>
+              <w:rPr>
+                <w:lang w:val="en-AU"/>
+              </w:rPr>
+            </w:pPr>
+          </w:p>
+        </w:tc>
+      </w:tr>
+      <w:tr>
+        <w:tc>
+          <w:tcPr>
+            <w:tcW w:w="3256" w:type="dxa"/>
+          </w:tcPr>
+          <w:p>
+            <w:pPr>
+              <w:pStyle w:val="ListParagraph"/>
+              <w:widowControl/>
+              <w:numPr>
+                <w:ilvl w:val="0"/>
+                <w:numId w:val="33"/>
+              </w:numPr>
+              <w:spacing w:line="240" w:lineRule="auto"/>
+            </w:pPr>
+            <w:r>
+              <w:t>Internet connectivity issues</w:t>
+            </w:r>
+          </w:p>
+        </w:tc>
+        <w:tc>
+          <w:tcPr>
+            <w:tcW w:w="850" w:type="dxa"/>
+          </w:tcPr>
+          <w:p>
+            <w:pPr>
+              <w:rPr>
+                <w:lang w:val="en-AU"/>
+              </w:rPr>
+            </w:pPr>
+            <w:r>
+              <w:rPr>
+                <w:lang w:val="en-AU"/>
+              </w:rPr>
+              <w:t>L</w:t>
+            </w:r>
+          </w:p>
+        </w:tc>
+        <w:tc>
+          <w:tcPr>
+            <w:tcW w:w="3544" w:type="dxa"/>
+          </w:tcPr>
+          <w:p>
+            <w:pPr>
+              <w:pStyle w:val="ListParagraph"/>
+              <w:widowControl/>
+              <w:numPr>
+                <w:ilvl w:val="0"/>
+                <w:numId w:val="33"/>
+              </w:numPr>
+              <w:spacing w:line="240" w:lineRule="auto"/>
+            </w:pPr>
+            <w:r>
+              <w:t>notification message alerting user that limited service will be available.</w:t>
+            </w:r>
+          </w:p>
+        </w:tc>
+        <w:tc>
+          <w:tcPr>
+            <w:tcW w:w="1559" w:type="dxa"/>
+          </w:tcPr>
+          <w:p>
+            <w:pPr>
+              <w:rPr>
+                <w:lang w:val="en-AU"/>
+              </w:rPr>
             </w:pPr>
           </w:p>
         </w:tc>
@@ -1895,6 +2448,7 @@
           <w:iCs w:val="0"/>
           <w:color w:val="2E74B5" w:themeColor="accent1" w:themeShade="BF"/>
         </w:rPr>
+        <w:lastRenderedPageBreak/>
         <w:t xml:space="preserve">Note any design constraints, external constraints, </w:t>
       </w:r>
       <w:proofErr w:type="gramStart"/>
@@ -2126,8 +2680,8 @@
       </w:pPr>
     </w:p>
     <w:sectPr>
-      <w:headerReference w:type="default" r:id="rId7"/>
-      <w:footerReference w:type="default" r:id="rId8"/>
+      <w:headerReference w:type="default" r:id="rId8"/>
+      <w:footerReference w:type="default" r:id="rId9"/>
       <w:pgSz w:w="12240" w:h="15840" w:code="1"/>
       <w:pgMar w:top="1440" w:right="1440" w:bottom="1440" w:left="1440" w:header="720" w:footer="720" w:gutter="0"/>
       <w:cols w:space="720"/>
@@ -3037,6 +3591,119 @@
     </w:lvl>
   </w:abstractNum>
   <w:abstractNum w:abstractNumId="17" w15:restartNumberingAfterBreak="0">
+    <w:nsid w:val="3FB002B7"/>
+    <w:multiLevelType w:val="hybridMultilevel"/>
+    <w:tmpl w:val="EE327920"/>
+    <w:lvl w:ilvl="0" w:tplc="08090001">
+      <w:start w:val="1"/>
+      <w:numFmt w:val="bullet"/>
+      <w:lvlText w:val=""/>
+      <w:lvlJc w:val="left"/>
+      <w:pPr>
+        <w:ind w:left="720" w:hanging="360"/>
+      </w:pPr>
+      <w:rPr>
+        <w:rFonts w:ascii="Symbol" w:hAnsi="Symbol" w:hint="default"/>
+      </w:rPr>
+    </w:lvl>
+    <w:lvl w:ilvl="1" w:tplc="08090003" w:tentative="1">
+      <w:start w:val="1"/>
+      <w:numFmt w:val="bullet"/>
+      <w:lvlText w:val="o"/>
+      <w:lvlJc w:val="left"/>
+      <w:pPr>
+        <w:ind w:left="1440" w:hanging="360"/>
+      </w:pPr>
+      <w:rPr>
+        <w:rFonts w:ascii="Courier New" w:hAnsi="Courier New" w:cs="Courier New" w:hint="default"/>
+      </w:rPr>
+    </w:lvl>
+    <w:lvl w:ilvl="2" w:tplc="08090005" w:tentative="1">
+      <w:start w:val="1"/>
+      <w:numFmt w:val="bullet"/>
+      <w:lvlText w:val=""/>
+      <w:lvlJc w:val="left"/>
+      <w:pPr>
+        <w:ind w:left="2160" w:hanging="360"/>
+      </w:pPr>
+      <w:rPr>
+        <w:rFonts w:ascii="Wingdings" w:hAnsi="Wingdings" w:hint="default"/>
+      </w:rPr>
+    </w:lvl>
+    <w:lvl w:ilvl="3" w:tplc="08090001" w:tentative="1">
+      <w:start w:val="1"/>
+      <w:numFmt w:val="bullet"/>
+      <w:lvlText w:val=""/>
+      <w:lvlJc w:val="left"/>
+      <w:pPr>
+        <w:ind w:left="2880" w:hanging="360"/>
+      </w:pPr>
+      <w:rPr>
+        <w:rFonts w:ascii="Symbol" w:hAnsi="Symbol" w:hint="default"/>
+      </w:rPr>
+    </w:lvl>
+    <w:lvl w:ilvl="4" w:tplc="08090003" w:tentative="1">
+      <w:start w:val="1"/>
+      <w:numFmt w:val="bullet"/>
+      <w:lvlText w:val="o"/>
+      <w:lvlJc w:val="left"/>
+      <w:pPr>
+        <w:ind w:left="3600" w:hanging="360"/>
+      </w:pPr>
+      <w:rPr>
+        <w:rFonts w:ascii="Courier New" w:hAnsi="Courier New" w:cs="Courier New" w:hint="default"/>
+      </w:rPr>
+    </w:lvl>
+    <w:lvl w:ilvl="5" w:tplc="08090005" w:tentative="1">
+      <w:start w:val="1"/>
+      <w:numFmt w:val="bullet"/>
+      <w:lvlText w:val=""/>
+      <w:lvlJc w:val="left"/>
+      <w:pPr>
+        <w:ind w:left="4320" w:hanging="360"/>
+      </w:pPr>
+      <w:rPr>
+        <w:rFonts w:ascii="Wingdings" w:hAnsi="Wingdings" w:hint="default"/>
+      </w:rPr>
+    </w:lvl>
+    <w:lvl w:ilvl="6" w:tplc="08090001" w:tentative="1">
+      <w:start w:val="1"/>
+      <w:numFmt w:val="bullet"/>
+      <w:lvlText w:val=""/>
+      <w:lvlJc w:val="left"/>
+      <w:pPr>
+        <w:ind w:left="5040" w:hanging="360"/>
+      </w:pPr>
+      <w:rPr>
+        <w:rFonts w:ascii="Symbol" w:hAnsi="Symbol" w:hint="default"/>
+      </w:rPr>
+    </w:lvl>
+    <w:lvl w:ilvl="7" w:tplc="08090003" w:tentative="1">
+      <w:start w:val="1"/>
+      <w:numFmt w:val="bullet"/>
+      <w:lvlText w:val="o"/>
+      <w:lvlJc w:val="left"/>
+      <w:pPr>
+        <w:ind w:left="5760" w:hanging="360"/>
+      </w:pPr>
+      <w:rPr>
+        <w:rFonts w:ascii="Courier New" w:hAnsi="Courier New" w:cs="Courier New" w:hint="default"/>
+      </w:rPr>
+    </w:lvl>
+    <w:lvl w:ilvl="8" w:tplc="08090005" w:tentative="1">
+      <w:start w:val="1"/>
+      <w:numFmt w:val="bullet"/>
+      <w:lvlText w:val=""/>
+      <w:lvlJc w:val="left"/>
+      <w:pPr>
+        <w:ind w:left="6480" w:hanging="360"/>
+      </w:pPr>
+      <w:rPr>
+        <w:rFonts w:ascii="Wingdings" w:hAnsi="Wingdings" w:hint="default"/>
+      </w:rPr>
+    </w:lvl>
+  </w:abstractNum>
+  <w:abstractNum w:abstractNumId="18" w15:restartNumberingAfterBreak="0">
     <w:nsid w:val="421159F9"/>
     <w:multiLevelType w:val="hybridMultilevel"/>
     <w:tmpl w:val="BF7ECB4C"/>
@@ -3149,7 +3816,7 @@
       </w:rPr>
     </w:lvl>
   </w:abstractNum>
-  <w:abstractNum w:abstractNumId="18" w15:restartNumberingAfterBreak="0">
+  <w:abstractNum w:abstractNumId="19" w15:restartNumberingAfterBreak="0">
     <w:nsid w:val="42B97F7B"/>
     <w:multiLevelType w:val="singleLevel"/>
     <w:tmpl w:val="04090001"/>
@@ -3169,7 +3836,7 @@
       </w:rPr>
     </w:lvl>
   </w:abstractNum>
-  <w:abstractNum w:abstractNumId="19" w15:restartNumberingAfterBreak="0">
+  <w:abstractNum w:abstractNumId="20" w15:restartNumberingAfterBreak="0">
     <w:nsid w:val="49E170D0"/>
     <w:multiLevelType w:val="singleLevel"/>
     <w:tmpl w:val="04090001"/>
@@ -3189,7 +3856,7 @@
       </w:rPr>
     </w:lvl>
   </w:abstractNum>
-  <w:abstractNum w:abstractNumId="20" w15:restartNumberingAfterBreak="0">
+  <w:abstractNum w:abstractNumId="21" w15:restartNumberingAfterBreak="0">
     <w:nsid w:val="4F64732B"/>
     <w:multiLevelType w:val="singleLevel"/>
     <w:tmpl w:val="04090001"/>
@@ -3209,7 +3876,7 @@
       </w:rPr>
     </w:lvl>
   </w:abstractNum>
-  <w:abstractNum w:abstractNumId="21" w15:restartNumberingAfterBreak="0">
+  <w:abstractNum w:abstractNumId="22" w15:restartNumberingAfterBreak="0">
     <w:nsid w:val="52DF734E"/>
     <w:multiLevelType w:val="singleLevel"/>
     <w:tmpl w:val="04090001"/>
@@ -3229,7 +3896,7 @@
       </w:rPr>
     </w:lvl>
   </w:abstractNum>
-  <w:abstractNum w:abstractNumId="22" w15:restartNumberingAfterBreak="0">
+  <w:abstractNum w:abstractNumId="23" w15:restartNumberingAfterBreak="0">
     <w:nsid w:val="57011A4A"/>
     <w:multiLevelType w:val="hybridMultilevel"/>
     <w:tmpl w:val="99DAD664"/>
@@ -3342,7 +4009,7 @@
       </w:rPr>
     </w:lvl>
   </w:abstractNum>
-  <w:abstractNum w:abstractNumId="23" w15:restartNumberingAfterBreak="0">
+  <w:abstractNum w:abstractNumId="24" w15:restartNumberingAfterBreak="0">
     <w:nsid w:val="59F314B7"/>
     <w:multiLevelType w:val="singleLevel"/>
     <w:tmpl w:val="04090001"/>
@@ -3362,7 +4029,7 @@
       </w:rPr>
     </w:lvl>
   </w:abstractNum>
-  <w:abstractNum w:abstractNumId="24" w15:restartNumberingAfterBreak="0">
+  <w:abstractNum w:abstractNumId="25" w15:restartNumberingAfterBreak="0">
     <w:nsid w:val="647235F1"/>
     <w:multiLevelType w:val="singleLevel"/>
     <w:tmpl w:val="04090001"/>
@@ -3382,7 +4049,7 @@
       </w:rPr>
     </w:lvl>
   </w:abstractNum>
-  <w:abstractNum w:abstractNumId="25" w15:restartNumberingAfterBreak="0">
+  <w:abstractNum w:abstractNumId="26" w15:restartNumberingAfterBreak="0">
     <w:nsid w:val="6D2F7D46"/>
     <w:multiLevelType w:val="singleLevel"/>
     <w:tmpl w:val="04090001"/>
@@ -3402,7 +4069,7 @@
       </w:rPr>
     </w:lvl>
   </w:abstractNum>
-  <w:abstractNum w:abstractNumId="26" w15:restartNumberingAfterBreak="0">
+  <w:abstractNum w:abstractNumId="27" w15:restartNumberingAfterBreak="0">
     <w:nsid w:val="71F21F2A"/>
     <w:multiLevelType w:val="singleLevel"/>
     <w:tmpl w:val="04090001"/>
@@ -3422,7 +4089,7 @@
       </w:rPr>
     </w:lvl>
   </w:abstractNum>
-  <w:abstractNum w:abstractNumId="27" w15:restartNumberingAfterBreak="0">
+  <w:abstractNum w:abstractNumId="28" w15:restartNumberingAfterBreak="0">
     <w:nsid w:val="743601FB"/>
     <w:multiLevelType w:val="singleLevel"/>
     <w:tmpl w:val="04090001"/>
@@ -3442,7 +4109,7 @@
       </w:rPr>
     </w:lvl>
   </w:abstractNum>
-  <w:abstractNum w:abstractNumId="28" w15:restartNumberingAfterBreak="0">
+  <w:abstractNum w:abstractNumId="29" w15:restartNumberingAfterBreak="0">
     <w:nsid w:val="756150CA"/>
     <w:multiLevelType w:val="singleLevel"/>
     <w:tmpl w:val="04090001"/>
@@ -3462,7 +4129,7 @@
       </w:rPr>
     </w:lvl>
   </w:abstractNum>
-  <w:abstractNum w:abstractNumId="29" w15:restartNumberingAfterBreak="0">
+  <w:abstractNum w:abstractNumId="30" w15:restartNumberingAfterBreak="0">
     <w:nsid w:val="7BE434D7"/>
     <w:multiLevelType w:val="singleLevel"/>
     <w:tmpl w:val="04090001"/>
@@ -3482,7 +4149,7 @@
       </w:rPr>
     </w:lvl>
   </w:abstractNum>
-  <w:abstractNum w:abstractNumId="30" w15:restartNumberingAfterBreak="0">
+  <w:abstractNum w:abstractNumId="31" w15:restartNumberingAfterBreak="0">
     <w:nsid w:val="7C9362FF"/>
     <w:multiLevelType w:val="hybridMultilevel"/>
     <w:tmpl w:val="23B07F92"/>
@@ -3650,13 +4317,13 @@
     <w:abstractNumId w:val="14"/>
   </w:num>
   <w:num w:numId="5" w16cid:durableId="1851917799">
-    <w:abstractNumId w:val="29"/>
+    <w:abstractNumId w:val="30"/>
   </w:num>
   <w:num w:numId="6" w16cid:durableId="1498572239">
-    <w:abstractNumId w:val="21"/>
+    <w:abstractNumId w:val="22"/>
   </w:num>
   <w:num w:numId="7" w16cid:durableId="2094425173">
-    <w:abstractNumId w:val="20"/>
+    <w:abstractNumId w:val="21"/>
   </w:num>
   <w:num w:numId="8" w16cid:durableId="1131946293">
     <w:abstractNumId w:val="1"/>
@@ -3679,7 +4346,7 @@
     <w:abstractNumId w:val="2"/>
   </w:num>
   <w:num w:numId="10" w16cid:durableId="285158189">
-    <w:abstractNumId w:val="28"/>
+    <w:abstractNumId w:val="29"/>
   </w:num>
   <w:num w:numId="11" w16cid:durableId="567768235">
     <w:abstractNumId w:val="4"/>
@@ -3691,7 +4358,7 @@
     <w:abstractNumId w:val="13"/>
   </w:num>
   <w:num w:numId="14" w16cid:durableId="724722284">
-    <w:abstractNumId w:val="27"/>
+    <w:abstractNumId w:val="28"/>
   </w:num>
   <w:num w:numId="15" w16cid:durableId="11303617">
     <w:abstractNumId w:val="12"/>
@@ -3700,22 +4367,22 @@
     <w:abstractNumId w:val="6"/>
   </w:num>
   <w:num w:numId="17" w16cid:durableId="1133643790">
-    <w:abstractNumId w:val="26"/>
+    <w:abstractNumId w:val="27"/>
   </w:num>
   <w:num w:numId="18" w16cid:durableId="544298564">
-    <w:abstractNumId w:val="19"/>
+    <w:abstractNumId w:val="20"/>
   </w:num>
   <w:num w:numId="19" w16cid:durableId="1146556090">
     <w:abstractNumId w:val="7"/>
   </w:num>
   <w:num w:numId="20" w16cid:durableId="993491601">
-    <w:abstractNumId w:val="18"/>
+    <w:abstractNumId w:val="19"/>
   </w:num>
   <w:num w:numId="21" w16cid:durableId="1438136276">
     <w:abstractNumId w:val="11"/>
   </w:num>
   <w:num w:numId="22" w16cid:durableId="375275644">
-    <w:abstractNumId w:val="25"/>
+    <w:abstractNumId w:val="26"/>
   </w:num>
   <w:num w:numId="23" w16cid:durableId="20253613">
     <w:abstractNumId w:val="10"/>
@@ -3727,13 +4394,13 @@
     <w:abstractNumId w:val="8"/>
   </w:num>
   <w:num w:numId="26" w16cid:durableId="134764540">
-    <w:abstractNumId w:val="23"/>
+    <w:abstractNumId w:val="24"/>
   </w:num>
   <w:num w:numId="27" w16cid:durableId="1891109359">
-    <w:abstractNumId w:val="24"/>
+    <w:abstractNumId w:val="25"/>
   </w:num>
   <w:num w:numId="28" w16cid:durableId="1760173354">
-    <w:abstractNumId w:val="30"/>
+    <w:abstractNumId w:val="31"/>
   </w:num>
   <w:num w:numId="29" w16cid:durableId="1118522706">
     <w:abstractNumId w:val="16"/>
@@ -3742,10 +4409,13 @@
     <w:abstractNumId w:val="5"/>
   </w:num>
   <w:num w:numId="31" w16cid:durableId="948001806">
-    <w:abstractNumId w:val="17"/>
+    <w:abstractNumId w:val="18"/>
   </w:num>
   <w:num w:numId="32" w16cid:durableId="628128858">
-    <w:abstractNumId w:val="22"/>
+    <w:abstractNumId w:val="23"/>
+  </w:num>
+  <w:num w:numId="33" w16cid:durableId="819733278">
+    <w:abstractNumId w:val="17"/>
   </w:num>
 </w:numbering>
 </file>
@@ -3916,7 +4586,7 @@
     <w:lsdException w:name="Table Web 2" w:semiHidden="1" w:unhideWhenUsed="1"/>
     <w:lsdException w:name="Table Web 3" w:semiHidden="1" w:unhideWhenUsed="1"/>
     <w:lsdException w:name="Balloon Text" w:semiHidden="1" w:unhideWhenUsed="1"/>
-    <w:lsdException w:name="Table Grid" w:uiPriority="59"/>
+    <w:lsdException w:name="Table Grid" w:uiPriority="39"/>
     <w:lsdException w:name="Table Theme" w:semiHidden="1" w:unhideWhenUsed="1"/>
     <w:lsdException w:name="Placeholder Text" w:semiHidden="1"/>
     <w:lsdException w:name="No Spacing" w:uiPriority="1" w:qFormat="1"/>
@@ -4760,6 +5430,30 @@
       <w:contextualSpacing/>
     </w:pPr>
   </w:style>
+  <w:style w:type="table" w:styleId="TableGrid">
+    <w:name w:val="Table Grid"/>
+    <w:basedOn w:val="TableNormal"/>
+    <w:uiPriority w:val="39"/>
+    <w:rsid w:val="00482AD8"/>
+    <w:rPr>
+      <w:rFonts w:asciiTheme="minorHAnsi" w:eastAsiaTheme="minorHAnsi" w:hAnsiTheme="minorHAnsi" w:cstheme="minorBidi"/>
+      <w:kern w:val="2"/>
+      <w:sz w:val="24"/>
+      <w:szCs w:val="24"/>
+      <w:lang w:val="en-GB" w:eastAsia="en-US"/>
+      <w14:ligatures w14:val="standardContextual"/>
+    </w:rPr>
+    <w:tblPr>
+      <w:tblBorders>
+        <w:top w:val="single" w:sz="4" w:space="0" w:color="auto"/>
+        <w:left w:val="single" w:sz="4" w:space="0" w:color="auto"/>
+        <w:bottom w:val="single" w:sz="4" w:space="0" w:color="auto"/>
+        <w:right w:val="single" w:sz="4" w:space="0" w:color="auto"/>
+        <w:insideH w:val="single" w:sz="4" w:space="0" w:color="auto"/>
+        <w:insideV w:val="single" w:sz="4" w:space="0" w:color="auto"/>
+      </w:tblBorders>
+    </w:tblPr>
+  </w:style>
 </w:styles>
 </file>
 

</xml_diff>

<commit_message>
Matt: Filled Item 4.0 of the Project Vision Document. Check Issues for Matt's Concerns.
</commit_message>
<xml_diff>
--- a/LCOM Documents/Iteration1/LCOMProjectVision.docx
+++ b/LCOM Documents/Iteration1/LCOMProjectVision.docx
@@ -1,6 +1,6 @@
 
 <file path=word/document.xml><?xml version="1.0" encoding="utf-8"?>
-<w:document xmlns:wpc="http://schemas.microsoft.com/office/word/2010/wordprocessingCanvas" xmlns:cx="http://schemas.microsoft.com/office/drawing/2014/chartex" xmlns:cx1="http://schemas.microsoft.com/office/drawing/2015/9/8/chartex" xmlns:cx2="http://schemas.microsoft.com/office/drawing/2015/10/21/chartex" xmlns:cx3="http://schemas.microsoft.com/office/drawing/2016/5/9/chartex" xmlns:cx4="http://schemas.microsoft.com/office/drawing/2016/5/10/chartex" xmlns:cx5="http://schemas.microsoft.com/office/drawing/2016/5/11/chartex" xmlns:cx6="http://schemas.microsoft.com/office/drawing/2016/5/12/chartex" xmlns:cx7="http://schemas.microsoft.com/office/drawing/2016/5/13/chartex" xmlns:cx8="http://schemas.microsoft.com/office/drawing/2016/5/14/chartex" xmlns:mc="http://schemas.openxmlformats.org/markup-compatibility/2006" xmlns:aink="http://schemas.microsoft.com/office/drawing/2016/ink" xmlns:am3d="http://schemas.microsoft.com/office/drawing/2017/model3d" xmlns:o="urn:schemas-microsoft-com:office:office" xmlns:oel="http://schemas.microsoft.com/office/2019/extlst" xmlns:r="http://schemas.openxmlformats.org/officeDocument/2006/relationships" xmlns:m="http://schemas.openxmlformats.org/officeDocument/2006/math" xmlns:v="urn:schemas-microsoft-com:vml" xmlns:wp14="http://schemas.microsoft.com/office/word/2010/wordprocessingDrawing" xmlns:wp="http://schemas.openxmlformats.org/drawingml/2006/wordprocessingDrawing" xmlns:w10="urn:schemas-microsoft-com:office:word" xmlns:w="http://schemas.openxmlformats.org/wordprocessingml/2006/main" xmlns:w14="http://schemas.microsoft.com/office/word/2010/wordml" xmlns:w15="http://schemas.microsoft.com/office/word/2012/wordml" xmlns:w16cex="http://schemas.microsoft.com/office/word/2018/wordml/cex" xmlns:w16cid="http://schemas.microsoft.com/office/word/2016/wordml/cid" xmlns:w16="http://schemas.microsoft.com/office/word/2018/wordml" xmlns:w16du="http://schemas.microsoft.com/office/word/2023/wordml/word16du" xmlns:w16sdtdh="http://schemas.microsoft.com/office/word/2020/wordml/sdtdatahash" xmlns:w16se="http://schemas.microsoft.com/office/word/2015/wordml/symex" xmlns:wpg="http://schemas.microsoft.com/office/word/2010/wordprocessingGroup" xmlns:wpi="http://schemas.microsoft.com/office/word/2010/wordprocessingInk" xmlns:wne="http://schemas.microsoft.com/office/word/2006/wordml" xmlns:wps="http://schemas.microsoft.com/office/word/2010/wordprocessingShape" mc:Ignorable="w14 w15 w16se w16cid w16 w16cex w16sdtdh wp14">
+<w:document xmlns:wpc="http://schemas.microsoft.com/office/word/2010/wordprocessingCanvas" xmlns:cx="http://schemas.microsoft.com/office/drawing/2014/chartex" xmlns:cx1="http://schemas.microsoft.com/office/drawing/2015/9/8/chartex" xmlns:cx2="http://schemas.microsoft.com/office/drawing/2015/10/21/chartex" xmlns:cx3="http://schemas.microsoft.com/office/drawing/2016/5/9/chartex" xmlns:cx4="http://schemas.microsoft.com/office/drawing/2016/5/10/chartex" xmlns:cx5="http://schemas.microsoft.com/office/drawing/2016/5/11/chartex" xmlns:cx6="http://schemas.microsoft.com/office/drawing/2016/5/12/chartex" xmlns:cx7="http://schemas.microsoft.com/office/drawing/2016/5/13/chartex" xmlns:cx8="http://schemas.microsoft.com/office/drawing/2016/5/14/chartex" xmlns:mc="http://schemas.openxmlformats.org/markup-compatibility/2006" xmlns:aink="http://schemas.microsoft.com/office/drawing/2016/ink" xmlns:am3d="http://schemas.microsoft.com/office/drawing/2017/model3d" xmlns:o="urn:schemas-microsoft-com:office:office" xmlns:oel="http://schemas.microsoft.com/office/2019/extlst" xmlns:r="http://schemas.openxmlformats.org/officeDocument/2006/relationships" xmlns:m="http://schemas.openxmlformats.org/officeDocument/2006/math" xmlns:v="urn:schemas-microsoft-com:vml" xmlns:wp14="http://schemas.microsoft.com/office/word/2010/wordprocessingDrawing" xmlns:wp="http://schemas.openxmlformats.org/drawingml/2006/wordprocessingDrawing" xmlns:w10="urn:schemas-microsoft-com:office:word" xmlns:w="http://schemas.openxmlformats.org/wordprocessingml/2006/main" xmlns:w14="http://schemas.microsoft.com/office/word/2010/wordml" xmlns:w15="http://schemas.microsoft.com/office/word/2012/wordml" xmlns:w16cex="http://schemas.microsoft.com/office/word/2018/wordml/cex" xmlns:w16cid="http://schemas.microsoft.com/office/word/2016/wordml/cid" xmlns:w16="http://schemas.microsoft.com/office/word/2018/wordml" xmlns:w16sdtdh="http://schemas.microsoft.com/office/word/2020/wordml/sdtdatahash" xmlns:w16se="http://schemas.microsoft.com/office/word/2015/wordml/symex" xmlns:wpg="http://schemas.microsoft.com/office/word/2010/wordprocessingGroup" xmlns:wpi="http://schemas.microsoft.com/office/word/2010/wordprocessingInk" xmlns:wne="http://schemas.microsoft.com/office/word/2006/wordml" xmlns:wps="http://schemas.microsoft.com/office/word/2010/wordprocessingShape" mc:Ignorable="w14 w15 w16se w16cid w16 w16cex w16sdtdh wp14">
   <w:body>
     <w:p>
       <w:pPr>
@@ -1624,21 +1624,7 @@
                   <w:rStyle w:val="Hyperlink"/>
                   <w:lang w:val="en-AU"/>
                 </w:rPr>
-                <w:t xml:space="preserve">Gmail </w:t>
-              </w:r>
-              <w:r>
-                <w:rPr>
-                  <w:rStyle w:val="Hyperlink"/>
-                  <w:lang w:val="en-AU"/>
-                </w:rPr>
-                <w:t>A</w:t>
-              </w:r>
-              <w:r>
-                <w:rPr>
-                  <w:rStyle w:val="Hyperlink"/>
-                  <w:lang w:val="en-AU"/>
-                </w:rPr>
-                <w:t>PI</w:t>
+                <w:t>Gmail API</w:t>
               </w:r>
             </w:hyperlink>
             <w:r>
@@ -1681,7 +1667,15 @@
               </w:rPr>
             </w:pPr>
             <w:r>
-              <w:t>access to user’s historical data for better customisation.</w:t>
+              <w:t xml:space="preserve">access to user’s historical data for better </w:t>
+            </w:r>
+            <w:proofErr w:type="spellStart"/>
+            <w:r>
+              <w:t>customisation</w:t>
+            </w:r>
+            <w:proofErr w:type="spellEnd"/>
+            <w:r>
+              <w:t>.</w:t>
             </w:r>
           </w:p>
         </w:tc>
@@ -1745,14 +1739,7 @@
                 <w:color w:val="FF0000"/>
                 <w:lang w:val="en-AU"/>
               </w:rPr>
-              <w:t xml:space="preserve">are </w:t>
-            </w:r>
-            <w:r>
-              <w:rPr>
-                <w:color w:val="FF0000"/>
-                <w:lang w:val="en-AU"/>
-              </w:rPr>
-              <w:t>we using local/external storage or both?</w:t>
+              <w:t>are we using local/external storage or both?</w:t>
             </w:r>
           </w:p>
         </w:tc>
@@ -1828,31 +1815,7 @@
               <w:rPr>
                 <w:lang w:val="en-AU"/>
               </w:rPr>
-              <w:t>b</w:t>
-            </w:r>
-            <w:r>
-              <w:rPr>
-                <w:lang w:val="en-AU"/>
-              </w:rPr>
-              <w:t>uil</w:t>
-            </w:r>
-            <w:r>
-              <w:rPr>
-                <w:lang w:val="en-AU"/>
-              </w:rPr>
-              <w:t>t</w:t>
-            </w:r>
-            <w:r>
-              <w:rPr>
-                <w:lang w:val="en-AU"/>
-              </w:rPr>
-              <w:t>-</w:t>
-            </w:r>
-            <w:r>
-              <w:rPr>
-                <w:lang w:val="en-AU"/>
-              </w:rPr>
-              <w:t>in timer library in Kotlin.</w:t>
+              <w:t>built-in timer library in Kotlin.</w:t>
             </w:r>
           </w:p>
         </w:tc>
@@ -2168,10 +2131,7 @@
               <w:spacing w:line="240" w:lineRule="auto"/>
             </w:pPr>
             <w:r>
-              <w:t xml:space="preserve">provide basic functionality such as setting time for a </w:t>
-            </w:r>
-            <w:r>
-              <w:t>task.</w:t>
+              <w:t>provide basic functionality such as setting time for a task.</w:t>
             </w:r>
           </w:p>
           <w:p>
@@ -2640,7 +2600,11 @@
             <w:pPr>
               <w:pStyle w:val="BodyText"/>
               <w:ind w:left="0"/>
-            </w:pPr>
+              <w:jc w:val="center"/>
+            </w:pPr>
+            <w:r>
+              <w:t>User Manual, readme.</w:t>
+            </w:r>
           </w:p>
         </w:tc>
         <w:tc>
@@ -2652,6 +2616,9 @@
               <w:pStyle w:val="BodyText"/>
               <w:ind w:left="0"/>
             </w:pPr>
+            <w:r>
+              <w:t>Normal</w:t>
+            </w:r>
           </w:p>
         </w:tc>
         <w:tc>
@@ -2663,6 +2630,626 @@
               <w:pStyle w:val="BodyText"/>
               <w:ind w:left="0"/>
             </w:pPr>
+            <w:r>
+              <w:t>With the launch of the product.</w:t>
+            </w:r>
+          </w:p>
+        </w:tc>
+      </w:tr>
+      <w:tr>
+        <w:tc>
+          <w:tcPr>
+            <w:tcW w:w="3936" w:type="dxa"/>
+          </w:tcPr>
+          <w:p>
+            <w:pPr>
+              <w:pStyle w:val="BodyText"/>
+              <w:ind w:left="0"/>
+              <w:jc w:val="center"/>
+            </w:pPr>
+            <w:r>
+              <w:t>Phone or Table must be running on Android</w:t>
+            </w:r>
+          </w:p>
+        </w:tc>
+        <w:tc>
+          <w:tcPr>
+            <w:tcW w:w="1134" w:type="dxa"/>
+          </w:tcPr>
+          <w:p>
+            <w:pPr>
+              <w:pStyle w:val="BodyText"/>
+              <w:ind w:left="0"/>
+            </w:pPr>
+            <w:r>
+              <w:t>Priority</w:t>
+            </w:r>
+          </w:p>
+        </w:tc>
+        <w:tc>
+          <w:tcPr>
+            <w:tcW w:w="2835" w:type="dxa"/>
+          </w:tcPr>
+          <w:p>
+            <w:pPr>
+              <w:pStyle w:val="BodyText"/>
+              <w:ind w:left="0"/>
+            </w:pPr>
+            <w:r>
+              <w:t>With Launch but work will be done on Android</w:t>
+            </w:r>
+          </w:p>
+        </w:tc>
+      </w:tr>
+      <w:tr>
+        <w:tc>
+          <w:tcPr>
+            <w:tcW w:w="3936" w:type="dxa"/>
+          </w:tcPr>
+          <w:p>
+            <w:pPr>
+              <w:pStyle w:val="BodyText"/>
+              <w:ind w:left="0"/>
+              <w:jc w:val="center"/>
+            </w:pPr>
+            <w:r>
+              <w:t>Permission to access certain services on the device. (</w:t>
+            </w:r>
+            <w:proofErr w:type="gramStart"/>
+            <w:r>
+              <w:t>access</w:t>
+            </w:r>
+            <w:proofErr w:type="gramEnd"/>
+            <w:r>
+              <w:t xml:space="preserve"> network, access vibration allow for notifications)</w:t>
+            </w:r>
+          </w:p>
+        </w:tc>
+        <w:tc>
+          <w:tcPr>
+            <w:tcW w:w="1134" w:type="dxa"/>
+          </w:tcPr>
+          <w:p>
+            <w:pPr>
+              <w:pStyle w:val="BodyText"/>
+              <w:ind w:left="0"/>
+            </w:pPr>
+            <w:r>
+              <w:t>Normal</w:t>
+            </w:r>
+          </w:p>
+        </w:tc>
+        <w:tc>
+          <w:tcPr>
+            <w:tcW w:w="2835" w:type="dxa"/>
+          </w:tcPr>
+          <w:p>
+            <w:pPr>
+              <w:pStyle w:val="BodyText"/>
+              <w:ind w:left="0"/>
+            </w:pPr>
+            <w:r>
+              <w:t>Launch of Product</w:t>
+            </w:r>
+          </w:p>
+        </w:tc>
+      </w:tr>
+      <w:tr>
+        <w:tc>
+          <w:tcPr>
+            <w:tcW w:w="3936" w:type="dxa"/>
+          </w:tcPr>
+          <w:p>
+            <w:pPr>
+              <w:pStyle w:val="BodyText"/>
+              <w:ind w:left="0"/>
+              <w:jc w:val="center"/>
+            </w:pPr>
+            <w:r>
+              <w:t>Assume the user has an internet connection to download</w:t>
+            </w:r>
+          </w:p>
+        </w:tc>
+        <w:tc>
+          <w:tcPr>
+            <w:tcW w:w="1134" w:type="dxa"/>
+          </w:tcPr>
+          <w:p>
+            <w:pPr>
+              <w:pStyle w:val="BodyText"/>
+              <w:ind w:left="0"/>
+            </w:pPr>
+            <w:r>
+              <w:t>Normal</w:t>
+            </w:r>
+          </w:p>
+        </w:tc>
+        <w:tc>
+          <w:tcPr>
+            <w:tcW w:w="2835" w:type="dxa"/>
+          </w:tcPr>
+          <w:p>
+            <w:pPr>
+              <w:pStyle w:val="BodyText"/>
+              <w:ind w:left="0"/>
+            </w:pPr>
+            <w:r>
+              <w:t>n/a</w:t>
+            </w:r>
+          </w:p>
+        </w:tc>
+      </w:tr>
+      <w:tr>
+        <w:tc>
+          <w:tcPr>
+            <w:tcW w:w="3936" w:type="dxa"/>
+          </w:tcPr>
+          <w:p>
+            <w:pPr>
+              <w:pStyle w:val="BodyText"/>
+              <w:ind w:left="0"/>
+              <w:jc w:val="center"/>
+            </w:pPr>
+            <w:r>
+              <w:t>Product Should run on all or most android devices.</w:t>
+            </w:r>
+          </w:p>
+        </w:tc>
+        <w:tc>
+          <w:tcPr>
+            <w:tcW w:w="1134" w:type="dxa"/>
+          </w:tcPr>
+          <w:p>
+            <w:pPr>
+              <w:pStyle w:val="BodyText"/>
+              <w:ind w:left="0"/>
+            </w:pPr>
+            <w:r>
+              <w:t>Priority</w:t>
+            </w:r>
+          </w:p>
+        </w:tc>
+        <w:tc>
+          <w:tcPr>
+            <w:tcW w:w="2835" w:type="dxa"/>
+          </w:tcPr>
+          <w:p>
+            <w:pPr>
+              <w:pStyle w:val="BodyText"/>
+              <w:ind w:left="0"/>
+            </w:pPr>
+            <w:r>
+              <w:t>Before Launch</w:t>
+            </w:r>
+          </w:p>
+        </w:tc>
+      </w:tr>
+      <w:tr>
+        <w:tc>
+          <w:tcPr>
+            <w:tcW w:w="3936" w:type="dxa"/>
+          </w:tcPr>
+          <w:p>
+            <w:pPr>
+              <w:pStyle w:val="BodyText"/>
+              <w:ind w:left="0"/>
+              <w:jc w:val="center"/>
+            </w:pPr>
+            <w:r>
+              <w:t>Product should be able to run offline.</w:t>
+            </w:r>
+          </w:p>
+        </w:tc>
+        <w:tc>
+          <w:tcPr>
+            <w:tcW w:w="1134" w:type="dxa"/>
+          </w:tcPr>
+          <w:p>
+            <w:pPr>
+              <w:pStyle w:val="BodyText"/>
+              <w:ind w:left="0"/>
+            </w:pPr>
+            <w:r>
+              <w:t>Priority</w:t>
+            </w:r>
+          </w:p>
+        </w:tc>
+        <w:tc>
+          <w:tcPr>
+            <w:tcW w:w="2835" w:type="dxa"/>
+          </w:tcPr>
+          <w:p>
+            <w:pPr>
+              <w:pStyle w:val="BodyText"/>
+              <w:ind w:left="0"/>
+            </w:pPr>
+            <w:r>
+              <w:t>At Launch</w:t>
+            </w:r>
+          </w:p>
+        </w:tc>
+      </w:tr>
+      <w:tr>
+        <w:tc>
+          <w:tcPr>
+            <w:tcW w:w="3936" w:type="dxa"/>
+          </w:tcPr>
+          <w:p>
+            <w:pPr>
+              <w:pStyle w:val="BodyText"/>
+              <w:ind w:left="0"/>
+              <w:jc w:val="center"/>
+            </w:pPr>
+            <w:r>
+              <w:t>Help and support doc</w:t>
+            </w:r>
+          </w:p>
+        </w:tc>
+        <w:tc>
+          <w:tcPr>
+            <w:tcW w:w="1134" w:type="dxa"/>
+          </w:tcPr>
+          <w:p>
+            <w:pPr>
+              <w:pStyle w:val="BodyText"/>
+              <w:ind w:left="0"/>
+            </w:pPr>
+            <w:r>
+              <w:t>Priority</w:t>
+            </w:r>
+          </w:p>
+        </w:tc>
+        <w:tc>
+          <w:tcPr>
+            <w:tcW w:w="2835" w:type="dxa"/>
+          </w:tcPr>
+          <w:p>
+            <w:pPr>
+              <w:pStyle w:val="BodyText"/>
+              <w:ind w:left="0"/>
+            </w:pPr>
+            <w:r>
+              <w:t>While working on it</w:t>
+            </w:r>
+          </w:p>
+        </w:tc>
+      </w:tr>
+      <w:tr>
+        <w:tc>
+          <w:tcPr>
+            <w:tcW w:w="3936" w:type="dxa"/>
+          </w:tcPr>
+          <w:p>
+            <w:pPr>
+              <w:pStyle w:val="BodyText"/>
+              <w:ind w:left="0"/>
+              <w:jc w:val="center"/>
+            </w:pPr>
+            <w:r>
+              <w:t xml:space="preserve">Eventually have </w:t>
+            </w:r>
+            <w:proofErr w:type="gramStart"/>
+            <w:r>
+              <w:t>world wide</w:t>
+            </w:r>
+            <w:proofErr w:type="gramEnd"/>
+            <w:r>
+              <w:t xml:space="preserve"> access</w:t>
+            </w:r>
+          </w:p>
+        </w:tc>
+        <w:tc>
+          <w:tcPr>
+            <w:tcW w:w="1134" w:type="dxa"/>
+          </w:tcPr>
+          <w:p>
+            <w:pPr>
+              <w:pStyle w:val="BodyText"/>
+              <w:ind w:left="0"/>
+            </w:pPr>
+            <w:r>
+              <w:t>Least Concern</w:t>
+            </w:r>
+          </w:p>
+        </w:tc>
+        <w:tc>
+          <w:tcPr>
+            <w:tcW w:w="2835" w:type="dxa"/>
+          </w:tcPr>
+          <w:p>
+            <w:pPr>
+              <w:pStyle w:val="BodyText"/>
+              <w:ind w:left="0"/>
+            </w:pPr>
+            <w:r>
+              <w:t>After Launch</w:t>
+            </w:r>
+          </w:p>
+        </w:tc>
+      </w:tr>
+      <w:tr>
+        <w:tc>
+          <w:tcPr>
+            <w:tcW w:w="3936" w:type="dxa"/>
+          </w:tcPr>
+          <w:p>
+            <w:pPr>
+              <w:pStyle w:val="BodyText"/>
+              <w:ind w:left="0"/>
+              <w:jc w:val="center"/>
+            </w:pPr>
+            <w:r>
+              <w:t>If collecting data, Privacy policy as per privacy act 1998 and the Australian Privacy Principles.</w:t>
+            </w:r>
+          </w:p>
+        </w:tc>
+        <w:tc>
+          <w:tcPr>
+            <w:tcW w:w="1134" w:type="dxa"/>
+          </w:tcPr>
+          <w:p>
+            <w:pPr>
+              <w:pStyle w:val="BodyText"/>
+              <w:ind w:left="0"/>
+            </w:pPr>
+            <w:r>
+              <w:t>Normal</w:t>
+            </w:r>
+          </w:p>
+        </w:tc>
+        <w:tc>
+          <w:tcPr>
+            <w:tcW w:w="2835" w:type="dxa"/>
+          </w:tcPr>
+          <w:p>
+            <w:pPr>
+              <w:pStyle w:val="BodyText"/>
+              <w:ind w:left="0"/>
+            </w:pPr>
+            <w:r>
+              <w:t>By Launch</w:t>
+            </w:r>
+          </w:p>
+        </w:tc>
+      </w:tr>
+      <w:tr>
+        <w:tc>
+          <w:tcPr>
+            <w:tcW w:w="3936" w:type="dxa"/>
+          </w:tcPr>
+          <w:p>
+            <w:pPr>
+              <w:pStyle w:val="BodyText"/>
+              <w:ind w:left="0"/>
+              <w:jc w:val="center"/>
+            </w:pPr>
+            <w:r>
+              <w:t>Patents and Trademarks</w:t>
+            </w:r>
+          </w:p>
+        </w:tc>
+        <w:tc>
+          <w:tcPr>
+            <w:tcW w:w="1134" w:type="dxa"/>
+          </w:tcPr>
+          <w:p>
+            <w:pPr>
+              <w:pStyle w:val="BodyText"/>
+              <w:ind w:left="0"/>
+            </w:pPr>
+            <w:r>
+              <w:t>Normal</w:t>
+            </w:r>
+          </w:p>
+        </w:tc>
+        <w:tc>
+          <w:tcPr>
+            <w:tcW w:w="2835" w:type="dxa"/>
+          </w:tcPr>
+          <w:p>
+            <w:pPr>
+              <w:pStyle w:val="BodyText"/>
+              <w:ind w:left="0"/>
+            </w:pPr>
+            <w:r>
+              <w:t>Before Launch</w:t>
+            </w:r>
+          </w:p>
+        </w:tc>
+      </w:tr>
+      <w:tr>
+        <w:tc>
+          <w:tcPr>
+            <w:tcW w:w="3936" w:type="dxa"/>
+          </w:tcPr>
+          <w:p>
+            <w:pPr>
+              <w:pStyle w:val="BodyText"/>
+              <w:ind w:left="0"/>
+              <w:jc w:val="center"/>
+            </w:pPr>
+            <w:r>
+              <w:t xml:space="preserve">End User </w:t>
+            </w:r>
+            <w:proofErr w:type="spellStart"/>
+            <w:r>
+              <w:t>Licence</w:t>
+            </w:r>
+            <w:proofErr w:type="spellEnd"/>
+            <w:r>
+              <w:t xml:space="preserve"> Agreement</w:t>
+            </w:r>
+          </w:p>
+        </w:tc>
+        <w:tc>
+          <w:tcPr>
+            <w:tcW w:w="1134" w:type="dxa"/>
+          </w:tcPr>
+          <w:p>
+            <w:pPr>
+              <w:pStyle w:val="BodyText"/>
+              <w:ind w:left="0"/>
+            </w:pPr>
+            <w:r>
+              <w:t>Normal</w:t>
+            </w:r>
+          </w:p>
+        </w:tc>
+        <w:tc>
+          <w:tcPr>
+            <w:tcW w:w="2835" w:type="dxa"/>
+          </w:tcPr>
+          <w:p>
+            <w:pPr>
+              <w:pStyle w:val="BodyText"/>
+              <w:ind w:left="0"/>
+            </w:pPr>
+            <w:r>
+              <w:t>Before Launch</w:t>
+            </w:r>
+          </w:p>
+        </w:tc>
+      </w:tr>
+      <w:tr>
+        <w:tc>
+          <w:tcPr>
+            <w:tcW w:w="3936" w:type="dxa"/>
+          </w:tcPr>
+          <w:p>
+            <w:pPr>
+              <w:pStyle w:val="BodyText"/>
+              <w:ind w:left="0"/>
+              <w:jc w:val="center"/>
+            </w:pPr>
+            <w:r>
+              <w:t>Terms and Conditions</w:t>
+            </w:r>
+          </w:p>
+        </w:tc>
+        <w:tc>
+          <w:tcPr>
+            <w:tcW w:w="1134" w:type="dxa"/>
+          </w:tcPr>
+          <w:p>
+            <w:pPr>
+              <w:pStyle w:val="BodyText"/>
+              <w:ind w:left="0"/>
+            </w:pPr>
+            <w:r>
+              <w:t>Normal</w:t>
+            </w:r>
+          </w:p>
+        </w:tc>
+        <w:tc>
+          <w:tcPr>
+            <w:tcW w:w="2835" w:type="dxa"/>
+          </w:tcPr>
+          <w:p>
+            <w:pPr>
+              <w:pStyle w:val="BodyText"/>
+              <w:ind w:left="0"/>
+            </w:pPr>
+            <w:r>
+              <w:t>Before Launch</w:t>
+            </w:r>
+          </w:p>
+        </w:tc>
+      </w:tr>
+      <w:tr>
+        <w:tc>
+          <w:tcPr>
+            <w:tcW w:w="3936" w:type="dxa"/>
+          </w:tcPr>
+          <w:p>
+            <w:pPr>
+              <w:pStyle w:val="BodyText"/>
+              <w:ind w:left="0"/>
+              <w:jc w:val="center"/>
+            </w:pPr>
+            <w:r>
+              <w:t>Disclaimer</w:t>
+            </w:r>
+          </w:p>
+        </w:tc>
+        <w:tc>
+          <w:tcPr>
+            <w:tcW w:w="1134" w:type="dxa"/>
+          </w:tcPr>
+          <w:p>
+            <w:pPr>
+              <w:pStyle w:val="BodyText"/>
+              <w:ind w:left="0"/>
+            </w:pPr>
+            <w:r>
+              <w:t>Normal</w:t>
+            </w:r>
+          </w:p>
+        </w:tc>
+        <w:tc>
+          <w:tcPr>
+            <w:tcW w:w="2835" w:type="dxa"/>
+          </w:tcPr>
+          <w:p>
+            <w:pPr>
+              <w:pStyle w:val="BodyText"/>
+              <w:ind w:left="0"/>
+            </w:pPr>
+            <w:r>
+              <w:t>Before Launch</w:t>
+            </w:r>
+          </w:p>
+        </w:tc>
+      </w:tr>
+      <w:tr>
+        <w:tc>
+          <w:tcPr>
+            <w:tcW w:w="3936" w:type="dxa"/>
+          </w:tcPr>
+          <w:p>
+            <w:pPr>
+              <w:pStyle w:val="BodyText"/>
+              <w:ind w:left="0"/>
+              <w:jc w:val="center"/>
+            </w:pPr>
+            <w:r>
+              <w:t xml:space="preserve">Thorough Reviewing of Test Cases to ensure accuracy, </w:t>
+            </w:r>
+            <w:proofErr w:type="gramStart"/>
+            <w:r>
+              <w:t>performance</w:t>
+            </w:r>
+            <w:proofErr w:type="gramEnd"/>
+            <w:r>
+              <w:t xml:space="preserve"> and usability.</w:t>
+            </w:r>
+          </w:p>
+        </w:tc>
+        <w:tc>
+          <w:tcPr>
+            <w:tcW w:w="1134" w:type="dxa"/>
+          </w:tcPr>
+          <w:p>
+            <w:pPr>
+              <w:pStyle w:val="BodyText"/>
+              <w:ind w:left="0"/>
+            </w:pPr>
+            <w:r>
+              <w:t>Normal</w:t>
+            </w:r>
+          </w:p>
+        </w:tc>
+        <w:tc>
+          <w:tcPr>
+            <w:tcW w:w="2835" w:type="dxa"/>
+          </w:tcPr>
+          <w:p>
+            <w:pPr>
+              <w:pStyle w:val="BodyText"/>
+              <w:ind w:left="0"/>
+            </w:pPr>
+            <w:r>
+              <w:t>Before Launch</w:t>
+            </w:r>
           </w:p>
         </w:tc>
       </w:tr>
@@ -2691,7 +3278,7 @@
 </file>
 
 <file path=word/endnotes.xml><?xml version="1.0" encoding="utf-8"?>
-<w:endnotes xmlns:wpc="http://schemas.microsoft.com/office/word/2010/wordprocessingCanvas" xmlns:cx="http://schemas.microsoft.com/office/drawing/2014/chartex" xmlns:cx1="http://schemas.microsoft.com/office/drawing/2015/9/8/chartex" xmlns:cx2="http://schemas.microsoft.com/office/drawing/2015/10/21/chartex" xmlns:cx3="http://schemas.microsoft.com/office/drawing/2016/5/9/chartex" xmlns:cx4="http://schemas.microsoft.com/office/drawing/2016/5/10/chartex" xmlns:cx5="http://schemas.microsoft.com/office/drawing/2016/5/11/chartex" xmlns:cx6="http://schemas.microsoft.com/office/drawing/2016/5/12/chartex" xmlns:cx7="http://schemas.microsoft.com/office/drawing/2016/5/13/chartex" xmlns:cx8="http://schemas.microsoft.com/office/drawing/2016/5/14/chartex" xmlns:mc="http://schemas.openxmlformats.org/markup-compatibility/2006" xmlns:aink="http://schemas.microsoft.com/office/drawing/2016/ink" xmlns:am3d="http://schemas.microsoft.com/office/drawing/2017/model3d" xmlns:o="urn:schemas-microsoft-com:office:office" xmlns:oel="http://schemas.microsoft.com/office/2019/extlst" xmlns:r="http://schemas.openxmlformats.org/officeDocument/2006/relationships" xmlns:m="http://schemas.openxmlformats.org/officeDocument/2006/math" xmlns:v="urn:schemas-microsoft-com:vml" xmlns:wp14="http://schemas.microsoft.com/office/word/2010/wordprocessingDrawing" xmlns:wp="http://schemas.openxmlformats.org/drawingml/2006/wordprocessingDrawing" xmlns:w10="urn:schemas-microsoft-com:office:word" xmlns:w="http://schemas.openxmlformats.org/wordprocessingml/2006/main" xmlns:w14="http://schemas.microsoft.com/office/word/2010/wordml" xmlns:w15="http://schemas.microsoft.com/office/word/2012/wordml" xmlns:w16cex="http://schemas.microsoft.com/office/word/2018/wordml/cex" xmlns:w16cid="http://schemas.microsoft.com/office/word/2016/wordml/cid" xmlns:w16="http://schemas.microsoft.com/office/word/2018/wordml" xmlns:w16du="http://schemas.microsoft.com/office/word/2023/wordml/word16du" xmlns:w16sdtdh="http://schemas.microsoft.com/office/word/2020/wordml/sdtdatahash" xmlns:w16se="http://schemas.microsoft.com/office/word/2015/wordml/symex" xmlns:wpg="http://schemas.microsoft.com/office/word/2010/wordprocessingGroup" xmlns:wpi="http://schemas.microsoft.com/office/word/2010/wordprocessingInk" xmlns:wne="http://schemas.microsoft.com/office/word/2006/wordml" xmlns:wps="http://schemas.microsoft.com/office/word/2010/wordprocessingShape" mc:Ignorable="w14 w15 w16se w16cid w16 w16cex w16sdtdh wp14">
+<w:endnotes xmlns:wpc="http://schemas.microsoft.com/office/word/2010/wordprocessingCanvas" xmlns:cx="http://schemas.microsoft.com/office/drawing/2014/chartex" xmlns:cx1="http://schemas.microsoft.com/office/drawing/2015/9/8/chartex" xmlns:cx2="http://schemas.microsoft.com/office/drawing/2015/10/21/chartex" xmlns:cx3="http://schemas.microsoft.com/office/drawing/2016/5/9/chartex" xmlns:cx4="http://schemas.microsoft.com/office/drawing/2016/5/10/chartex" xmlns:cx5="http://schemas.microsoft.com/office/drawing/2016/5/11/chartex" xmlns:cx6="http://schemas.microsoft.com/office/drawing/2016/5/12/chartex" xmlns:cx7="http://schemas.microsoft.com/office/drawing/2016/5/13/chartex" xmlns:cx8="http://schemas.microsoft.com/office/drawing/2016/5/14/chartex" xmlns:mc="http://schemas.openxmlformats.org/markup-compatibility/2006" xmlns:aink="http://schemas.microsoft.com/office/drawing/2016/ink" xmlns:am3d="http://schemas.microsoft.com/office/drawing/2017/model3d" xmlns:o="urn:schemas-microsoft-com:office:office" xmlns:oel="http://schemas.microsoft.com/office/2019/extlst" xmlns:r="http://schemas.openxmlformats.org/officeDocument/2006/relationships" xmlns:m="http://schemas.openxmlformats.org/officeDocument/2006/math" xmlns:v="urn:schemas-microsoft-com:vml" xmlns:wp14="http://schemas.microsoft.com/office/word/2010/wordprocessingDrawing" xmlns:wp="http://schemas.openxmlformats.org/drawingml/2006/wordprocessingDrawing" xmlns:w10="urn:schemas-microsoft-com:office:word" xmlns:w="http://schemas.openxmlformats.org/wordprocessingml/2006/main" xmlns:w14="http://schemas.microsoft.com/office/word/2010/wordml" xmlns:w15="http://schemas.microsoft.com/office/word/2012/wordml" xmlns:w16cex="http://schemas.microsoft.com/office/word/2018/wordml/cex" xmlns:w16cid="http://schemas.microsoft.com/office/word/2016/wordml/cid" xmlns:w16="http://schemas.microsoft.com/office/word/2018/wordml" xmlns:w16sdtdh="http://schemas.microsoft.com/office/word/2020/wordml/sdtdatahash" xmlns:w16se="http://schemas.microsoft.com/office/word/2015/wordml/symex" xmlns:wpg="http://schemas.microsoft.com/office/word/2010/wordprocessingGroup" xmlns:wpi="http://schemas.microsoft.com/office/word/2010/wordprocessingInk" xmlns:wne="http://schemas.microsoft.com/office/word/2006/wordml" xmlns:wps="http://schemas.microsoft.com/office/word/2010/wordprocessingShape" mc:Ignorable="w14 w15 w16se w16cid w16 w16cex w16sdtdh wp14">
   <w:endnote w:type="separator" w:id="-1">
     <w:p>
       <w:pPr>
@@ -2716,7 +3303,7 @@
 </file>
 
 <file path=word/footer1.xml><?xml version="1.0" encoding="utf-8"?>
-<w:ftr xmlns:wpc="http://schemas.microsoft.com/office/word/2010/wordprocessingCanvas" xmlns:cx="http://schemas.microsoft.com/office/drawing/2014/chartex" xmlns:cx1="http://schemas.microsoft.com/office/drawing/2015/9/8/chartex" xmlns:cx2="http://schemas.microsoft.com/office/drawing/2015/10/21/chartex" xmlns:cx3="http://schemas.microsoft.com/office/drawing/2016/5/9/chartex" xmlns:cx4="http://schemas.microsoft.com/office/drawing/2016/5/10/chartex" xmlns:cx5="http://schemas.microsoft.com/office/drawing/2016/5/11/chartex" xmlns:cx6="http://schemas.microsoft.com/office/drawing/2016/5/12/chartex" xmlns:cx7="http://schemas.microsoft.com/office/drawing/2016/5/13/chartex" xmlns:cx8="http://schemas.microsoft.com/office/drawing/2016/5/14/chartex" xmlns:mc="http://schemas.openxmlformats.org/markup-compatibility/2006" xmlns:aink="http://schemas.microsoft.com/office/drawing/2016/ink" xmlns:am3d="http://schemas.microsoft.com/office/drawing/2017/model3d" xmlns:o="urn:schemas-microsoft-com:office:office" xmlns:oel="http://schemas.microsoft.com/office/2019/extlst" xmlns:r="http://schemas.openxmlformats.org/officeDocument/2006/relationships" xmlns:m="http://schemas.openxmlformats.org/officeDocument/2006/math" xmlns:v="urn:schemas-microsoft-com:vml" xmlns:wp14="http://schemas.microsoft.com/office/word/2010/wordprocessingDrawing" xmlns:wp="http://schemas.openxmlformats.org/drawingml/2006/wordprocessingDrawing" xmlns:w10="urn:schemas-microsoft-com:office:word" xmlns:w="http://schemas.openxmlformats.org/wordprocessingml/2006/main" xmlns:w14="http://schemas.microsoft.com/office/word/2010/wordml" xmlns:w15="http://schemas.microsoft.com/office/word/2012/wordml" xmlns:w16cex="http://schemas.microsoft.com/office/word/2018/wordml/cex" xmlns:w16cid="http://schemas.microsoft.com/office/word/2016/wordml/cid" xmlns:w16="http://schemas.microsoft.com/office/word/2018/wordml" xmlns:w16du="http://schemas.microsoft.com/office/word/2023/wordml/word16du" xmlns:w16sdtdh="http://schemas.microsoft.com/office/word/2020/wordml/sdtdatahash" xmlns:w16se="http://schemas.microsoft.com/office/word/2015/wordml/symex" xmlns:wpg="http://schemas.microsoft.com/office/word/2010/wordprocessingGroup" xmlns:wpi="http://schemas.microsoft.com/office/word/2010/wordprocessingInk" xmlns:wne="http://schemas.microsoft.com/office/word/2006/wordml" xmlns:wps="http://schemas.microsoft.com/office/word/2010/wordprocessingShape" mc:Ignorable="w14 w15 w16se w16cid w16 w16cex w16sdtdh wp14">
+<w:ftr xmlns:wpc="http://schemas.microsoft.com/office/word/2010/wordprocessingCanvas" xmlns:cx="http://schemas.microsoft.com/office/drawing/2014/chartex" xmlns:cx1="http://schemas.microsoft.com/office/drawing/2015/9/8/chartex" xmlns:cx2="http://schemas.microsoft.com/office/drawing/2015/10/21/chartex" xmlns:cx3="http://schemas.microsoft.com/office/drawing/2016/5/9/chartex" xmlns:cx4="http://schemas.microsoft.com/office/drawing/2016/5/10/chartex" xmlns:cx5="http://schemas.microsoft.com/office/drawing/2016/5/11/chartex" xmlns:cx6="http://schemas.microsoft.com/office/drawing/2016/5/12/chartex" xmlns:cx7="http://schemas.microsoft.com/office/drawing/2016/5/13/chartex" xmlns:cx8="http://schemas.microsoft.com/office/drawing/2016/5/14/chartex" xmlns:mc="http://schemas.openxmlformats.org/markup-compatibility/2006" xmlns:aink="http://schemas.microsoft.com/office/drawing/2016/ink" xmlns:am3d="http://schemas.microsoft.com/office/drawing/2017/model3d" xmlns:o="urn:schemas-microsoft-com:office:office" xmlns:oel="http://schemas.microsoft.com/office/2019/extlst" xmlns:r="http://schemas.openxmlformats.org/officeDocument/2006/relationships" xmlns:m="http://schemas.openxmlformats.org/officeDocument/2006/math" xmlns:v="urn:schemas-microsoft-com:vml" xmlns:wp14="http://schemas.microsoft.com/office/word/2010/wordprocessingDrawing" xmlns:wp="http://schemas.openxmlformats.org/drawingml/2006/wordprocessingDrawing" xmlns:w10="urn:schemas-microsoft-com:office:word" xmlns:w="http://schemas.openxmlformats.org/wordprocessingml/2006/main" xmlns:w14="http://schemas.microsoft.com/office/word/2010/wordml" xmlns:w15="http://schemas.microsoft.com/office/word/2012/wordml" xmlns:w16cex="http://schemas.microsoft.com/office/word/2018/wordml/cex" xmlns:w16cid="http://schemas.microsoft.com/office/word/2016/wordml/cid" xmlns:w16="http://schemas.microsoft.com/office/word/2018/wordml" xmlns:w16sdtdh="http://schemas.microsoft.com/office/word/2020/wordml/sdtdatahash" xmlns:w16se="http://schemas.microsoft.com/office/word/2015/wordml/symex" xmlns:wpg="http://schemas.microsoft.com/office/word/2010/wordprocessingGroup" xmlns:wpi="http://schemas.microsoft.com/office/word/2010/wordprocessingInk" xmlns:wne="http://schemas.microsoft.com/office/word/2006/wordml" xmlns:wps="http://schemas.microsoft.com/office/word/2010/wordprocessingShape" mc:Ignorable="w14 w15 w16se w16cid w16 w16cex w16sdtdh wp14">
   <w:tbl>
     <w:tblPr>
       <w:tblW w:w="0" w:type="auto"/>
@@ -2862,7 +3449,7 @@
 </file>
 
 <file path=word/footnotes.xml><?xml version="1.0" encoding="utf-8"?>
-<w:footnotes xmlns:wpc="http://schemas.microsoft.com/office/word/2010/wordprocessingCanvas" xmlns:cx="http://schemas.microsoft.com/office/drawing/2014/chartex" xmlns:cx1="http://schemas.microsoft.com/office/drawing/2015/9/8/chartex" xmlns:cx2="http://schemas.microsoft.com/office/drawing/2015/10/21/chartex" xmlns:cx3="http://schemas.microsoft.com/office/drawing/2016/5/9/chartex" xmlns:cx4="http://schemas.microsoft.com/office/drawing/2016/5/10/chartex" xmlns:cx5="http://schemas.microsoft.com/office/drawing/2016/5/11/chartex" xmlns:cx6="http://schemas.microsoft.com/office/drawing/2016/5/12/chartex" xmlns:cx7="http://schemas.microsoft.com/office/drawing/2016/5/13/chartex" xmlns:cx8="http://schemas.microsoft.com/office/drawing/2016/5/14/chartex" xmlns:mc="http://schemas.openxmlformats.org/markup-compatibility/2006" xmlns:aink="http://schemas.microsoft.com/office/drawing/2016/ink" xmlns:am3d="http://schemas.microsoft.com/office/drawing/2017/model3d" xmlns:o="urn:schemas-microsoft-com:office:office" xmlns:oel="http://schemas.microsoft.com/office/2019/extlst" xmlns:r="http://schemas.openxmlformats.org/officeDocument/2006/relationships" xmlns:m="http://schemas.openxmlformats.org/officeDocument/2006/math" xmlns:v="urn:schemas-microsoft-com:vml" xmlns:wp14="http://schemas.microsoft.com/office/word/2010/wordprocessingDrawing" xmlns:wp="http://schemas.openxmlformats.org/drawingml/2006/wordprocessingDrawing" xmlns:w10="urn:schemas-microsoft-com:office:word" xmlns:w="http://schemas.openxmlformats.org/wordprocessingml/2006/main" xmlns:w14="http://schemas.microsoft.com/office/word/2010/wordml" xmlns:w15="http://schemas.microsoft.com/office/word/2012/wordml" xmlns:w16cex="http://schemas.microsoft.com/office/word/2018/wordml/cex" xmlns:w16cid="http://schemas.microsoft.com/office/word/2016/wordml/cid" xmlns:w16="http://schemas.microsoft.com/office/word/2018/wordml" xmlns:w16du="http://schemas.microsoft.com/office/word/2023/wordml/word16du" xmlns:w16sdtdh="http://schemas.microsoft.com/office/word/2020/wordml/sdtdatahash" xmlns:w16se="http://schemas.microsoft.com/office/word/2015/wordml/symex" xmlns:wpg="http://schemas.microsoft.com/office/word/2010/wordprocessingGroup" xmlns:wpi="http://schemas.microsoft.com/office/word/2010/wordprocessingInk" xmlns:wne="http://schemas.microsoft.com/office/word/2006/wordml" xmlns:wps="http://schemas.microsoft.com/office/word/2010/wordprocessingShape" mc:Ignorable="w14 w15 w16se w16cid w16 w16cex w16sdtdh wp14">
+<w:footnotes xmlns:wpc="http://schemas.microsoft.com/office/word/2010/wordprocessingCanvas" xmlns:cx="http://schemas.microsoft.com/office/drawing/2014/chartex" xmlns:cx1="http://schemas.microsoft.com/office/drawing/2015/9/8/chartex" xmlns:cx2="http://schemas.microsoft.com/office/drawing/2015/10/21/chartex" xmlns:cx3="http://schemas.microsoft.com/office/drawing/2016/5/9/chartex" xmlns:cx4="http://schemas.microsoft.com/office/drawing/2016/5/10/chartex" xmlns:cx5="http://schemas.microsoft.com/office/drawing/2016/5/11/chartex" xmlns:cx6="http://schemas.microsoft.com/office/drawing/2016/5/12/chartex" xmlns:cx7="http://schemas.microsoft.com/office/drawing/2016/5/13/chartex" xmlns:cx8="http://schemas.microsoft.com/office/drawing/2016/5/14/chartex" xmlns:mc="http://schemas.openxmlformats.org/markup-compatibility/2006" xmlns:aink="http://schemas.microsoft.com/office/drawing/2016/ink" xmlns:am3d="http://schemas.microsoft.com/office/drawing/2017/model3d" xmlns:o="urn:schemas-microsoft-com:office:office" xmlns:oel="http://schemas.microsoft.com/office/2019/extlst" xmlns:r="http://schemas.openxmlformats.org/officeDocument/2006/relationships" xmlns:m="http://schemas.openxmlformats.org/officeDocument/2006/math" xmlns:v="urn:schemas-microsoft-com:vml" xmlns:wp14="http://schemas.microsoft.com/office/word/2010/wordprocessingDrawing" xmlns:wp="http://schemas.openxmlformats.org/drawingml/2006/wordprocessingDrawing" xmlns:w10="urn:schemas-microsoft-com:office:word" xmlns:w="http://schemas.openxmlformats.org/wordprocessingml/2006/main" xmlns:w14="http://schemas.microsoft.com/office/word/2010/wordml" xmlns:w15="http://schemas.microsoft.com/office/word/2012/wordml" xmlns:w16cex="http://schemas.microsoft.com/office/word/2018/wordml/cex" xmlns:w16cid="http://schemas.microsoft.com/office/word/2016/wordml/cid" xmlns:w16="http://schemas.microsoft.com/office/word/2018/wordml" xmlns:w16sdtdh="http://schemas.microsoft.com/office/word/2020/wordml/sdtdatahash" xmlns:w16se="http://schemas.microsoft.com/office/word/2015/wordml/symex" xmlns:wpg="http://schemas.microsoft.com/office/word/2010/wordprocessingGroup" xmlns:wpi="http://schemas.microsoft.com/office/word/2010/wordprocessingInk" xmlns:wne="http://schemas.microsoft.com/office/word/2006/wordml" xmlns:wps="http://schemas.microsoft.com/office/word/2010/wordprocessingShape" mc:Ignorable="w14 w15 w16se w16cid w16 w16cex w16sdtdh wp14">
   <w:footnote w:type="separator" w:id="-1">
     <w:p>
       <w:pPr>
@@ -2887,7 +3474,7 @@
 </file>
 
 <file path=word/header1.xml><?xml version="1.0" encoding="utf-8"?>
-<w:hdr xmlns:wpc="http://schemas.microsoft.com/office/word/2010/wordprocessingCanvas" xmlns:cx="http://schemas.microsoft.com/office/drawing/2014/chartex" xmlns:cx1="http://schemas.microsoft.com/office/drawing/2015/9/8/chartex" xmlns:cx2="http://schemas.microsoft.com/office/drawing/2015/10/21/chartex" xmlns:cx3="http://schemas.microsoft.com/office/drawing/2016/5/9/chartex" xmlns:cx4="http://schemas.microsoft.com/office/drawing/2016/5/10/chartex" xmlns:cx5="http://schemas.microsoft.com/office/drawing/2016/5/11/chartex" xmlns:cx6="http://schemas.microsoft.com/office/drawing/2016/5/12/chartex" xmlns:cx7="http://schemas.microsoft.com/office/drawing/2016/5/13/chartex" xmlns:cx8="http://schemas.microsoft.com/office/drawing/2016/5/14/chartex" xmlns:mc="http://schemas.openxmlformats.org/markup-compatibility/2006" xmlns:aink="http://schemas.microsoft.com/office/drawing/2016/ink" xmlns:am3d="http://schemas.microsoft.com/office/drawing/2017/model3d" xmlns:o="urn:schemas-microsoft-com:office:office" xmlns:oel="http://schemas.microsoft.com/office/2019/extlst" xmlns:r="http://schemas.openxmlformats.org/officeDocument/2006/relationships" xmlns:m="http://schemas.openxmlformats.org/officeDocument/2006/math" xmlns:v="urn:schemas-microsoft-com:vml" xmlns:wp14="http://schemas.microsoft.com/office/word/2010/wordprocessingDrawing" xmlns:wp="http://schemas.openxmlformats.org/drawingml/2006/wordprocessingDrawing" xmlns:w10="urn:schemas-microsoft-com:office:word" xmlns:w="http://schemas.openxmlformats.org/wordprocessingml/2006/main" xmlns:w14="http://schemas.microsoft.com/office/word/2010/wordml" xmlns:w15="http://schemas.microsoft.com/office/word/2012/wordml" xmlns:w16cex="http://schemas.microsoft.com/office/word/2018/wordml/cex" xmlns:w16cid="http://schemas.microsoft.com/office/word/2016/wordml/cid" xmlns:w16="http://schemas.microsoft.com/office/word/2018/wordml" xmlns:w16du="http://schemas.microsoft.com/office/word/2023/wordml/word16du" xmlns:w16sdtdh="http://schemas.microsoft.com/office/word/2020/wordml/sdtdatahash" xmlns:w16se="http://schemas.microsoft.com/office/word/2015/wordml/symex" xmlns:wpg="http://schemas.microsoft.com/office/word/2010/wordprocessingGroup" xmlns:wpi="http://schemas.microsoft.com/office/word/2010/wordprocessingInk" xmlns:wne="http://schemas.microsoft.com/office/word/2006/wordml" xmlns:wps="http://schemas.microsoft.com/office/word/2010/wordprocessingShape" mc:Ignorable="w14 w15 w16se w16cid w16 w16cex w16sdtdh wp14">
+<w:hdr xmlns:wpc="http://schemas.microsoft.com/office/word/2010/wordprocessingCanvas" xmlns:cx="http://schemas.microsoft.com/office/drawing/2014/chartex" xmlns:cx1="http://schemas.microsoft.com/office/drawing/2015/9/8/chartex" xmlns:cx2="http://schemas.microsoft.com/office/drawing/2015/10/21/chartex" xmlns:cx3="http://schemas.microsoft.com/office/drawing/2016/5/9/chartex" xmlns:cx4="http://schemas.microsoft.com/office/drawing/2016/5/10/chartex" xmlns:cx5="http://schemas.microsoft.com/office/drawing/2016/5/11/chartex" xmlns:cx6="http://schemas.microsoft.com/office/drawing/2016/5/12/chartex" xmlns:cx7="http://schemas.microsoft.com/office/drawing/2016/5/13/chartex" xmlns:cx8="http://schemas.microsoft.com/office/drawing/2016/5/14/chartex" xmlns:mc="http://schemas.openxmlformats.org/markup-compatibility/2006" xmlns:aink="http://schemas.microsoft.com/office/drawing/2016/ink" xmlns:am3d="http://schemas.microsoft.com/office/drawing/2017/model3d" xmlns:o="urn:schemas-microsoft-com:office:office" xmlns:oel="http://schemas.microsoft.com/office/2019/extlst" xmlns:r="http://schemas.openxmlformats.org/officeDocument/2006/relationships" xmlns:m="http://schemas.openxmlformats.org/officeDocument/2006/math" xmlns:v="urn:schemas-microsoft-com:vml" xmlns:wp14="http://schemas.microsoft.com/office/word/2010/wordprocessingDrawing" xmlns:wp="http://schemas.openxmlformats.org/drawingml/2006/wordprocessingDrawing" xmlns:w10="urn:schemas-microsoft-com:office:word" xmlns:w="http://schemas.openxmlformats.org/wordprocessingml/2006/main" xmlns:w14="http://schemas.microsoft.com/office/word/2010/wordml" xmlns:w15="http://schemas.microsoft.com/office/word/2012/wordml" xmlns:w16cex="http://schemas.microsoft.com/office/word/2018/wordml/cex" xmlns:w16cid="http://schemas.microsoft.com/office/word/2016/wordml/cid" xmlns:w16="http://schemas.microsoft.com/office/word/2018/wordml" xmlns:w16sdtdh="http://schemas.microsoft.com/office/word/2020/wordml/sdtdatahash" xmlns:w16se="http://schemas.microsoft.com/office/word/2015/wordml/symex" xmlns:wpg="http://schemas.microsoft.com/office/word/2010/wordprocessingGroup" xmlns:wpi="http://schemas.microsoft.com/office/word/2010/wordprocessingInk" xmlns:wne="http://schemas.microsoft.com/office/word/2006/wordml" xmlns:wps="http://schemas.microsoft.com/office/word/2010/wordprocessingShape" mc:Ignorable="w14 w15 w16se w16cid w16 w16cex w16sdtdh wp14">
   <w:tbl>
     <w:tblPr>
       <w:tblW w:w="0" w:type="auto"/>
@@ -2990,7 +3577,7 @@
 </file>
 
 <file path=word/numbering.xml><?xml version="1.0" encoding="utf-8"?>
-<w:numbering xmlns:wpc="http://schemas.microsoft.com/office/word/2010/wordprocessingCanvas" xmlns:cx="http://schemas.microsoft.com/office/drawing/2014/chartex" xmlns:cx1="http://schemas.microsoft.com/office/drawing/2015/9/8/chartex" xmlns:cx2="http://schemas.microsoft.com/office/drawing/2015/10/21/chartex" xmlns:cx3="http://schemas.microsoft.com/office/drawing/2016/5/9/chartex" xmlns:cx4="http://schemas.microsoft.com/office/drawing/2016/5/10/chartex" xmlns:cx5="http://schemas.microsoft.com/office/drawing/2016/5/11/chartex" xmlns:cx6="http://schemas.microsoft.com/office/drawing/2016/5/12/chartex" xmlns:cx7="http://schemas.microsoft.com/office/drawing/2016/5/13/chartex" xmlns:cx8="http://schemas.microsoft.com/office/drawing/2016/5/14/chartex" xmlns:mc="http://schemas.openxmlformats.org/markup-compatibility/2006" xmlns:aink="http://schemas.microsoft.com/office/drawing/2016/ink" xmlns:am3d="http://schemas.microsoft.com/office/drawing/2017/model3d" xmlns:o="urn:schemas-microsoft-com:office:office" xmlns:oel="http://schemas.microsoft.com/office/2019/extlst" xmlns:r="http://schemas.openxmlformats.org/officeDocument/2006/relationships" xmlns:m="http://schemas.openxmlformats.org/officeDocument/2006/math" xmlns:v="urn:schemas-microsoft-com:vml" xmlns:wp14="http://schemas.microsoft.com/office/word/2010/wordprocessingDrawing" xmlns:wp="http://schemas.openxmlformats.org/drawingml/2006/wordprocessingDrawing" xmlns:w10="urn:schemas-microsoft-com:office:word" xmlns:w="http://schemas.openxmlformats.org/wordprocessingml/2006/main" xmlns:w14="http://schemas.microsoft.com/office/word/2010/wordml" xmlns:w15="http://schemas.microsoft.com/office/word/2012/wordml" xmlns:w16cex="http://schemas.microsoft.com/office/word/2018/wordml/cex" xmlns:w16cid="http://schemas.microsoft.com/office/word/2016/wordml/cid" xmlns:w16="http://schemas.microsoft.com/office/word/2018/wordml" xmlns:w16du="http://schemas.microsoft.com/office/word/2023/wordml/word16du" xmlns:w16sdtdh="http://schemas.microsoft.com/office/word/2020/wordml/sdtdatahash" xmlns:w16se="http://schemas.microsoft.com/office/word/2015/wordml/symex" xmlns:wpg="http://schemas.microsoft.com/office/word/2010/wordprocessingGroup" xmlns:wpi="http://schemas.microsoft.com/office/word/2010/wordprocessingInk" xmlns:wne="http://schemas.microsoft.com/office/word/2006/wordml" xmlns:wps="http://schemas.microsoft.com/office/word/2010/wordprocessingShape" mc:Ignorable="w14 w15 w16se w16cid w16 w16cex w16sdtdh wp14">
+<w:numbering xmlns:wpc="http://schemas.microsoft.com/office/word/2010/wordprocessingCanvas" xmlns:cx="http://schemas.microsoft.com/office/drawing/2014/chartex" xmlns:cx1="http://schemas.microsoft.com/office/drawing/2015/9/8/chartex" xmlns:cx2="http://schemas.microsoft.com/office/drawing/2015/10/21/chartex" xmlns:cx3="http://schemas.microsoft.com/office/drawing/2016/5/9/chartex" xmlns:cx4="http://schemas.microsoft.com/office/drawing/2016/5/10/chartex" xmlns:cx5="http://schemas.microsoft.com/office/drawing/2016/5/11/chartex" xmlns:cx6="http://schemas.microsoft.com/office/drawing/2016/5/12/chartex" xmlns:cx7="http://schemas.microsoft.com/office/drawing/2016/5/13/chartex" xmlns:cx8="http://schemas.microsoft.com/office/drawing/2016/5/14/chartex" xmlns:mc="http://schemas.openxmlformats.org/markup-compatibility/2006" xmlns:aink="http://schemas.microsoft.com/office/drawing/2016/ink" xmlns:am3d="http://schemas.microsoft.com/office/drawing/2017/model3d" xmlns:o="urn:schemas-microsoft-com:office:office" xmlns:oel="http://schemas.microsoft.com/office/2019/extlst" xmlns:r="http://schemas.openxmlformats.org/officeDocument/2006/relationships" xmlns:m="http://schemas.openxmlformats.org/officeDocument/2006/math" xmlns:v="urn:schemas-microsoft-com:vml" xmlns:wp14="http://schemas.microsoft.com/office/word/2010/wordprocessingDrawing" xmlns:wp="http://schemas.openxmlformats.org/drawingml/2006/wordprocessingDrawing" xmlns:w10="urn:schemas-microsoft-com:office:word" xmlns:w="http://schemas.openxmlformats.org/wordprocessingml/2006/main" xmlns:w14="http://schemas.microsoft.com/office/word/2010/wordml" xmlns:w15="http://schemas.microsoft.com/office/word/2012/wordml" xmlns:w16cex="http://schemas.microsoft.com/office/word/2018/wordml/cex" xmlns:w16cid="http://schemas.microsoft.com/office/word/2016/wordml/cid" xmlns:w16="http://schemas.microsoft.com/office/word/2018/wordml" xmlns:w16sdtdh="http://schemas.microsoft.com/office/word/2020/wordml/sdtdatahash" xmlns:w16se="http://schemas.microsoft.com/office/word/2015/wordml/symex" xmlns:wpg="http://schemas.microsoft.com/office/word/2010/wordprocessingGroup" xmlns:wpi="http://schemas.microsoft.com/office/word/2010/wordprocessingInk" xmlns:wne="http://schemas.microsoft.com/office/word/2006/wordml" xmlns:wps="http://schemas.microsoft.com/office/word/2010/wordprocessingShape" mc:Ignorable="w14 w15 w16se w16cid w16 w16cex w16sdtdh wp14">
   <w:abstractNum w:abstractNumId="0" w15:restartNumberingAfterBreak="0">
     <w:nsid w:val="FFFFFFFB"/>
     <w:multiLevelType w:val="multilevel"/>
@@ -5150,6 +5737,7 @@
   <w:style w:type="paragraph" w:styleId="BodyText">
     <w:name w:val="Body Text"/>
     <w:basedOn w:val="Normal"/>
+    <w:link w:val="BodyTextChar"/>
     <w:semiHidden/>
     <w:pPr>
       <w:keepLines/>
@@ -5454,6 +6042,16 @@
       </w:tblBorders>
     </w:tblPr>
   </w:style>
+  <w:style w:type="character" w:customStyle="1" w:styleId="BodyTextChar">
+    <w:name w:val="Body Text Char"/>
+    <w:basedOn w:val="DefaultParagraphFont"/>
+    <w:link w:val="BodyText"/>
+    <w:semiHidden/>
+    <w:rsid w:val="003F703B"/>
+    <w:rPr>
+      <w:lang w:val="en-US" w:eastAsia="en-US"/>
+    </w:rPr>
+  </w:style>
 </w:styles>
 </file>
 

</xml_diff>

<commit_message>
Modified contents of Project Vision_Product Overview.
</commit_message>
<xml_diff>
--- a/LCOM Documents/Iteration1/LCOMProjectVision.docx
+++ b/LCOM Documents/Iteration1/LCOMProjectVision.docx
@@ -1,6 +1,6 @@
 
 <file path=word/document.xml><?xml version="1.0" encoding="utf-8"?>
-<w:document xmlns:wpc="http://schemas.microsoft.com/office/word/2010/wordprocessingCanvas" xmlns:cx="http://schemas.microsoft.com/office/drawing/2014/chartex" xmlns:cx1="http://schemas.microsoft.com/office/drawing/2015/9/8/chartex" xmlns:cx2="http://schemas.microsoft.com/office/drawing/2015/10/21/chartex" xmlns:cx3="http://schemas.microsoft.com/office/drawing/2016/5/9/chartex" xmlns:cx4="http://schemas.microsoft.com/office/drawing/2016/5/10/chartex" xmlns:cx5="http://schemas.microsoft.com/office/drawing/2016/5/11/chartex" xmlns:cx6="http://schemas.microsoft.com/office/drawing/2016/5/12/chartex" xmlns:cx7="http://schemas.microsoft.com/office/drawing/2016/5/13/chartex" xmlns:cx8="http://schemas.microsoft.com/office/drawing/2016/5/14/chartex" xmlns:mc="http://schemas.openxmlformats.org/markup-compatibility/2006" xmlns:aink="http://schemas.microsoft.com/office/drawing/2016/ink" xmlns:am3d="http://schemas.microsoft.com/office/drawing/2017/model3d" xmlns:o="urn:schemas-microsoft-com:office:office" xmlns:oel="http://schemas.microsoft.com/office/2019/extlst" xmlns:r="http://schemas.openxmlformats.org/officeDocument/2006/relationships" xmlns:m="http://schemas.openxmlformats.org/officeDocument/2006/math" xmlns:v="urn:schemas-microsoft-com:vml" xmlns:wp14="http://schemas.microsoft.com/office/word/2010/wordprocessingDrawing" xmlns:wp="http://schemas.openxmlformats.org/drawingml/2006/wordprocessingDrawing" xmlns:w10="urn:schemas-microsoft-com:office:word" xmlns:w="http://schemas.openxmlformats.org/wordprocessingml/2006/main" xmlns:w14="http://schemas.microsoft.com/office/word/2010/wordml" xmlns:w15="http://schemas.microsoft.com/office/word/2012/wordml" xmlns:w16cex="http://schemas.microsoft.com/office/word/2018/wordml/cex" xmlns:w16cid="http://schemas.microsoft.com/office/word/2016/wordml/cid" xmlns:w16="http://schemas.microsoft.com/office/word/2018/wordml" xmlns:w16sdtdh="http://schemas.microsoft.com/office/word/2020/wordml/sdtdatahash" xmlns:w16se="http://schemas.microsoft.com/office/word/2015/wordml/symex" xmlns:wpg="http://schemas.microsoft.com/office/word/2010/wordprocessingGroup" xmlns:wpi="http://schemas.microsoft.com/office/word/2010/wordprocessingInk" xmlns:wne="http://schemas.microsoft.com/office/word/2006/wordml" xmlns:wps="http://schemas.microsoft.com/office/word/2010/wordprocessingShape" mc:Ignorable="w14 w15 w16se w16cid w16 w16cex w16sdtdh wp14">
+<w:document xmlns:wpc="http://schemas.microsoft.com/office/word/2010/wordprocessingCanvas" xmlns:cx="http://schemas.microsoft.com/office/drawing/2014/chartex" xmlns:cx1="http://schemas.microsoft.com/office/drawing/2015/9/8/chartex" xmlns:cx2="http://schemas.microsoft.com/office/drawing/2015/10/21/chartex" xmlns:cx3="http://schemas.microsoft.com/office/drawing/2016/5/9/chartex" xmlns:cx4="http://schemas.microsoft.com/office/drawing/2016/5/10/chartex" xmlns:cx5="http://schemas.microsoft.com/office/drawing/2016/5/11/chartex" xmlns:cx6="http://schemas.microsoft.com/office/drawing/2016/5/12/chartex" xmlns:cx7="http://schemas.microsoft.com/office/drawing/2016/5/13/chartex" xmlns:cx8="http://schemas.microsoft.com/office/drawing/2016/5/14/chartex" xmlns:mc="http://schemas.openxmlformats.org/markup-compatibility/2006" xmlns:aink="http://schemas.microsoft.com/office/drawing/2016/ink" xmlns:am3d="http://schemas.microsoft.com/office/drawing/2017/model3d" xmlns:o="urn:schemas-microsoft-com:office:office" xmlns:oel="http://schemas.microsoft.com/office/2019/extlst" xmlns:r="http://schemas.openxmlformats.org/officeDocument/2006/relationships" xmlns:m="http://schemas.openxmlformats.org/officeDocument/2006/math" xmlns:v="urn:schemas-microsoft-com:vml" xmlns:wp14="http://schemas.microsoft.com/office/word/2010/wordprocessingDrawing" xmlns:wp="http://schemas.openxmlformats.org/drawingml/2006/wordprocessingDrawing" xmlns:w10="urn:schemas-microsoft-com:office:word" xmlns:w="http://schemas.openxmlformats.org/wordprocessingml/2006/main" xmlns:w14="http://schemas.microsoft.com/office/word/2010/wordml" xmlns:w15="http://schemas.microsoft.com/office/word/2012/wordml" xmlns:w16cex="http://schemas.microsoft.com/office/word/2018/wordml/cex" xmlns:w16cid="http://schemas.microsoft.com/office/word/2016/wordml/cid" xmlns:w16="http://schemas.microsoft.com/office/word/2018/wordml" xmlns:w16du="http://schemas.microsoft.com/office/word/2023/wordml/word16du" xmlns:w16sdtdh="http://schemas.microsoft.com/office/word/2020/wordml/sdtdatahash" xmlns:w16se="http://schemas.microsoft.com/office/word/2015/wordml/symex" xmlns:wpg="http://schemas.microsoft.com/office/word/2010/wordprocessingGroup" xmlns:wpi="http://schemas.microsoft.com/office/word/2010/wordprocessingInk" xmlns:wne="http://schemas.microsoft.com/office/word/2006/wordml" xmlns:wps="http://schemas.microsoft.com/office/word/2010/wordprocessingShape" mc:Ignorable="w14 w15 w16se w16cid w16 w16cex w16sdtdh wp14">
   <w:body>
     <w:p>
       <w:pPr>
@@ -1413,6 +1413,7 @@
           </w:tcPr>
           <w:p>
             <w:pPr>
+              <w:jc w:val="center"/>
               <w:rPr>
                 <w:lang w:val="en-AU"/>
               </w:rPr>
@@ -1431,6 +1432,7 @@
           </w:tcPr>
           <w:p>
             <w:pPr>
+              <w:jc w:val="center"/>
               <w:rPr>
                 <w:lang w:val="en-AU"/>
               </w:rPr>
@@ -1449,6 +1451,7 @@
           </w:tcPr>
           <w:p>
             <w:pPr>
+              <w:jc w:val="center"/>
               <w:rPr>
                 <w:lang w:val="en-AU"/>
               </w:rPr>
@@ -1467,6 +1470,7 @@
           </w:tcPr>
           <w:p>
             <w:pPr>
+              <w:jc w:val="center"/>
               <w:rPr>
                 <w:lang w:val="en-AU"/>
               </w:rPr>
@@ -1645,6 +1649,12 @@
                 <w:lang w:val="en-AU"/>
               </w:rPr>
             </w:pPr>
+            <w:r>
+              <w:rPr>
+                <w:lang w:val="en-AU"/>
+              </w:rPr>
+              <w:t>Before launch</w:t>
+            </w:r>
           </w:p>
         </w:tc>
       </w:tr>
@@ -1669,11 +1679,9 @@
             <w:r>
               <w:t xml:space="preserve">access to user’s historical data for better </w:t>
             </w:r>
-            <w:proofErr w:type="spellStart"/>
-            <w:r>
-              <w:t>customisation</w:t>
-            </w:r>
-            <w:proofErr w:type="spellEnd"/>
+            <w:r>
+              <w:t>customization</w:t>
+            </w:r>
             <w:r>
               <w:t>.</w:t>
             </w:r>
@@ -1753,6 +1761,12 @@
                 <w:lang w:val="en-AU"/>
               </w:rPr>
             </w:pPr>
+            <w:r>
+              <w:rPr>
+                <w:lang w:val="en-AU"/>
+              </w:rPr>
+              <w:t>Before launch</w:t>
+            </w:r>
           </w:p>
         </w:tc>
       </w:tr>
@@ -1829,6 +1843,12 @@
                 <w:lang w:val="en-AU"/>
               </w:rPr>
             </w:pPr>
+            <w:r>
+              <w:rPr>
+                <w:lang w:val="en-AU"/>
+              </w:rPr>
+              <w:t>Before launch</w:t>
+            </w:r>
           </w:p>
         </w:tc>
       </w:tr>
@@ -1905,6 +1925,12 @@
                 <w:lang w:val="en-AU"/>
               </w:rPr>
             </w:pPr>
+            <w:r>
+              <w:rPr>
+                <w:lang w:val="en-AU"/>
+              </w:rPr>
+              <w:t>Before launch</w:t>
+            </w:r>
           </w:p>
         </w:tc>
       </w:tr>
@@ -1988,6 +2014,12 @@
                 <w:lang w:val="en-AU"/>
               </w:rPr>
             </w:pPr>
+            <w:r>
+              <w:rPr>
+                <w:lang w:val="en-AU"/>
+              </w:rPr>
+              <w:t>Before launch</w:t>
+            </w:r>
           </w:p>
         </w:tc>
       </w:tr>
@@ -2058,6 +2090,12 @@
                 <w:lang w:val="en-AU"/>
               </w:rPr>
             </w:pPr>
+            <w:r>
+              <w:rPr>
+                <w:lang w:val="en-AU"/>
+              </w:rPr>
+              <w:t>Before launch</w:t>
+            </w:r>
           </w:p>
         </w:tc>
       </w:tr>
@@ -2176,6 +2214,12 @@
                 <w:lang w:val="en-AU"/>
               </w:rPr>
             </w:pPr>
+            <w:r>
+              <w:rPr>
+                <w:lang w:val="en-AU"/>
+              </w:rPr>
+              <w:t>Before launch</w:t>
+            </w:r>
           </w:p>
         </w:tc>
       </w:tr>
@@ -2246,6 +2290,12 @@
                 <w:lang w:val="en-AU"/>
               </w:rPr>
             </w:pPr>
+            <w:r>
+              <w:rPr>
+                <w:lang w:val="en-AU"/>
+              </w:rPr>
+              <w:t>Before launch</w:t>
+            </w:r>
           </w:p>
         </w:tc>
       </w:tr>
@@ -3278,7 +3328,7 @@
 </file>
 
 <file path=word/endnotes.xml><?xml version="1.0" encoding="utf-8"?>
-<w:endnotes xmlns:wpc="http://schemas.microsoft.com/office/word/2010/wordprocessingCanvas" xmlns:cx="http://schemas.microsoft.com/office/drawing/2014/chartex" xmlns:cx1="http://schemas.microsoft.com/office/drawing/2015/9/8/chartex" xmlns:cx2="http://schemas.microsoft.com/office/drawing/2015/10/21/chartex" xmlns:cx3="http://schemas.microsoft.com/office/drawing/2016/5/9/chartex" xmlns:cx4="http://schemas.microsoft.com/office/drawing/2016/5/10/chartex" xmlns:cx5="http://schemas.microsoft.com/office/drawing/2016/5/11/chartex" xmlns:cx6="http://schemas.microsoft.com/office/drawing/2016/5/12/chartex" xmlns:cx7="http://schemas.microsoft.com/office/drawing/2016/5/13/chartex" xmlns:cx8="http://schemas.microsoft.com/office/drawing/2016/5/14/chartex" xmlns:mc="http://schemas.openxmlformats.org/markup-compatibility/2006" xmlns:aink="http://schemas.microsoft.com/office/drawing/2016/ink" xmlns:am3d="http://schemas.microsoft.com/office/drawing/2017/model3d" xmlns:o="urn:schemas-microsoft-com:office:office" xmlns:oel="http://schemas.microsoft.com/office/2019/extlst" xmlns:r="http://schemas.openxmlformats.org/officeDocument/2006/relationships" xmlns:m="http://schemas.openxmlformats.org/officeDocument/2006/math" xmlns:v="urn:schemas-microsoft-com:vml" xmlns:wp14="http://schemas.microsoft.com/office/word/2010/wordprocessingDrawing" xmlns:wp="http://schemas.openxmlformats.org/drawingml/2006/wordprocessingDrawing" xmlns:w10="urn:schemas-microsoft-com:office:word" xmlns:w="http://schemas.openxmlformats.org/wordprocessingml/2006/main" xmlns:w14="http://schemas.microsoft.com/office/word/2010/wordml" xmlns:w15="http://schemas.microsoft.com/office/word/2012/wordml" xmlns:w16cex="http://schemas.microsoft.com/office/word/2018/wordml/cex" xmlns:w16cid="http://schemas.microsoft.com/office/word/2016/wordml/cid" xmlns:w16="http://schemas.microsoft.com/office/word/2018/wordml" xmlns:w16sdtdh="http://schemas.microsoft.com/office/word/2020/wordml/sdtdatahash" xmlns:w16se="http://schemas.microsoft.com/office/word/2015/wordml/symex" xmlns:wpg="http://schemas.microsoft.com/office/word/2010/wordprocessingGroup" xmlns:wpi="http://schemas.microsoft.com/office/word/2010/wordprocessingInk" xmlns:wne="http://schemas.microsoft.com/office/word/2006/wordml" xmlns:wps="http://schemas.microsoft.com/office/word/2010/wordprocessingShape" mc:Ignorable="w14 w15 w16se w16cid w16 w16cex w16sdtdh wp14">
+<w:endnotes xmlns:wpc="http://schemas.microsoft.com/office/word/2010/wordprocessingCanvas" xmlns:cx="http://schemas.microsoft.com/office/drawing/2014/chartex" xmlns:cx1="http://schemas.microsoft.com/office/drawing/2015/9/8/chartex" xmlns:cx2="http://schemas.microsoft.com/office/drawing/2015/10/21/chartex" xmlns:cx3="http://schemas.microsoft.com/office/drawing/2016/5/9/chartex" xmlns:cx4="http://schemas.microsoft.com/office/drawing/2016/5/10/chartex" xmlns:cx5="http://schemas.microsoft.com/office/drawing/2016/5/11/chartex" xmlns:cx6="http://schemas.microsoft.com/office/drawing/2016/5/12/chartex" xmlns:cx7="http://schemas.microsoft.com/office/drawing/2016/5/13/chartex" xmlns:cx8="http://schemas.microsoft.com/office/drawing/2016/5/14/chartex" xmlns:mc="http://schemas.openxmlformats.org/markup-compatibility/2006" xmlns:aink="http://schemas.microsoft.com/office/drawing/2016/ink" xmlns:am3d="http://schemas.microsoft.com/office/drawing/2017/model3d" xmlns:o="urn:schemas-microsoft-com:office:office" xmlns:oel="http://schemas.microsoft.com/office/2019/extlst" xmlns:r="http://schemas.openxmlformats.org/officeDocument/2006/relationships" xmlns:m="http://schemas.openxmlformats.org/officeDocument/2006/math" xmlns:v="urn:schemas-microsoft-com:vml" xmlns:wp14="http://schemas.microsoft.com/office/word/2010/wordprocessingDrawing" xmlns:wp="http://schemas.openxmlformats.org/drawingml/2006/wordprocessingDrawing" xmlns:w10="urn:schemas-microsoft-com:office:word" xmlns:w="http://schemas.openxmlformats.org/wordprocessingml/2006/main" xmlns:w14="http://schemas.microsoft.com/office/word/2010/wordml" xmlns:w15="http://schemas.microsoft.com/office/word/2012/wordml" xmlns:w16cex="http://schemas.microsoft.com/office/word/2018/wordml/cex" xmlns:w16cid="http://schemas.microsoft.com/office/word/2016/wordml/cid" xmlns:w16="http://schemas.microsoft.com/office/word/2018/wordml" xmlns:w16du="http://schemas.microsoft.com/office/word/2023/wordml/word16du" xmlns:w16sdtdh="http://schemas.microsoft.com/office/word/2020/wordml/sdtdatahash" xmlns:w16se="http://schemas.microsoft.com/office/word/2015/wordml/symex" xmlns:wpg="http://schemas.microsoft.com/office/word/2010/wordprocessingGroup" xmlns:wpi="http://schemas.microsoft.com/office/word/2010/wordprocessingInk" xmlns:wne="http://schemas.microsoft.com/office/word/2006/wordml" xmlns:wps="http://schemas.microsoft.com/office/word/2010/wordprocessingShape" mc:Ignorable="w14 w15 w16se w16cid w16 w16cex w16sdtdh wp14">
   <w:endnote w:type="separator" w:id="-1">
     <w:p>
       <w:pPr>
@@ -3303,7 +3353,7 @@
 </file>
 
 <file path=word/footer1.xml><?xml version="1.0" encoding="utf-8"?>
-<w:ftr xmlns:wpc="http://schemas.microsoft.com/office/word/2010/wordprocessingCanvas" xmlns:cx="http://schemas.microsoft.com/office/drawing/2014/chartex" xmlns:cx1="http://schemas.microsoft.com/office/drawing/2015/9/8/chartex" xmlns:cx2="http://schemas.microsoft.com/office/drawing/2015/10/21/chartex" xmlns:cx3="http://schemas.microsoft.com/office/drawing/2016/5/9/chartex" xmlns:cx4="http://schemas.microsoft.com/office/drawing/2016/5/10/chartex" xmlns:cx5="http://schemas.microsoft.com/office/drawing/2016/5/11/chartex" xmlns:cx6="http://schemas.microsoft.com/office/drawing/2016/5/12/chartex" xmlns:cx7="http://schemas.microsoft.com/office/drawing/2016/5/13/chartex" xmlns:cx8="http://schemas.microsoft.com/office/drawing/2016/5/14/chartex" xmlns:mc="http://schemas.openxmlformats.org/markup-compatibility/2006" xmlns:aink="http://schemas.microsoft.com/office/drawing/2016/ink" xmlns:am3d="http://schemas.microsoft.com/office/drawing/2017/model3d" xmlns:o="urn:schemas-microsoft-com:office:office" xmlns:oel="http://schemas.microsoft.com/office/2019/extlst" xmlns:r="http://schemas.openxmlformats.org/officeDocument/2006/relationships" xmlns:m="http://schemas.openxmlformats.org/officeDocument/2006/math" xmlns:v="urn:schemas-microsoft-com:vml" xmlns:wp14="http://schemas.microsoft.com/office/word/2010/wordprocessingDrawing" xmlns:wp="http://schemas.openxmlformats.org/drawingml/2006/wordprocessingDrawing" xmlns:w10="urn:schemas-microsoft-com:office:word" xmlns:w="http://schemas.openxmlformats.org/wordprocessingml/2006/main" xmlns:w14="http://schemas.microsoft.com/office/word/2010/wordml" xmlns:w15="http://schemas.microsoft.com/office/word/2012/wordml" xmlns:w16cex="http://schemas.microsoft.com/office/word/2018/wordml/cex" xmlns:w16cid="http://schemas.microsoft.com/office/word/2016/wordml/cid" xmlns:w16="http://schemas.microsoft.com/office/word/2018/wordml" xmlns:w16sdtdh="http://schemas.microsoft.com/office/word/2020/wordml/sdtdatahash" xmlns:w16se="http://schemas.microsoft.com/office/word/2015/wordml/symex" xmlns:wpg="http://schemas.microsoft.com/office/word/2010/wordprocessingGroup" xmlns:wpi="http://schemas.microsoft.com/office/word/2010/wordprocessingInk" xmlns:wne="http://schemas.microsoft.com/office/word/2006/wordml" xmlns:wps="http://schemas.microsoft.com/office/word/2010/wordprocessingShape" mc:Ignorable="w14 w15 w16se w16cid w16 w16cex w16sdtdh wp14">
+<w:ftr xmlns:wpc="http://schemas.microsoft.com/office/word/2010/wordprocessingCanvas" xmlns:cx="http://schemas.microsoft.com/office/drawing/2014/chartex" xmlns:cx1="http://schemas.microsoft.com/office/drawing/2015/9/8/chartex" xmlns:cx2="http://schemas.microsoft.com/office/drawing/2015/10/21/chartex" xmlns:cx3="http://schemas.microsoft.com/office/drawing/2016/5/9/chartex" xmlns:cx4="http://schemas.microsoft.com/office/drawing/2016/5/10/chartex" xmlns:cx5="http://schemas.microsoft.com/office/drawing/2016/5/11/chartex" xmlns:cx6="http://schemas.microsoft.com/office/drawing/2016/5/12/chartex" xmlns:cx7="http://schemas.microsoft.com/office/drawing/2016/5/13/chartex" xmlns:cx8="http://schemas.microsoft.com/office/drawing/2016/5/14/chartex" xmlns:mc="http://schemas.openxmlformats.org/markup-compatibility/2006" xmlns:aink="http://schemas.microsoft.com/office/drawing/2016/ink" xmlns:am3d="http://schemas.microsoft.com/office/drawing/2017/model3d" xmlns:o="urn:schemas-microsoft-com:office:office" xmlns:oel="http://schemas.microsoft.com/office/2019/extlst" xmlns:r="http://schemas.openxmlformats.org/officeDocument/2006/relationships" xmlns:m="http://schemas.openxmlformats.org/officeDocument/2006/math" xmlns:v="urn:schemas-microsoft-com:vml" xmlns:wp14="http://schemas.microsoft.com/office/word/2010/wordprocessingDrawing" xmlns:wp="http://schemas.openxmlformats.org/drawingml/2006/wordprocessingDrawing" xmlns:w10="urn:schemas-microsoft-com:office:word" xmlns:w="http://schemas.openxmlformats.org/wordprocessingml/2006/main" xmlns:w14="http://schemas.microsoft.com/office/word/2010/wordml" xmlns:w15="http://schemas.microsoft.com/office/word/2012/wordml" xmlns:w16cex="http://schemas.microsoft.com/office/word/2018/wordml/cex" xmlns:w16cid="http://schemas.microsoft.com/office/word/2016/wordml/cid" xmlns:w16="http://schemas.microsoft.com/office/word/2018/wordml" xmlns:w16du="http://schemas.microsoft.com/office/word/2023/wordml/word16du" xmlns:w16sdtdh="http://schemas.microsoft.com/office/word/2020/wordml/sdtdatahash" xmlns:w16se="http://schemas.microsoft.com/office/word/2015/wordml/symex" xmlns:wpg="http://schemas.microsoft.com/office/word/2010/wordprocessingGroup" xmlns:wpi="http://schemas.microsoft.com/office/word/2010/wordprocessingInk" xmlns:wne="http://schemas.microsoft.com/office/word/2006/wordml" xmlns:wps="http://schemas.microsoft.com/office/word/2010/wordprocessingShape" mc:Ignorable="w14 w15 w16se w16cid w16 w16cex w16sdtdh wp14">
   <w:tbl>
     <w:tblPr>
       <w:tblW w:w="0" w:type="auto"/>
@@ -3449,7 +3499,7 @@
 </file>
 
 <file path=word/footnotes.xml><?xml version="1.0" encoding="utf-8"?>
-<w:footnotes xmlns:wpc="http://schemas.microsoft.com/office/word/2010/wordprocessingCanvas" xmlns:cx="http://schemas.microsoft.com/office/drawing/2014/chartex" xmlns:cx1="http://schemas.microsoft.com/office/drawing/2015/9/8/chartex" xmlns:cx2="http://schemas.microsoft.com/office/drawing/2015/10/21/chartex" xmlns:cx3="http://schemas.microsoft.com/office/drawing/2016/5/9/chartex" xmlns:cx4="http://schemas.microsoft.com/office/drawing/2016/5/10/chartex" xmlns:cx5="http://schemas.microsoft.com/office/drawing/2016/5/11/chartex" xmlns:cx6="http://schemas.microsoft.com/office/drawing/2016/5/12/chartex" xmlns:cx7="http://schemas.microsoft.com/office/drawing/2016/5/13/chartex" xmlns:cx8="http://schemas.microsoft.com/office/drawing/2016/5/14/chartex" xmlns:mc="http://schemas.openxmlformats.org/markup-compatibility/2006" xmlns:aink="http://schemas.microsoft.com/office/drawing/2016/ink" xmlns:am3d="http://schemas.microsoft.com/office/drawing/2017/model3d" xmlns:o="urn:schemas-microsoft-com:office:office" xmlns:oel="http://schemas.microsoft.com/office/2019/extlst" xmlns:r="http://schemas.openxmlformats.org/officeDocument/2006/relationships" xmlns:m="http://schemas.openxmlformats.org/officeDocument/2006/math" xmlns:v="urn:schemas-microsoft-com:vml" xmlns:wp14="http://schemas.microsoft.com/office/word/2010/wordprocessingDrawing" xmlns:wp="http://schemas.openxmlformats.org/drawingml/2006/wordprocessingDrawing" xmlns:w10="urn:schemas-microsoft-com:office:word" xmlns:w="http://schemas.openxmlformats.org/wordprocessingml/2006/main" xmlns:w14="http://schemas.microsoft.com/office/word/2010/wordml" xmlns:w15="http://schemas.microsoft.com/office/word/2012/wordml" xmlns:w16cex="http://schemas.microsoft.com/office/word/2018/wordml/cex" xmlns:w16cid="http://schemas.microsoft.com/office/word/2016/wordml/cid" xmlns:w16="http://schemas.microsoft.com/office/word/2018/wordml" xmlns:w16sdtdh="http://schemas.microsoft.com/office/word/2020/wordml/sdtdatahash" xmlns:w16se="http://schemas.microsoft.com/office/word/2015/wordml/symex" xmlns:wpg="http://schemas.microsoft.com/office/word/2010/wordprocessingGroup" xmlns:wpi="http://schemas.microsoft.com/office/word/2010/wordprocessingInk" xmlns:wne="http://schemas.microsoft.com/office/word/2006/wordml" xmlns:wps="http://schemas.microsoft.com/office/word/2010/wordprocessingShape" mc:Ignorable="w14 w15 w16se w16cid w16 w16cex w16sdtdh wp14">
+<w:footnotes xmlns:wpc="http://schemas.microsoft.com/office/word/2010/wordprocessingCanvas" xmlns:cx="http://schemas.microsoft.com/office/drawing/2014/chartex" xmlns:cx1="http://schemas.microsoft.com/office/drawing/2015/9/8/chartex" xmlns:cx2="http://schemas.microsoft.com/office/drawing/2015/10/21/chartex" xmlns:cx3="http://schemas.microsoft.com/office/drawing/2016/5/9/chartex" xmlns:cx4="http://schemas.microsoft.com/office/drawing/2016/5/10/chartex" xmlns:cx5="http://schemas.microsoft.com/office/drawing/2016/5/11/chartex" xmlns:cx6="http://schemas.microsoft.com/office/drawing/2016/5/12/chartex" xmlns:cx7="http://schemas.microsoft.com/office/drawing/2016/5/13/chartex" xmlns:cx8="http://schemas.microsoft.com/office/drawing/2016/5/14/chartex" xmlns:mc="http://schemas.openxmlformats.org/markup-compatibility/2006" xmlns:aink="http://schemas.microsoft.com/office/drawing/2016/ink" xmlns:am3d="http://schemas.microsoft.com/office/drawing/2017/model3d" xmlns:o="urn:schemas-microsoft-com:office:office" xmlns:oel="http://schemas.microsoft.com/office/2019/extlst" xmlns:r="http://schemas.openxmlformats.org/officeDocument/2006/relationships" xmlns:m="http://schemas.openxmlformats.org/officeDocument/2006/math" xmlns:v="urn:schemas-microsoft-com:vml" xmlns:wp14="http://schemas.microsoft.com/office/word/2010/wordprocessingDrawing" xmlns:wp="http://schemas.openxmlformats.org/drawingml/2006/wordprocessingDrawing" xmlns:w10="urn:schemas-microsoft-com:office:word" xmlns:w="http://schemas.openxmlformats.org/wordprocessingml/2006/main" xmlns:w14="http://schemas.microsoft.com/office/word/2010/wordml" xmlns:w15="http://schemas.microsoft.com/office/word/2012/wordml" xmlns:w16cex="http://schemas.microsoft.com/office/word/2018/wordml/cex" xmlns:w16cid="http://schemas.microsoft.com/office/word/2016/wordml/cid" xmlns:w16="http://schemas.microsoft.com/office/word/2018/wordml" xmlns:w16du="http://schemas.microsoft.com/office/word/2023/wordml/word16du" xmlns:w16sdtdh="http://schemas.microsoft.com/office/word/2020/wordml/sdtdatahash" xmlns:w16se="http://schemas.microsoft.com/office/word/2015/wordml/symex" xmlns:wpg="http://schemas.microsoft.com/office/word/2010/wordprocessingGroup" xmlns:wpi="http://schemas.microsoft.com/office/word/2010/wordprocessingInk" xmlns:wne="http://schemas.microsoft.com/office/word/2006/wordml" xmlns:wps="http://schemas.microsoft.com/office/word/2010/wordprocessingShape" mc:Ignorable="w14 w15 w16se w16cid w16 w16cex w16sdtdh wp14">
   <w:footnote w:type="separator" w:id="-1">
     <w:p>
       <w:pPr>
@@ -3474,7 +3524,7 @@
 </file>
 
 <file path=word/header1.xml><?xml version="1.0" encoding="utf-8"?>
-<w:hdr xmlns:wpc="http://schemas.microsoft.com/office/word/2010/wordprocessingCanvas" xmlns:cx="http://schemas.microsoft.com/office/drawing/2014/chartex" xmlns:cx1="http://schemas.microsoft.com/office/drawing/2015/9/8/chartex" xmlns:cx2="http://schemas.microsoft.com/office/drawing/2015/10/21/chartex" xmlns:cx3="http://schemas.microsoft.com/office/drawing/2016/5/9/chartex" xmlns:cx4="http://schemas.microsoft.com/office/drawing/2016/5/10/chartex" xmlns:cx5="http://schemas.microsoft.com/office/drawing/2016/5/11/chartex" xmlns:cx6="http://schemas.microsoft.com/office/drawing/2016/5/12/chartex" xmlns:cx7="http://schemas.microsoft.com/office/drawing/2016/5/13/chartex" xmlns:cx8="http://schemas.microsoft.com/office/drawing/2016/5/14/chartex" xmlns:mc="http://schemas.openxmlformats.org/markup-compatibility/2006" xmlns:aink="http://schemas.microsoft.com/office/drawing/2016/ink" xmlns:am3d="http://schemas.microsoft.com/office/drawing/2017/model3d" xmlns:o="urn:schemas-microsoft-com:office:office" xmlns:oel="http://schemas.microsoft.com/office/2019/extlst" xmlns:r="http://schemas.openxmlformats.org/officeDocument/2006/relationships" xmlns:m="http://schemas.openxmlformats.org/officeDocument/2006/math" xmlns:v="urn:schemas-microsoft-com:vml" xmlns:wp14="http://schemas.microsoft.com/office/word/2010/wordprocessingDrawing" xmlns:wp="http://schemas.openxmlformats.org/drawingml/2006/wordprocessingDrawing" xmlns:w10="urn:schemas-microsoft-com:office:word" xmlns:w="http://schemas.openxmlformats.org/wordprocessingml/2006/main" xmlns:w14="http://schemas.microsoft.com/office/word/2010/wordml" xmlns:w15="http://schemas.microsoft.com/office/word/2012/wordml" xmlns:w16cex="http://schemas.microsoft.com/office/word/2018/wordml/cex" xmlns:w16cid="http://schemas.microsoft.com/office/word/2016/wordml/cid" xmlns:w16="http://schemas.microsoft.com/office/word/2018/wordml" xmlns:w16sdtdh="http://schemas.microsoft.com/office/word/2020/wordml/sdtdatahash" xmlns:w16se="http://schemas.microsoft.com/office/word/2015/wordml/symex" xmlns:wpg="http://schemas.microsoft.com/office/word/2010/wordprocessingGroup" xmlns:wpi="http://schemas.microsoft.com/office/word/2010/wordprocessingInk" xmlns:wne="http://schemas.microsoft.com/office/word/2006/wordml" xmlns:wps="http://schemas.microsoft.com/office/word/2010/wordprocessingShape" mc:Ignorable="w14 w15 w16se w16cid w16 w16cex w16sdtdh wp14">
+<w:hdr xmlns:wpc="http://schemas.microsoft.com/office/word/2010/wordprocessingCanvas" xmlns:cx="http://schemas.microsoft.com/office/drawing/2014/chartex" xmlns:cx1="http://schemas.microsoft.com/office/drawing/2015/9/8/chartex" xmlns:cx2="http://schemas.microsoft.com/office/drawing/2015/10/21/chartex" xmlns:cx3="http://schemas.microsoft.com/office/drawing/2016/5/9/chartex" xmlns:cx4="http://schemas.microsoft.com/office/drawing/2016/5/10/chartex" xmlns:cx5="http://schemas.microsoft.com/office/drawing/2016/5/11/chartex" xmlns:cx6="http://schemas.microsoft.com/office/drawing/2016/5/12/chartex" xmlns:cx7="http://schemas.microsoft.com/office/drawing/2016/5/13/chartex" xmlns:cx8="http://schemas.microsoft.com/office/drawing/2016/5/14/chartex" xmlns:mc="http://schemas.openxmlformats.org/markup-compatibility/2006" xmlns:aink="http://schemas.microsoft.com/office/drawing/2016/ink" xmlns:am3d="http://schemas.microsoft.com/office/drawing/2017/model3d" xmlns:o="urn:schemas-microsoft-com:office:office" xmlns:oel="http://schemas.microsoft.com/office/2019/extlst" xmlns:r="http://schemas.openxmlformats.org/officeDocument/2006/relationships" xmlns:m="http://schemas.openxmlformats.org/officeDocument/2006/math" xmlns:v="urn:schemas-microsoft-com:vml" xmlns:wp14="http://schemas.microsoft.com/office/word/2010/wordprocessingDrawing" xmlns:wp="http://schemas.openxmlformats.org/drawingml/2006/wordprocessingDrawing" xmlns:w10="urn:schemas-microsoft-com:office:word" xmlns:w="http://schemas.openxmlformats.org/wordprocessingml/2006/main" xmlns:w14="http://schemas.microsoft.com/office/word/2010/wordml" xmlns:w15="http://schemas.microsoft.com/office/word/2012/wordml" xmlns:w16cex="http://schemas.microsoft.com/office/word/2018/wordml/cex" xmlns:w16cid="http://schemas.microsoft.com/office/word/2016/wordml/cid" xmlns:w16="http://schemas.microsoft.com/office/word/2018/wordml" xmlns:w16du="http://schemas.microsoft.com/office/word/2023/wordml/word16du" xmlns:w16sdtdh="http://schemas.microsoft.com/office/word/2020/wordml/sdtdatahash" xmlns:w16se="http://schemas.microsoft.com/office/word/2015/wordml/symex" xmlns:wpg="http://schemas.microsoft.com/office/word/2010/wordprocessingGroup" xmlns:wpi="http://schemas.microsoft.com/office/word/2010/wordprocessingInk" xmlns:wne="http://schemas.microsoft.com/office/word/2006/wordml" xmlns:wps="http://schemas.microsoft.com/office/word/2010/wordprocessingShape" mc:Ignorable="w14 w15 w16se w16cid w16 w16cex w16sdtdh wp14">
   <w:tbl>
     <w:tblPr>
       <w:tblW w:w="0" w:type="auto"/>
@@ -3577,7 +3627,7 @@
 </file>
 
 <file path=word/numbering.xml><?xml version="1.0" encoding="utf-8"?>
-<w:numbering xmlns:wpc="http://schemas.microsoft.com/office/word/2010/wordprocessingCanvas" xmlns:cx="http://schemas.microsoft.com/office/drawing/2014/chartex" xmlns:cx1="http://schemas.microsoft.com/office/drawing/2015/9/8/chartex" xmlns:cx2="http://schemas.microsoft.com/office/drawing/2015/10/21/chartex" xmlns:cx3="http://schemas.microsoft.com/office/drawing/2016/5/9/chartex" xmlns:cx4="http://schemas.microsoft.com/office/drawing/2016/5/10/chartex" xmlns:cx5="http://schemas.microsoft.com/office/drawing/2016/5/11/chartex" xmlns:cx6="http://schemas.microsoft.com/office/drawing/2016/5/12/chartex" xmlns:cx7="http://schemas.microsoft.com/office/drawing/2016/5/13/chartex" xmlns:cx8="http://schemas.microsoft.com/office/drawing/2016/5/14/chartex" xmlns:mc="http://schemas.openxmlformats.org/markup-compatibility/2006" xmlns:aink="http://schemas.microsoft.com/office/drawing/2016/ink" xmlns:am3d="http://schemas.microsoft.com/office/drawing/2017/model3d" xmlns:o="urn:schemas-microsoft-com:office:office" xmlns:oel="http://schemas.microsoft.com/office/2019/extlst" xmlns:r="http://schemas.openxmlformats.org/officeDocument/2006/relationships" xmlns:m="http://schemas.openxmlformats.org/officeDocument/2006/math" xmlns:v="urn:schemas-microsoft-com:vml" xmlns:wp14="http://schemas.microsoft.com/office/word/2010/wordprocessingDrawing" xmlns:wp="http://schemas.openxmlformats.org/drawingml/2006/wordprocessingDrawing" xmlns:w10="urn:schemas-microsoft-com:office:word" xmlns:w="http://schemas.openxmlformats.org/wordprocessingml/2006/main" xmlns:w14="http://schemas.microsoft.com/office/word/2010/wordml" xmlns:w15="http://schemas.microsoft.com/office/word/2012/wordml" xmlns:w16cex="http://schemas.microsoft.com/office/word/2018/wordml/cex" xmlns:w16cid="http://schemas.microsoft.com/office/word/2016/wordml/cid" xmlns:w16="http://schemas.microsoft.com/office/word/2018/wordml" xmlns:w16sdtdh="http://schemas.microsoft.com/office/word/2020/wordml/sdtdatahash" xmlns:w16se="http://schemas.microsoft.com/office/word/2015/wordml/symex" xmlns:wpg="http://schemas.microsoft.com/office/word/2010/wordprocessingGroup" xmlns:wpi="http://schemas.microsoft.com/office/word/2010/wordprocessingInk" xmlns:wne="http://schemas.microsoft.com/office/word/2006/wordml" xmlns:wps="http://schemas.microsoft.com/office/word/2010/wordprocessingShape" mc:Ignorable="w14 w15 w16se w16cid w16 w16cex w16sdtdh wp14">
+<w:numbering xmlns:wpc="http://schemas.microsoft.com/office/word/2010/wordprocessingCanvas" xmlns:cx="http://schemas.microsoft.com/office/drawing/2014/chartex" xmlns:cx1="http://schemas.microsoft.com/office/drawing/2015/9/8/chartex" xmlns:cx2="http://schemas.microsoft.com/office/drawing/2015/10/21/chartex" xmlns:cx3="http://schemas.microsoft.com/office/drawing/2016/5/9/chartex" xmlns:cx4="http://schemas.microsoft.com/office/drawing/2016/5/10/chartex" xmlns:cx5="http://schemas.microsoft.com/office/drawing/2016/5/11/chartex" xmlns:cx6="http://schemas.microsoft.com/office/drawing/2016/5/12/chartex" xmlns:cx7="http://schemas.microsoft.com/office/drawing/2016/5/13/chartex" xmlns:cx8="http://schemas.microsoft.com/office/drawing/2016/5/14/chartex" xmlns:mc="http://schemas.openxmlformats.org/markup-compatibility/2006" xmlns:aink="http://schemas.microsoft.com/office/drawing/2016/ink" xmlns:am3d="http://schemas.microsoft.com/office/drawing/2017/model3d" xmlns:o="urn:schemas-microsoft-com:office:office" xmlns:oel="http://schemas.microsoft.com/office/2019/extlst" xmlns:r="http://schemas.openxmlformats.org/officeDocument/2006/relationships" xmlns:m="http://schemas.openxmlformats.org/officeDocument/2006/math" xmlns:v="urn:schemas-microsoft-com:vml" xmlns:wp14="http://schemas.microsoft.com/office/word/2010/wordprocessingDrawing" xmlns:wp="http://schemas.openxmlformats.org/drawingml/2006/wordprocessingDrawing" xmlns:w10="urn:schemas-microsoft-com:office:word" xmlns:w="http://schemas.openxmlformats.org/wordprocessingml/2006/main" xmlns:w14="http://schemas.microsoft.com/office/word/2010/wordml" xmlns:w15="http://schemas.microsoft.com/office/word/2012/wordml" xmlns:w16cex="http://schemas.microsoft.com/office/word/2018/wordml/cex" xmlns:w16cid="http://schemas.microsoft.com/office/word/2016/wordml/cid" xmlns:w16="http://schemas.microsoft.com/office/word/2018/wordml" xmlns:w16du="http://schemas.microsoft.com/office/word/2023/wordml/word16du" xmlns:w16sdtdh="http://schemas.microsoft.com/office/word/2020/wordml/sdtdatahash" xmlns:w16se="http://schemas.microsoft.com/office/word/2015/wordml/symex" xmlns:wpg="http://schemas.microsoft.com/office/word/2010/wordprocessingGroup" xmlns:wpi="http://schemas.microsoft.com/office/word/2010/wordprocessingInk" xmlns:wne="http://schemas.microsoft.com/office/word/2006/wordml" xmlns:wps="http://schemas.microsoft.com/office/word/2010/wordprocessingShape" mc:Ignorable="w14 w15 w16se w16cid w16 w16cex w16sdtdh wp14">
   <w:abstractNum w:abstractNumId="0" w15:restartNumberingAfterBreak="0">
     <w:nsid w:val="FFFFFFFB"/>
     <w:multiLevelType w:val="multilevel"/>

</xml_diff>

<commit_message>
Added contents to my section.
</commit_message>
<xml_diff>
--- a/LCOM Documents/Iteration1/LCOMProjectVision.docx
+++ b/LCOM Documents/Iteration1/LCOMProjectVision.docx
@@ -1516,6 +1516,7 @@
           </w:tcPr>
           <w:p>
             <w:pPr>
+              <w:jc w:val="center"/>
               <w:rPr>
                 <w:lang w:val="en-AU"/>
               </w:rPr>
@@ -1559,10 +1560,17 @@
           </w:tcPr>
           <w:p>
             <w:pPr>
+              <w:jc w:val="center"/>
               <w:rPr>
                 <w:lang w:val="en-AU"/>
               </w:rPr>
             </w:pPr>
+            <w:r>
+              <w:rPr>
+                <w:lang w:val="en-AU"/>
+              </w:rPr>
+              <w:t>Before launch</w:t>
+            </w:r>
           </w:p>
         </w:tc>
       </w:tr>
@@ -1589,7 +1597,19 @@
                 <w:lang w:val="en-AU"/>
               </w:rPr>
               <w:lastRenderedPageBreak/>
-              <w:t>integration with preinstalled app like Gmail.</w:t>
+              <w:t>integration with preinstalled app</w:t>
+            </w:r>
+            <w:r>
+              <w:rPr>
+                <w:lang w:val="en-AU"/>
+              </w:rPr>
+              <w:t>s</w:t>
+            </w:r>
+            <w:r>
+              <w:rPr>
+                <w:lang w:val="en-AU"/>
+              </w:rPr>
+              <w:t xml:space="preserve"> like Gmail.</w:t>
             </w:r>
           </w:p>
         </w:tc>
@@ -1599,10 +1619,17 @@
           </w:tcPr>
           <w:p>
             <w:pPr>
+              <w:jc w:val="center"/>
               <w:rPr>
                 <w:lang w:val="en-AU"/>
               </w:rPr>
             </w:pPr>
+            <w:r>
+              <w:rPr>
+                <w:lang w:val="en-AU"/>
+              </w:rPr>
+              <w:t>M</w:t>
+            </w:r>
           </w:p>
         </w:tc>
         <w:tc>
@@ -1645,6 +1672,7 @@
           </w:tcPr>
           <w:p>
             <w:pPr>
+              <w:jc w:val="center"/>
               <w:rPr>
                 <w:lang w:val="en-AU"/>
               </w:rPr>
@@ -1693,6 +1721,7 @@
           </w:tcPr>
           <w:p>
             <w:pPr>
+              <w:jc w:val="center"/>
               <w:rPr>
                 <w:lang w:val="en-AU"/>
               </w:rPr>
@@ -1757,6 +1786,7 @@
           </w:tcPr>
           <w:p>
             <w:pPr>
+              <w:jc w:val="center"/>
               <w:rPr>
                 <w:lang w:val="en-AU"/>
               </w:rPr>
@@ -1796,6 +1826,7 @@
           </w:tcPr>
           <w:p>
             <w:pPr>
+              <w:jc w:val="center"/>
               <w:rPr>
                 <w:lang w:val="en-AU"/>
               </w:rPr>
@@ -1839,6 +1870,7 @@
           </w:tcPr>
           <w:p>
             <w:pPr>
+              <w:jc w:val="center"/>
               <w:rPr>
                 <w:lang w:val="en-AU"/>
               </w:rPr>
@@ -1878,6 +1910,7 @@
           </w:tcPr>
           <w:p>
             <w:pPr>
+              <w:jc w:val="center"/>
               <w:rPr>
                 <w:lang w:val="en-AU"/>
               </w:rPr>
@@ -1921,6 +1954,7 @@
           </w:tcPr>
           <w:p>
             <w:pPr>
+              <w:jc w:val="center"/>
               <w:rPr>
                 <w:lang w:val="en-AU"/>
               </w:rPr>
@@ -1960,6 +1994,7 @@
           </w:tcPr>
           <w:p>
             <w:pPr>
+              <w:jc w:val="center"/>
               <w:rPr>
                 <w:lang w:val="en-AU"/>
               </w:rPr>
@@ -2010,6 +2045,7 @@
           </w:tcPr>
           <w:p>
             <w:pPr>
+              <w:jc w:val="center"/>
               <w:rPr>
                 <w:lang w:val="en-AU"/>
               </w:rPr>
@@ -2049,6 +2085,7 @@
           </w:tcPr>
           <w:p>
             <w:pPr>
+              <w:jc w:val="center"/>
               <w:rPr>
                 <w:lang w:val="en-AU"/>
               </w:rPr>
@@ -2086,6 +2123,7 @@
           </w:tcPr>
           <w:p>
             <w:pPr>
+              <w:jc w:val="center"/>
               <w:rPr>
                 <w:lang w:val="en-AU"/>
               </w:rPr>
@@ -2142,6 +2180,7 @@
           </w:tcPr>
           <w:p>
             <w:pPr>
+              <w:jc w:val="center"/>
               <w:rPr>
                 <w:lang w:val="en-AU"/>
               </w:rPr>
@@ -2210,6 +2249,7 @@
           </w:tcPr>
           <w:p>
             <w:pPr>
+              <w:jc w:val="center"/>
               <w:rPr>
                 <w:lang w:val="en-AU"/>
               </w:rPr>
@@ -2249,6 +2289,7 @@
           </w:tcPr>
           <w:p>
             <w:pPr>
+              <w:jc w:val="center"/>
               <w:rPr>
                 <w:lang w:val="en-AU"/>
               </w:rPr>
@@ -2286,6 +2327,7 @@
           </w:tcPr>
           <w:p>
             <w:pPr>
+              <w:jc w:val="center"/>
               <w:rPr>
                 <w:lang w:val="en-AU"/>
               </w:rPr>

</xml_diff>

<commit_message>
Added befoe launch for item 1 of 4.1.
</commit_message>
<xml_diff>
--- a/LCOM Documents/Iteration1/LCOMProjectVision.docx
+++ b/LCOM Documents/Iteration1/LCOMProjectVision.docx
@@ -14,21 +14,11 @@
       <w:pPr>
         <w:pStyle w:val="Title"/>
       </w:pPr>
-      <w:r>
-        <w:fldChar w:fldCharType="begin"/>
-      </w:r>
-      <w:r>
-        <w:instrText xml:space="preserve"> TITLE  \* MERGEFORMAT </w:instrText>
-      </w:r>
-      <w:r>
-        <w:fldChar w:fldCharType="separate"/>
-      </w:r>
-      <w:r>
-        <w:t>Vision</w:t>
-      </w:r>
-      <w:r>
-        <w:fldChar w:fldCharType="end"/>
-      </w:r>
+      <w:fldSimple w:instr=" TITLE  \* MERGEFORMAT ">
+        <w:r>
+          <w:t>Vision</w:t>
+        </w:r>
+      </w:fldSimple>
     </w:p>
     <w:p/>
     <w:p>
@@ -1668,6 +1658,12 @@
                 <w:lang w:val="en-AU"/>
               </w:rPr>
             </w:pPr>
+            <w:r>
+              <w:rPr>
+                <w:lang w:val="en-AU"/>
+              </w:rPr>
+              <w:t>Before launch</w:t>
+            </w:r>
           </w:p>
         </w:tc>
       </w:tr>
@@ -3106,7 +3102,15 @@
               <w:jc w:val="center"/>
             </w:pPr>
             <w:r>
-              <w:t>Thorough Reviewing of Test Cases to ensure accuracy, performance and usability.</w:t>
+              <w:t xml:space="preserve">Thorough Reviewing of Test Cases to ensure accuracy, </w:t>
+            </w:r>
+            <w:proofErr w:type="gramStart"/>
+            <w:r>
+              <w:t>performance</w:t>
+            </w:r>
+            <w:proofErr w:type="gramEnd"/>
+            <w:r>
+              <w:t xml:space="preserve"> and usability.</w:t>
             </w:r>
           </w:p>
         </w:tc>

</xml_diff>

<commit_message>
Added content to 4.1 of Product Overview.
</commit_message>
<xml_diff>
--- a/LCOM Documents/Iteration1/LCOMProjectVision.docx
+++ b/LCOM Documents/Iteration1/LCOMProjectVision.docx
@@ -1703,6 +1703,12 @@
                 <w:lang w:val="en-AU"/>
               </w:rPr>
             </w:pPr>
+            <w:r>
+              <w:rPr>
+                <w:lang w:val="en-AU"/>
+              </w:rPr>
+              <w:t>H</w:t>
+            </w:r>
           </w:p>
         </w:tc>
         <w:tc>
@@ -1722,15 +1728,29 @@
                 <w:lang w:val="en-AU"/>
               </w:rPr>
             </w:pPr>
-            <w:hyperlink r:id="rId7" w:history="1">
-              <w:r>
-                <w:rPr>
-                  <w:rStyle w:val="Hyperlink"/>
-                  <w:lang w:val="en-AU"/>
-                </w:rPr>
-                <w:t>Gmail API</w:t>
-              </w:r>
-            </w:hyperlink>
+            <w:r>
+              <w:fldChar w:fldCharType="begin"/>
+            </w:r>
+            <w:r>
+              <w:instrText>HYPERLINK "https://developers.google.com/gmail/api/reference/rest"</w:instrText>
+            </w:r>
+            <w:r>
+              <w:fldChar w:fldCharType="separate"/>
+            </w:r>
+            <w:r>
+              <w:rPr>
+                <w:rStyle w:val="Hyperlink"/>
+                <w:lang w:val="en-AU"/>
+              </w:rPr>
+              <w:t>Gmail API</w:t>
+            </w:r>
+            <w:r>
+              <w:rPr>
+                <w:rStyle w:val="Hyperlink"/>
+                <w:lang w:val="en-AU"/>
+              </w:rPr>
+              <w:fldChar w:fldCharType="end"/>
+            </w:r>
             <w:r>
               <w:rPr>
                 <w:lang w:val="en-AU"/>
@@ -3152,8 +3172,8 @@
     </w:p>
     <w:p/>
     <w:sectPr>
-      <w:headerReference w:type="default" r:id="rId8"/>
-      <w:footerReference w:type="default" r:id="rId9"/>
+      <w:headerReference w:type="default" r:id="rId7"/>
+      <w:footerReference w:type="default" r:id="rId8"/>
       <w:pgSz w:w="12240" w:h="15840" w:code="1"/>
       <w:pgMar w:top="1440" w:right="1440" w:bottom="1440" w:left="1440" w:header="720" w:footer="720" w:gutter="0"/>
       <w:cols w:space="720"/>

</xml_diff>

<commit_message>
Added few items to my section.
</commit_message>
<xml_diff>
--- a/LCOM Documents/Iteration1/LCOMProjectVision.docx
+++ b/LCOM Documents/Iteration1/LCOMProjectVision.docx
@@ -1740,61 +1740,16 @@
                 <w:lang w:val="en-AU"/>
               </w:rPr>
             </w:pPr>
-            <w:r>
-              <w:rPr>
-                <w:color w:val="000000" w:themeColor="text1"/>
-              </w:rPr>
-              <w:fldChar w:fldCharType="begin"/>
-            </w:r>
-            <w:r>
-              <w:rPr>
-                <w:color w:val="000000" w:themeColor="text1"/>
-              </w:rPr>
-              <w:instrText>HYPERLINK "https://developers.google.com/gmail/api/reference/rest"</w:instrText>
-            </w:r>
-            <w:r>
-              <w:rPr>
-                <w:color w:val="000000" w:themeColor="text1"/>
-              </w:rPr>
-            </w:r>
-            <w:r>
-              <w:rPr>
-                <w:color w:val="000000" w:themeColor="text1"/>
-              </w:rPr>
-              <w:fldChar w:fldCharType="separate"/>
-            </w:r>
-            <w:r>
-              <w:rPr>
-                <w:rStyle w:val="Hyperlink"/>
-                <w:color w:val="000000" w:themeColor="text1"/>
-                <w:lang w:val="en-AU"/>
-              </w:rPr>
-              <w:t>Gm</w:t>
-            </w:r>
-            <w:r>
-              <w:rPr>
-                <w:rStyle w:val="Hyperlink"/>
-                <w:color w:val="000000" w:themeColor="text1"/>
-                <w:lang w:val="en-AU"/>
-              </w:rPr>
-              <w:t>a</w:t>
-            </w:r>
-            <w:r>
-              <w:rPr>
-                <w:rStyle w:val="Hyperlink"/>
-                <w:color w:val="000000" w:themeColor="text1"/>
-                <w:lang w:val="en-AU"/>
-              </w:rPr>
-              <w:t>il API</w:t>
-            </w:r>
-            <w:r>
-              <w:rPr>
-                <w:rStyle w:val="Hyperlink"/>
-                <w:color w:val="000000" w:themeColor="text1"/>
-                <w:lang w:val="en-AU"/>
-              </w:rPr>
-              <w:fldChar w:fldCharType="end"/>
-            </w:r>
+            <w:hyperlink r:id="rId7" w:history="1">
+              <w:r>
+                <w:rPr>
+                  <w:rStyle w:val="Hyperlink"/>
+                  <w:color w:val="000000" w:themeColor="text1"/>
+                  <w:lang w:val="en-AU"/>
+                </w:rPr>
+                <w:t>Gmail API</w:t>
+              </w:r>
+            </w:hyperlink>
             <w:r>
               <w:rPr>
                 <w:color w:val="000000" w:themeColor="text1"/>
@@ -1848,7 +1803,10 @@
               </w:rPr>
             </w:pPr>
             <w:r>
-              <w:t>access to user’s historical data for better customization.</w:t>
+              <w:rPr>
+                <w:lang w:val="en-AU"/>
+              </w:rPr>
+              <w:t xml:space="preserve">Authentication </w:t>
             </w:r>
           </w:p>
         </w:tc>
@@ -1862,12 +1820,6 @@
                 <w:lang w:val="en-AU"/>
               </w:rPr>
             </w:pPr>
-            <w:r>
-              <w:rPr>
-                <w:lang w:val="en-AU"/>
-              </w:rPr>
-              <w:t>H</w:t>
-            </w:r>
           </w:p>
         </w:tc>
         <w:tc>
@@ -1883,17 +1835,40 @@
                 <w:numId w:val="33"/>
               </w:numPr>
               <w:spacing w:line="240" w:lineRule="auto"/>
-              <w:rPr>
-                <w:lang w:val="en-AU"/>
-              </w:rPr>
-            </w:pPr>
-            <w:r>
-              <w:rPr>
-                <w:lang w:val="en-AU"/>
-              </w:rPr>
-              <w:t xml:space="preserve">a database repository. </w:t>
-            </w:r>
-          </w:p>
+            </w:pPr>
+            <w:r>
+              <w:rPr>
+                <w:color w:val="000000" w:themeColor="text1"/>
+                <w:lang w:val="en-AU"/>
+              </w:rPr>
+              <w:t>Username and password get checked with the stored ones.</w:t>
+            </w:r>
+          </w:p>
+        </w:tc>
+        <w:tc>
+          <w:tcPr>
+            <w:tcW w:w="1559" w:type="dxa"/>
+          </w:tcPr>
+          <w:p>
+            <w:pPr>
+              <w:rPr>
+                <w:lang w:val="en-AU"/>
+              </w:rPr>
+            </w:pPr>
+            <w:r>
+              <w:rPr>
+                <w:lang w:val="en-AU"/>
+              </w:rPr>
+              <w:t>Before launch</w:t>
+            </w:r>
+          </w:p>
+        </w:tc>
+      </w:tr>
+      <w:tr>
+        <w:tc>
+          <w:tcPr>
+            <w:tcW w:w="3256" w:type="dxa"/>
+          </w:tcPr>
           <w:p>
             <w:pPr>
               <w:pStyle w:val="ListParagraph"/>
@@ -1908,36 +1883,31 @@
               </w:rPr>
             </w:pPr>
             <w:r>
-              <w:rPr>
-                <w:lang w:val="en-AU"/>
-              </w:rPr>
-              <w:t>Both local storage (on device) and external storage will be implemented.</w:t>
-            </w:r>
-          </w:p>
-        </w:tc>
-        <w:tc>
-          <w:tcPr>
-            <w:tcW w:w="1559" w:type="dxa"/>
-          </w:tcPr>
-          <w:p>
-            <w:pPr>
-              <w:rPr>
-                <w:lang w:val="en-AU"/>
-              </w:rPr>
-            </w:pPr>
-            <w:r>
-              <w:rPr>
-                <w:lang w:val="en-AU"/>
-              </w:rPr>
-              <w:t>Before launch</w:t>
-            </w:r>
-          </w:p>
-        </w:tc>
-      </w:tr>
-      <w:tr>
-        <w:tc>
-          <w:tcPr>
-            <w:tcW w:w="3256" w:type="dxa"/>
+              <w:t>access to user’s historical data for better customization.</w:t>
+            </w:r>
+          </w:p>
+        </w:tc>
+        <w:tc>
+          <w:tcPr>
+            <w:tcW w:w="850" w:type="dxa"/>
+          </w:tcPr>
+          <w:p>
+            <w:pPr>
+              <w:rPr>
+                <w:lang w:val="en-AU"/>
+              </w:rPr>
+            </w:pPr>
+            <w:r>
+              <w:rPr>
+                <w:lang w:val="en-AU"/>
+              </w:rPr>
+              <w:t>H</w:t>
+            </w:r>
+          </w:p>
+        </w:tc>
+        <w:tc>
+          <w:tcPr>
+            <w:tcW w:w="3544" w:type="dxa"/>
           </w:tcPr>
           <w:p>
             <w:pPr>
@@ -1948,34 +1918,17 @@
                 <w:numId w:val="33"/>
               </w:numPr>
               <w:spacing w:line="240" w:lineRule="auto"/>
-            </w:pPr>
-            <w:r>
-              <w:t>help user stay focused and productive by assigning time to tasks.</w:t>
-            </w:r>
-          </w:p>
-        </w:tc>
-        <w:tc>
-          <w:tcPr>
-            <w:tcW w:w="850" w:type="dxa"/>
-          </w:tcPr>
-          <w:p>
-            <w:pPr>
-              <w:rPr>
-                <w:lang w:val="en-AU"/>
-              </w:rPr>
-            </w:pPr>
-            <w:r>
-              <w:rPr>
-                <w:lang w:val="en-AU"/>
-              </w:rPr>
-              <w:t>H</w:t>
-            </w:r>
-          </w:p>
-        </w:tc>
-        <w:tc>
-          <w:tcPr>
-            <w:tcW w:w="3544" w:type="dxa"/>
-          </w:tcPr>
+              <w:rPr>
+                <w:lang w:val="en-AU"/>
+              </w:rPr>
+            </w:pPr>
+            <w:r>
+              <w:rPr>
+                <w:lang w:val="en-AU"/>
+              </w:rPr>
+              <w:t xml:space="preserve">a database repository. </w:t>
+            </w:r>
+          </w:p>
           <w:p>
             <w:pPr>
               <w:pStyle w:val="ListParagraph"/>
@@ -1993,7 +1946,7 @@
               <w:rPr>
                 <w:lang w:val="en-AU"/>
               </w:rPr>
-              <w:t>built-in timer library in Kotlin.</w:t>
+              <w:t>Both local storage (on device) and external storage will be implemented.</w:t>
             </w:r>
           </w:p>
         </w:tc>
@@ -2032,7 +1985,7 @@
               <w:spacing w:line="240" w:lineRule="auto"/>
             </w:pPr>
             <w:r>
-              <w:t>Handle user interactions.</w:t>
+              <w:t>New user account</w:t>
             </w:r>
           </w:p>
         </w:tc>
@@ -2046,12 +1999,6 @@
                 <w:lang w:val="en-AU"/>
               </w:rPr>
             </w:pPr>
-            <w:r>
-              <w:rPr>
-                <w:lang w:val="en-AU"/>
-              </w:rPr>
-              <w:t>H</w:t>
-            </w:r>
           </w:p>
         </w:tc>
         <w:tc>
@@ -2075,7 +2022,7 @@
               <w:rPr>
                 <w:lang w:val="en-AU"/>
               </w:rPr>
-              <w:t xml:space="preserve">buttons such as start, pause, and reset to handle interactions </w:t>
+              <w:t>User provides details to create account.</w:t>
             </w:r>
           </w:p>
         </w:tc>
@@ -2114,7 +2061,11 @@
               <w:spacing w:line="240" w:lineRule="auto"/>
             </w:pPr>
             <w:r>
-              <w:t>Maintain/improve user motivation.</w:t>
+              <w:rPr>
+                <w:color w:val="000000" w:themeColor="text1"/>
+                <w:lang w:val="en-AU"/>
+              </w:rPr>
+              <w:t>Length and strength of password and username</w:t>
             </w:r>
           </w:p>
         </w:tc>
@@ -2128,12 +2079,6 @@
                 <w:lang w:val="en-AU"/>
               </w:rPr>
             </w:pPr>
-            <w:r>
-              <w:rPr>
-                <w:lang w:val="en-AU"/>
-              </w:rPr>
-              <w:t>H</w:t>
-            </w:r>
           </w:p>
         </w:tc>
         <w:tc>
@@ -2150,48 +2095,18 @@
               </w:numPr>
               <w:spacing w:line="240" w:lineRule="auto"/>
               <w:rPr>
-                <w:lang w:val="en-AU"/>
-              </w:rPr>
-            </w:pPr>
-            <w:r>
-              <w:t xml:space="preserve">Provide rewards on task completion or after </w:t>
-            </w:r>
-            <w:r>
-              <w:rPr>
-                <w:i/>
-                <w:iCs/>
-              </w:rPr>
-              <w:t>n</w:t>
-            </w:r>
-            <w:r>
-              <w:t xml:space="preserve"> pomodoro sessions.</w:t>
-            </w:r>
-          </w:p>
-        </w:tc>
-        <w:tc>
-          <w:tcPr>
-            <w:tcW w:w="1559" w:type="dxa"/>
-          </w:tcPr>
-          <w:p>
-            <w:pPr>
-              <w:rPr>
-                <w:lang w:val="en-AU"/>
-              </w:rPr>
-            </w:pPr>
-            <w:r>
-              <w:rPr>
-                <w:lang w:val="en-AU"/>
-              </w:rPr>
-              <w:t>Before launch</w:t>
-            </w:r>
-          </w:p>
-        </w:tc>
-      </w:tr>
-      <w:tr>
-        <w:tc>
-          <w:tcPr>
-            <w:tcW w:w="3256" w:type="dxa"/>
-          </w:tcPr>
+                <w:color w:val="000000" w:themeColor="text1"/>
+                <w:lang w:val="en-AU"/>
+              </w:rPr>
+            </w:pPr>
+            <w:r>
+              <w:rPr>
+                <w:color w:val="000000" w:themeColor="text1"/>
+                <w:lang w:val="en-AU"/>
+              </w:rPr>
+              <w:t>Username of X characters long and must be unique.</w:t>
+            </w:r>
+          </w:p>
           <w:p>
             <w:pPr>
               <w:pStyle w:val="ListParagraph"/>
@@ -2201,33 +2116,42 @@
                 <w:numId w:val="33"/>
               </w:numPr>
               <w:spacing w:line="240" w:lineRule="auto"/>
-            </w:pPr>
-            <w:r>
-              <w:t>generate user specific data. For instance, is the user most productive during morning, afternoon, or night.</w:t>
-            </w:r>
-          </w:p>
-        </w:tc>
-        <w:tc>
-          <w:tcPr>
-            <w:tcW w:w="850" w:type="dxa"/>
-          </w:tcPr>
-          <w:p>
-            <w:pPr>
-              <w:rPr>
-                <w:lang w:val="en-AU"/>
-              </w:rPr>
-            </w:pPr>
-            <w:r>
-              <w:rPr>
-                <w:lang w:val="en-AU"/>
-              </w:rPr>
-              <w:t>L</w:t>
-            </w:r>
-          </w:p>
-        </w:tc>
-        <w:tc>
-          <w:tcPr>
-            <w:tcW w:w="3544" w:type="dxa"/>
+              <w:rPr>
+                <w:lang w:val="en-AU"/>
+              </w:rPr>
+            </w:pPr>
+            <w:r>
+              <w:rPr>
+                <w:color w:val="000000" w:themeColor="text1"/>
+                <w:lang w:val="en-AU"/>
+              </w:rPr>
+              <w:t>Password to be Y characters long, include a number, an uppercase and special character.</w:t>
+            </w:r>
+          </w:p>
+        </w:tc>
+        <w:tc>
+          <w:tcPr>
+            <w:tcW w:w="1559" w:type="dxa"/>
+          </w:tcPr>
+          <w:p>
+            <w:pPr>
+              <w:rPr>
+                <w:lang w:val="en-AU"/>
+              </w:rPr>
+            </w:pPr>
+            <w:r>
+              <w:rPr>
+                <w:lang w:val="en-AU"/>
+              </w:rPr>
+              <w:t>Before launch</w:t>
+            </w:r>
+          </w:p>
+        </w:tc>
+      </w:tr>
+      <w:tr>
+        <w:tc>
+          <w:tcPr>
+            <w:tcW w:w="3256" w:type="dxa"/>
           </w:tcPr>
           <w:p>
             <w:pPr>
@@ -2240,33 +2164,31 @@
               <w:spacing w:line="240" w:lineRule="auto"/>
             </w:pPr>
             <w:r>
-              <w:t>Use AI implementations.</w:t>
-            </w:r>
-          </w:p>
-        </w:tc>
-        <w:tc>
-          <w:tcPr>
-            <w:tcW w:w="1559" w:type="dxa"/>
-          </w:tcPr>
-          <w:p>
-            <w:pPr>
-              <w:rPr>
-                <w:lang w:val="en-AU"/>
-              </w:rPr>
-            </w:pPr>
-            <w:r>
-              <w:rPr>
-                <w:lang w:val="en-AU"/>
-              </w:rPr>
-              <w:t>Before launch</w:t>
-            </w:r>
-          </w:p>
-        </w:tc>
-      </w:tr>
-      <w:tr>
-        <w:tc>
-          <w:tcPr>
-            <w:tcW w:w="3256" w:type="dxa"/>
+              <w:t>help user stay focused and productive by assigning time to tasks.</w:t>
+            </w:r>
+          </w:p>
+        </w:tc>
+        <w:tc>
+          <w:tcPr>
+            <w:tcW w:w="850" w:type="dxa"/>
+          </w:tcPr>
+          <w:p>
+            <w:pPr>
+              <w:rPr>
+                <w:lang w:val="en-AU"/>
+              </w:rPr>
+            </w:pPr>
+            <w:r>
+              <w:rPr>
+                <w:lang w:val="en-AU"/>
+              </w:rPr>
+              <w:t>H</w:t>
+            </w:r>
+          </w:p>
+        </w:tc>
+        <w:tc>
+          <w:tcPr>
+            <w:tcW w:w="3544" w:type="dxa"/>
           </w:tcPr>
           <w:p>
             <w:pPr>
@@ -2277,42 +2199,41 @@
                 <w:numId w:val="33"/>
               </w:numPr>
               <w:spacing w:line="240" w:lineRule="auto"/>
-            </w:pPr>
-            <w:r>
-              <w:t xml:space="preserve">App available </w:t>
-            </w:r>
-            <w:r>
-              <w:t>in areas with</w:t>
-            </w:r>
-            <w:r>
-              <w:t xml:space="preserve"> poor or no internet connection</w:t>
-            </w:r>
-            <w:r>
-              <w:t>.</w:t>
-            </w:r>
-          </w:p>
-        </w:tc>
-        <w:tc>
-          <w:tcPr>
-            <w:tcW w:w="850" w:type="dxa"/>
-          </w:tcPr>
-          <w:p>
-            <w:pPr>
-              <w:rPr>
-                <w:lang w:val="en-AU"/>
-              </w:rPr>
-            </w:pPr>
-            <w:r>
-              <w:rPr>
-                <w:lang w:val="en-AU"/>
-              </w:rPr>
-              <w:t>L</w:t>
-            </w:r>
-          </w:p>
-        </w:tc>
-        <w:tc>
-          <w:tcPr>
-            <w:tcW w:w="3544" w:type="dxa"/>
+              <w:rPr>
+                <w:lang w:val="en-AU"/>
+              </w:rPr>
+            </w:pPr>
+            <w:r>
+              <w:rPr>
+                <w:lang w:val="en-AU"/>
+              </w:rPr>
+              <w:t>built-in timer library in Kotlin.</w:t>
+            </w:r>
+          </w:p>
+        </w:tc>
+        <w:tc>
+          <w:tcPr>
+            <w:tcW w:w="1559" w:type="dxa"/>
+          </w:tcPr>
+          <w:p>
+            <w:pPr>
+              <w:rPr>
+                <w:lang w:val="en-AU"/>
+              </w:rPr>
+            </w:pPr>
+            <w:r>
+              <w:rPr>
+                <w:lang w:val="en-AU"/>
+              </w:rPr>
+              <w:t>Before launch</w:t>
+            </w:r>
+          </w:p>
+        </w:tc>
+      </w:tr>
+      <w:tr>
+        <w:tc>
+          <w:tcPr>
+            <w:tcW w:w="3256" w:type="dxa"/>
           </w:tcPr>
           <w:p>
             <w:pPr>
@@ -2325,9 +2246,30 @@
               <w:spacing w:line="240" w:lineRule="auto"/>
             </w:pPr>
             <w:r>
-              <w:t>provide basic functionality such as setting time for a task.</w:t>
-            </w:r>
-          </w:p>
+              <w:rPr>
+                <w:color w:val="000000" w:themeColor="text1"/>
+                <w:lang w:val="en-AU"/>
+              </w:rPr>
+              <w:t>improve focus and reduce distractions</w:t>
+            </w:r>
+          </w:p>
+        </w:tc>
+        <w:tc>
+          <w:tcPr>
+            <w:tcW w:w="850" w:type="dxa"/>
+          </w:tcPr>
+          <w:p>
+            <w:pPr>
+              <w:rPr>
+                <w:lang w:val="en-AU"/>
+              </w:rPr>
+            </w:pPr>
+          </w:p>
+        </w:tc>
+        <w:tc>
+          <w:tcPr>
+            <w:tcW w:w="3544" w:type="dxa"/>
+          </w:tcPr>
           <w:p>
             <w:pPr>
               <w:pStyle w:val="ListParagraph"/>
@@ -2337,11 +2279,50 @@
                 <w:numId w:val="33"/>
               </w:numPr>
               <w:spacing w:line="240" w:lineRule="auto"/>
-            </w:pPr>
-            <w:r>
-              <w:t>use local storage.</w:t>
-            </w:r>
-          </w:p>
+              <w:rPr>
+                <w:lang w:val="en-AU"/>
+              </w:rPr>
+            </w:pPr>
+            <w:r>
+              <w:rPr>
+                <w:color w:val="000000" w:themeColor="text1"/>
+                <w:lang w:val="en-AU"/>
+              </w:rPr>
+              <w:t>external hardware device connectivity</w:t>
+            </w:r>
+            <w:r>
+              <w:rPr>
+                <w:color w:val="000000" w:themeColor="text1"/>
+                <w:lang w:val="en-AU"/>
+              </w:rPr>
+              <w:t xml:space="preserve"> such as Bluetooth headphone. </w:t>
+            </w:r>
+          </w:p>
+        </w:tc>
+        <w:tc>
+          <w:tcPr>
+            <w:tcW w:w="1559" w:type="dxa"/>
+          </w:tcPr>
+          <w:p>
+            <w:pPr>
+              <w:rPr>
+                <w:lang w:val="en-AU"/>
+              </w:rPr>
+            </w:pPr>
+            <w:r>
+              <w:rPr>
+                <w:lang w:val="en-AU"/>
+              </w:rPr>
+              <w:t>Before launch</w:t>
+            </w:r>
+          </w:p>
+        </w:tc>
+      </w:tr>
+      <w:tr>
+        <w:tc>
+          <w:tcPr>
+            <w:tcW w:w="3256" w:type="dxa"/>
+          </w:tcPr>
           <w:p>
             <w:pPr>
               <w:pStyle w:val="ListParagraph"/>
@@ -2353,42 +2334,31 @@
               <w:spacing w:line="240" w:lineRule="auto"/>
             </w:pPr>
             <w:r>
-              <w:rPr>
-                <w:color w:val="000000" w:themeColor="text1"/>
-              </w:rPr>
-              <w:t>update the external storage once internet connection is re-established</w:t>
-            </w:r>
-            <w:r>
-              <w:rPr>
-                <w:color w:val="000000" w:themeColor="text1"/>
-              </w:rPr>
-              <w:t>.</w:t>
-            </w:r>
-          </w:p>
-        </w:tc>
-        <w:tc>
-          <w:tcPr>
-            <w:tcW w:w="1559" w:type="dxa"/>
-          </w:tcPr>
-          <w:p>
-            <w:pPr>
-              <w:rPr>
-                <w:lang w:val="en-AU"/>
-              </w:rPr>
-            </w:pPr>
-            <w:r>
-              <w:rPr>
-                <w:lang w:val="en-AU"/>
-              </w:rPr>
-              <w:t>Before launch</w:t>
-            </w:r>
-          </w:p>
-        </w:tc>
-      </w:tr>
-      <w:tr>
-        <w:tc>
-          <w:tcPr>
-            <w:tcW w:w="3256" w:type="dxa"/>
+              <w:t>Handle user interactions.</w:t>
+            </w:r>
+          </w:p>
+        </w:tc>
+        <w:tc>
+          <w:tcPr>
+            <w:tcW w:w="850" w:type="dxa"/>
+          </w:tcPr>
+          <w:p>
+            <w:pPr>
+              <w:rPr>
+                <w:lang w:val="en-AU"/>
+              </w:rPr>
+            </w:pPr>
+            <w:r>
+              <w:rPr>
+                <w:lang w:val="en-AU"/>
+              </w:rPr>
+              <w:t>H</w:t>
+            </w:r>
+          </w:p>
+        </w:tc>
+        <w:tc>
+          <w:tcPr>
+            <w:tcW w:w="3544" w:type="dxa"/>
           </w:tcPr>
           <w:p>
             <w:pPr>
@@ -2399,33 +2369,41 @@
                 <w:numId w:val="33"/>
               </w:numPr>
               <w:spacing w:line="240" w:lineRule="auto"/>
-            </w:pPr>
-            <w:r>
-              <w:t>Internet connectivity issues</w:t>
-            </w:r>
-          </w:p>
-        </w:tc>
-        <w:tc>
-          <w:tcPr>
-            <w:tcW w:w="850" w:type="dxa"/>
-          </w:tcPr>
-          <w:p>
-            <w:pPr>
-              <w:rPr>
-                <w:lang w:val="en-AU"/>
-              </w:rPr>
-            </w:pPr>
-            <w:r>
-              <w:rPr>
-                <w:lang w:val="en-AU"/>
-              </w:rPr>
-              <w:t>L</w:t>
-            </w:r>
-          </w:p>
-        </w:tc>
-        <w:tc>
-          <w:tcPr>
-            <w:tcW w:w="3544" w:type="dxa"/>
+              <w:rPr>
+                <w:lang w:val="en-AU"/>
+              </w:rPr>
+            </w:pPr>
+            <w:r>
+              <w:rPr>
+                <w:lang w:val="en-AU"/>
+              </w:rPr>
+              <w:t xml:space="preserve">buttons such as start, pause, and reset to handle interactions </w:t>
+            </w:r>
+          </w:p>
+        </w:tc>
+        <w:tc>
+          <w:tcPr>
+            <w:tcW w:w="1559" w:type="dxa"/>
+          </w:tcPr>
+          <w:p>
+            <w:pPr>
+              <w:rPr>
+                <w:lang w:val="en-AU"/>
+              </w:rPr>
+            </w:pPr>
+            <w:r>
+              <w:rPr>
+                <w:lang w:val="en-AU"/>
+              </w:rPr>
+              <w:t>Before launch</w:t>
+            </w:r>
+          </w:p>
+        </w:tc>
+      </w:tr>
+      <w:tr>
+        <w:tc>
+          <w:tcPr>
+            <w:tcW w:w="3256" w:type="dxa"/>
           </w:tcPr>
           <w:p>
             <w:pPr>
@@ -2438,6 +2416,335 @@
               <w:spacing w:line="240" w:lineRule="auto"/>
             </w:pPr>
             <w:r>
+              <w:t>Maintain/improve user motivation.</w:t>
+            </w:r>
+          </w:p>
+        </w:tc>
+        <w:tc>
+          <w:tcPr>
+            <w:tcW w:w="850" w:type="dxa"/>
+          </w:tcPr>
+          <w:p>
+            <w:pPr>
+              <w:rPr>
+                <w:lang w:val="en-AU"/>
+              </w:rPr>
+            </w:pPr>
+            <w:r>
+              <w:rPr>
+                <w:lang w:val="en-AU"/>
+              </w:rPr>
+              <w:t>H</w:t>
+            </w:r>
+          </w:p>
+        </w:tc>
+        <w:tc>
+          <w:tcPr>
+            <w:tcW w:w="3544" w:type="dxa"/>
+          </w:tcPr>
+          <w:p>
+            <w:pPr>
+              <w:pStyle w:val="ListParagraph"/>
+              <w:widowControl/>
+              <w:numPr>
+                <w:ilvl w:val="0"/>
+                <w:numId w:val="33"/>
+              </w:numPr>
+              <w:spacing w:line="240" w:lineRule="auto"/>
+              <w:rPr>
+                <w:lang w:val="en-AU"/>
+              </w:rPr>
+            </w:pPr>
+            <w:r>
+              <w:t xml:space="preserve">Provide rewards on task completion or after </w:t>
+            </w:r>
+            <w:r>
+              <w:rPr>
+                <w:i/>
+                <w:iCs/>
+              </w:rPr>
+              <w:t>n</w:t>
+            </w:r>
+            <w:r>
+              <w:t xml:space="preserve"> pomodoro sessions.</w:t>
+            </w:r>
+          </w:p>
+        </w:tc>
+        <w:tc>
+          <w:tcPr>
+            <w:tcW w:w="1559" w:type="dxa"/>
+          </w:tcPr>
+          <w:p>
+            <w:pPr>
+              <w:rPr>
+                <w:lang w:val="en-AU"/>
+              </w:rPr>
+            </w:pPr>
+            <w:r>
+              <w:rPr>
+                <w:lang w:val="en-AU"/>
+              </w:rPr>
+              <w:t>Before launch</w:t>
+            </w:r>
+          </w:p>
+        </w:tc>
+      </w:tr>
+      <w:tr>
+        <w:tc>
+          <w:tcPr>
+            <w:tcW w:w="3256" w:type="dxa"/>
+          </w:tcPr>
+          <w:p>
+            <w:pPr>
+              <w:pStyle w:val="ListParagraph"/>
+              <w:widowControl/>
+              <w:numPr>
+                <w:ilvl w:val="0"/>
+                <w:numId w:val="33"/>
+              </w:numPr>
+              <w:spacing w:line="240" w:lineRule="auto"/>
+            </w:pPr>
+            <w:r>
+              <w:t xml:space="preserve">generate user specific data. For instance, is the user most productive during </w:t>
+            </w:r>
+            <w:r>
+              <w:lastRenderedPageBreak/>
+              <w:t>morning, afternoon, or night.</w:t>
+            </w:r>
+          </w:p>
+        </w:tc>
+        <w:tc>
+          <w:tcPr>
+            <w:tcW w:w="850" w:type="dxa"/>
+          </w:tcPr>
+          <w:p>
+            <w:pPr>
+              <w:rPr>
+                <w:lang w:val="en-AU"/>
+              </w:rPr>
+            </w:pPr>
+            <w:r>
+              <w:rPr>
+                <w:lang w:val="en-AU"/>
+              </w:rPr>
+              <w:lastRenderedPageBreak/>
+              <w:t>L</w:t>
+            </w:r>
+          </w:p>
+        </w:tc>
+        <w:tc>
+          <w:tcPr>
+            <w:tcW w:w="3544" w:type="dxa"/>
+          </w:tcPr>
+          <w:p>
+            <w:pPr>
+              <w:pStyle w:val="ListParagraph"/>
+              <w:widowControl/>
+              <w:numPr>
+                <w:ilvl w:val="0"/>
+                <w:numId w:val="33"/>
+              </w:numPr>
+              <w:spacing w:line="240" w:lineRule="auto"/>
+            </w:pPr>
+            <w:r>
+              <w:t>Use AI implementations.</w:t>
+            </w:r>
+          </w:p>
+        </w:tc>
+        <w:tc>
+          <w:tcPr>
+            <w:tcW w:w="1559" w:type="dxa"/>
+          </w:tcPr>
+          <w:p>
+            <w:pPr>
+              <w:rPr>
+                <w:lang w:val="en-AU"/>
+              </w:rPr>
+            </w:pPr>
+            <w:r>
+              <w:rPr>
+                <w:lang w:val="en-AU"/>
+              </w:rPr>
+              <w:t>Before launch</w:t>
+            </w:r>
+          </w:p>
+        </w:tc>
+      </w:tr>
+      <w:tr>
+        <w:tc>
+          <w:tcPr>
+            <w:tcW w:w="3256" w:type="dxa"/>
+          </w:tcPr>
+          <w:p>
+            <w:pPr>
+              <w:pStyle w:val="ListParagraph"/>
+              <w:widowControl/>
+              <w:numPr>
+                <w:ilvl w:val="0"/>
+                <w:numId w:val="33"/>
+              </w:numPr>
+              <w:spacing w:line="240" w:lineRule="auto"/>
+            </w:pPr>
+            <w:r>
+              <w:t xml:space="preserve">App available </w:t>
+            </w:r>
+            <w:r>
+              <w:t>in areas with</w:t>
+            </w:r>
+            <w:r>
+              <w:t xml:space="preserve"> poor or no internet connection</w:t>
+            </w:r>
+            <w:r>
+              <w:t>.</w:t>
+            </w:r>
+          </w:p>
+        </w:tc>
+        <w:tc>
+          <w:tcPr>
+            <w:tcW w:w="850" w:type="dxa"/>
+          </w:tcPr>
+          <w:p>
+            <w:pPr>
+              <w:rPr>
+                <w:lang w:val="en-AU"/>
+              </w:rPr>
+            </w:pPr>
+            <w:r>
+              <w:rPr>
+                <w:lang w:val="en-AU"/>
+              </w:rPr>
+              <w:t>L</w:t>
+            </w:r>
+          </w:p>
+        </w:tc>
+        <w:tc>
+          <w:tcPr>
+            <w:tcW w:w="3544" w:type="dxa"/>
+          </w:tcPr>
+          <w:p>
+            <w:pPr>
+              <w:pStyle w:val="ListParagraph"/>
+              <w:widowControl/>
+              <w:numPr>
+                <w:ilvl w:val="0"/>
+                <w:numId w:val="33"/>
+              </w:numPr>
+              <w:spacing w:line="240" w:lineRule="auto"/>
+            </w:pPr>
+            <w:r>
+              <w:t>provide basic functionality such as setting time for a task.</w:t>
+            </w:r>
+          </w:p>
+          <w:p>
+            <w:pPr>
+              <w:pStyle w:val="ListParagraph"/>
+              <w:widowControl/>
+              <w:numPr>
+                <w:ilvl w:val="0"/>
+                <w:numId w:val="33"/>
+              </w:numPr>
+              <w:spacing w:line="240" w:lineRule="auto"/>
+            </w:pPr>
+            <w:r>
+              <w:t>use local storage.</w:t>
+            </w:r>
+          </w:p>
+          <w:p>
+            <w:pPr>
+              <w:pStyle w:val="ListParagraph"/>
+              <w:widowControl/>
+              <w:numPr>
+                <w:ilvl w:val="0"/>
+                <w:numId w:val="33"/>
+              </w:numPr>
+              <w:spacing w:line="240" w:lineRule="auto"/>
+            </w:pPr>
+            <w:r>
+              <w:rPr>
+                <w:color w:val="000000" w:themeColor="text1"/>
+              </w:rPr>
+              <w:t>update the external storage once internet connection is re-established</w:t>
+            </w:r>
+            <w:r>
+              <w:rPr>
+                <w:color w:val="000000" w:themeColor="text1"/>
+              </w:rPr>
+              <w:t>.</w:t>
+            </w:r>
+          </w:p>
+        </w:tc>
+        <w:tc>
+          <w:tcPr>
+            <w:tcW w:w="1559" w:type="dxa"/>
+          </w:tcPr>
+          <w:p>
+            <w:pPr>
+              <w:rPr>
+                <w:lang w:val="en-AU"/>
+              </w:rPr>
+            </w:pPr>
+            <w:r>
+              <w:rPr>
+                <w:lang w:val="en-AU"/>
+              </w:rPr>
+              <w:t>Before launch</w:t>
+            </w:r>
+          </w:p>
+        </w:tc>
+      </w:tr>
+      <w:tr>
+        <w:tc>
+          <w:tcPr>
+            <w:tcW w:w="3256" w:type="dxa"/>
+          </w:tcPr>
+          <w:p>
+            <w:pPr>
+              <w:pStyle w:val="ListParagraph"/>
+              <w:widowControl/>
+              <w:numPr>
+                <w:ilvl w:val="0"/>
+                <w:numId w:val="33"/>
+              </w:numPr>
+              <w:spacing w:line="240" w:lineRule="auto"/>
+            </w:pPr>
+            <w:r>
+              <w:t>Internet connectivity issues</w:t>
+            </w:r>
+          </w:p>
+        </w:tc>
+        <w:tc>
+          <w:tcPr>
+            <w:tcW w:w="850" w:type="dxa"/>
+          </w:tcPr>
+          <w:p>
+            <w:pPr>
+              <w:rPr>
+                <w:lang w:val="en-AU"/>
+              </w:rPr>
+            </w:pPr>
+            <w:r>
+              <w:rPr>
+                <w:lang w:val="en-AU"/>
+              </w:rPr>
+              <w:t>L</w:t>
+            </w:r>
+          </w:p>
+        </w:tc>
+        <w:tc>
+          <w:tcPr>
+            <w:tcW w:w="3544" w:type="dxa"/>
+          </w:tcPr>
+          <w:p>
+            <w:pPr>
+              <w:pStyle w:val="ListParagraph"/>
+              <w:widowControl/>
+              <w:numPr>
+                <w:ilvl w:val="0"/>
+                <w:numId w:val="33"/>
+              </w:numPr>
+              <w:spacing w:line="240" w:lineRule="auto"/>
+            </w:pPr>
+            <w:r>
               <w:t>notification message alerting user that limited service will be available.</w:t>
             </w:r>
           </w:p>
@@ -2462,6 +2769,18 @@
         </w:tc>
       </w:tr>
     </w:tbl>
+    <w:p>
+      <w:pPr>
+        <w:pStyle w:val="BodyText"/>
+        <w:ind w:left="0"/>
+      </w:pPr>
+    </w:p>
+    <w:p>
+      <w:pPr>
+        <w:pStyle w:val="BodyText"/>
+        <w:ind w:left="0"/>
+      </w:pPr>
+    </w:p>
     <w:p>
       <w:pPr>
         <w:pStyle w:val="BodyText"/>
@@ -2477,7 +2796,6 @@
       <w:bookmarkStart w:id="40" w:name="_Toc512930919"/>
       <w:bookmarkStart w:id="41" w:name="_Toc20715765"/>
       <w:r>
-        <w:lastRenderedPageBreak/>
         <w:t>Other Product Requirements</w:t>
       </w:r>
       <w:bookmarkEnd w:id="38"/>
@@ -3080,6 +3398,7 @@
               <w:jc w:val="center"/>
             </w:pPr>
             <w:r>
+              <w:lastRenderedPageBreak/>
               <w:t>Terms and Conditions</w:t>
             </w:r>
           </w:p>
@@ -3220,8 +3539,8 @@
     </w:p>
     <w:p/>
     <w:sectPr>
-      <w:headerReference w:type="default" r:id="rId7"/>
-      <w:footerReference w:type="default" r:id="rId8"/>
+      <w:headerReference w:type="default" r:id="rId8"/>
+      <w:footerReference w:type="default" r:id="rId9"/>
       <w:pgSz w:w="12240" w:h="15840" w:code="1"/>
       <w:pgMar w:top="1440" w:right="1440" w:bottom="1440" w:left="1440" w:header="720" w:footer="720" w:gutter="0"/>
       <w:cols w:space="720"/>

</xml_diff>

<commit_message>
Project Vision Stakeholder Description 1.3
</commit_message>
<xml_diff>
--- a/LCOM Documents/Iteration1/LCOMProjectVision.docx
+++ b/LCOM Documents/Iteration1/LCOMProjectVision.docx
@@ -1,6 +1,6 @@
 
 <file path=word/document.xml><?xml version="1.0" encoding="utf-8"?>
-<w:document xmlns:wpc="http://schemas.microsoft.com/office/word/2010/wordprocessingCanvas" xmlns:cx="http://schemas.microsoft.com/office/drawing/2014/chartex" xmlns:cx1="http://schemas.microsoft.com/office/drawing/2015/9/8/chartex" xmlns:cx2="http://schemas.microsoft.com/office/drawing/2015/10/21/chartex" xmlns:cx3="http://schemas.microsoft.com/office/drawing/2016/5/9/chartex" xmlns:cx4="http://schemas.microsoft.com/office/drawing/2016/5/10/chartex" xmlns:cx5="http://schemas.microsoft.com/office/drawing/2016/5/11/chartex" xmlns:cx6="http://schemas.microsoft.com/office/drawing/2016/5/12/chartex" xmlns:cx7="http://schemas.microsoft.com/office/drawing/2016/5/13/chartex" xmlns:cx8="http://schemas.microsoft.com/office/drawing/2016/5/14/chartex" xmlns:mc="http://schemas.openxmlformats.org/markup-compatibility/2006" xmlns:aink="http://schemas.microsoft.com/office/drawing/2016/ink" xmlns:am3d="http://schemas.microsoft.com/office/drawing/2017/model3d" xmlns:o="urn:schemas-microsoft-com:office:office" xmlns:oel="http://schemas.microsoft.com/office/2019/extlst" xmlns:r="http://schemas.openxmlformats.org/officeDocument/2006/relationships" xmlns:m="http://schemas.openxmlformats.org/officeDocument/2006/math" xmlns:v="urn:schemas-microsoft-com:vml" xmlns:wp14="http://schemas.microsoft.com/office/word/2010/wordprocessingDrawing" xmlns:wp="http://schemas.openxmlformats.org/drawingml/2006/wordprocessingDrawing" xmlns:w10="urn:schemas-microsoft-com:office:word" xmlns:w="http://schemas.openxmlformats.org/wordprocessingml/2006/main" xmlns:w14="http://schemas.microsoft.com/office/word/2010/wordml" xmlns:w15="http://schemas.microsoft.com/office/word/2012/wordml" xmlns:w16cex="http://schemas.microsoft.com/office/word/2018/wordml/cex" xmlns:w16cid="http://schemas.microsoft.com/office/word/2016/wordml/cid" xmlns:w16="http://schemas.microsoft.com/office/word/2018/wordml" xmlns:w16du="http://schemas.microsoft.com/office/word/2023/wordml/word16du" xmlns:w16sdtdh="http://schemas.microsoft.com/office/word/2020/wordml/sdtdatahash" xmlns:w16se="http://schemas.microsoft.com/office/word/2015/wordml/symex" xmlns:wpg="http://schemas.microsoft.com/office/word/2010/wordprocessingGroup" xmlns:wpi="http://schemas.microsoft.com/office/word/2010/wordprocessingInk" xmlns:wne="http://schemas.microsoft.com/office/word/2006/wordml" xmlns:wps="http://schemas.microsoft.com/office/word/2010/wordprocessingShape" mc:Ignorable="w14 w15 w16se w16cid w16 w16cex w16sdtdh wp14">
+<w:document xmlns:wpc="http://schemas.microsoft.com/office/word/2010/wordprocessingCanvas" xmlns:cx="http://schemas.microsoft.com/office/drawing/2014/chartex" xmlns:cx1="http://schemas.microsoft.com/office/drawing/2015/9/8/chartex" xmlns:cx2="http://schemas.microsoft.com/office/drawing/2015/10/21/chartex" xmlns:cx3="http://schemas.microsoft.com/office/drawing/2016/5/9/chartex" xmlns:cx4="http://schemas.microsoft.com/office/drawing/2016/5/10/chartex" xmlns:cx5="http://schemas.microsoft.com/office/drawing/2016/5/11/chartex" xmlns:cx6="http://schemas.microsoft.com/office/drawing/2016/5/12/chartex" xmlns:cx7="http://schemas.microsoft.com/office/drawing/2016/5/13/chartex" xmlns:cx8="http://schemas.microsoft.com/office/drawing/2016/5/14/chartex" xmlns:mc="http://schemas.openxmlformats.org/markup-compatibility/2006" xmlns:aink="http://schemas.microsoft.com/office/drawing/2016/ink" xmlns:am3d="http://schemas.microsoft.com/office/drawing/2017/model3d" xmlns:o="urn:schemas-microsoft-com:office:office" xmlns:oel="http://schemas.microsoft.com/office/2019/extlst" xmlns:r="http://schemas.openxmlformats.org/officeDocument/2006/relationships" xmlns:m="http://schemas.openxmlformats.org/officeDocument/2006/math" xmlns:v="urn:schemas-microsoft-com:vml" xmlns:wp14="http://schemas.microsoft.com/office/word/2010/wordprocessingDrawing" xmlns:wp="http://schemas.openxmlformats.org/drawingml/2006/wordprocessingDrawing" xmlns:w10="urn:schemas-microsoft-com:office:word" xmlns:w="http://schemas.openxmlformats.org/wordprocessingml/2006/main" xmlns:w14="http://schemas.microsoft.com/office/word/2010/wordml" xmlns:w15="http://schemas.microsoft.com/office/word/2012/wordml" xmlns:w16cex="http://schemas.microsoft.com/office/word/2018/wordml/cex" xmlns:w16cid="http://schemas.microsoft.com/office/word/2016/wordml/cid" xmlns:w16="http://schemas.microsoft.com/office/word/2018/wordml" xmlns:w16sdtdh="http://schemas.microsoft.com/office/word/2020/wordml/sdtdatahash" xmlns:w16se="http://schemas.microsoft.com/office/word/2015/wordml/symex" xmlns:wpg="http://schemas.microsoft.com/office/word/2010/wordprocessingGroup" xmlns:wpi="http://schemas.microsoft.com/office/word/2010/wordprocessingInk" xmlns:wne="http://schemas.microsoft.com/office/word/2006/wordml" xmlns:wps="http://schemas.microsoft.com/office/word/2010/wordprocessingShape" mc:Ignorable="w14 w15 w16se w16cid w16 w16cex w16sdtdh wp14">
   <w:body>
     <w:p>
       <w:pPr>
@@ -14,11 +14,21 @@
       <w:pPr>
         <w:pStyle w:val="Title"/>
       </w:pPr>
-      <w:fldSimple w:instr=" TITLE  \* MERGEFORMAT ">
-        <w:r>
-          <w:t>Vision</w:t>
-        </w:r>
-      </w:fldSimple>
+      <w:r>
+        <w:fldChar w:fldCharType="begin"/>
+      </w:r>
+      <w:r>
+        <w:instrText xml:space="preserve"> TITLE  \* MERGEFORMAT </w:instrText>
+      </w:r>
+      <w:r>
+        <w:fldChar w:fldCharType="separate"/>
+      </w:r>
+      <w:r>
+        <w:t>Vision</w:t>
+      </w:r>
+      <w:r>
+        <w:fldChar w:fldCharType="end"/>
+      </w:r>
     </w:p>
     <w:p/>
     <w:p>
@@ -393,7 +403,6 @@
       <w:bookmarkStart w:id="16" w:name="_Toc512930908"/>
       <w:bookmarkStart w:id="17" w:name="_Toc20715757"/>
       <w:r>
-        <w:lastRenderedPageBreak/>
         <w:t>Product Position Statement</w:t>
       </w:r>
       <w:bookmarkEnd w:id="12"/>
@@ -1091,15 +1100,7 @@
                 <w:sz w:val="18"/>
                 <w:szCs w:val="18"/>
               </w:rPr>
-              <w:t xml:space="preserve">The primary stakeholders in the ADHD Task Manager application will be individuals with ADHD, who will use the system to manage their time and stay organized. Users will have a direct interest in the usability, </w:t>
-            </w:r>
-            <w:r>
-              <w:rPr>
-                <w:sz w:val="18"/>
-                <w:szCs w:val="18"/>
-              </w:rPr>
-              <w:lastRenderedPageBreak/>
-              <w:t>effectiveness, and overall user experience of the system.</w:t>
+              <w:t>The primary stakeholders in the ADHD Task Manager application will be individuals with ADHD, who will use the system to manage their time and stay organized. Users will have a direct interest in the usability, effectiveness, and overall user experience of the system.</w:t>
             </w:r>
           </w:p>
         </w:tc>
@@ -1122,7 +1123,6 @@
                 <w:sz w:val="18"/>
                 <w:szCs w:val="18"/>
               </w:rPr>
-              <w:lastRenderedPageBreak/>
               <w:t>As stakeholders, users will have the following key responsibilities:</w:t>
             </w:r>
           </w:p>
@@ -1167,7 +1167,6 @@
                 <w:sz w:val="18"/>
                 <w:szCs w:val="18"/>
               </w:rPr>
-              <w:lastRenderedPageBreak/>
               <w:t>Ensuring that the system is used in accordance with its intended purpose, and that it is used in a safe and responsible manner.</w:t>
             </w:r>
           </w:p>
@@ -1235,6 +1234,235 @@
                 <w:szCs w:val="18"/>
               </w:rPr>
               <w:t>Participating in user testing and other activities that are designed to ensure that the system meets the needs of its intended users.</w:t>
+            </w:r>
+          </w:p>
+        </w:tc>
+      </w:tr>
+      <w:tr>
+        <w:tc>
+          <w:tcPr>
+            <w:tcW w:w="1890" w:type="dxa"/>
+          </w:tcPr>
+          <w:p>
+            <w:pPr>
+              <w:pStyle w:val="InfoBlue"/>
+              <w:rPr>
+                <w:sz w:val="18"/>
+                <w:szCs w:val="18"/>
+              </w:rPr>
+            </w:pPr>
+            <w:r>
+              <w:rPr>
+                <w:sz w:val="18"/>
+                <w:szCs w:val="18"/>
+              </w:rPr>
+              <w:t>Therapists/Counsellors</w:t>
+            </w:r>
+          </w:p>
+        </w:tc>
+        <w:tc>
+          <w:tcPr>
+            <w:tcW w:w="2610" w:type="dxa"/>
+          </w:tcPr>
+          <w:p>
+            <w:pPr>
+              <w:pStyle w:val="InfoBlue"/>
+              <w:rPr>
+                <w:sz w:val="18"/>
+                <w:szCs w:val="18"/>
+              </w:rPr>
+            </w:pPr>
+            <w:r>
+              <w:rPr>
+                <w:sz w:val="18"/>
+                <w:szCs w:val="18"/>
+              </w:rPr>
+              <w:t>Mental health professionals assisting ADHD children in managing symptoms and their schedules.</w:t>
+            </w:r>
+          </w:p>
+        </w:tc>
+        <w:tc>
+          <w:tcPr>
+            <w:tcW w:w="3960" w:type="dxa"/>
+          </w:tcPr>
+          <w:p>
+            <w:pPr>
+              <w:pStyle w:val="ListBullet"/>
+            </w:pPr>
+            <w:r>
+              <w:t>Facilitating in spreading awareness of the app to their clients</w:t>
+            </w:r>
+          </w:p>
+          <w:p>
+            <w:pPr>
+              <w:pStyle w:val="ListBullet"/>
+            </w:pPr>
+            <w:r>
+              <w:t>Guiding parents and children on the app’s effective use.</w:t>
+            </w:r>
+          </w:p>
+          <w:p>
+            <w:pPr>
+              <w:pStyle w:val="ListBullet"/>
+            </w:pPr>
+            <w:r>
+              <w:t>Contribute giving feedback on the apps features and functionality.</w:t>
+            </w:r>
+          </w:p>
+        </w:tc>
+      </w:tr>
+      <w:tr>
+        <w:tc>
+          <w:tcPr>
+            <w:tcW w:w="1890" w:type="dxa"/>
+          </w:tcPr>
+          <w:p>
+            <w:pPr>
+              <w:pStyle w:val="InfoBlue"/>
+              <w:rPr>
+                <w:sz w:val="18"/>
+                <w:szCs w:val="18"/>
+              </w:rPr>
+            </w:pPr>
+            <w:r>
+              <w:rPr>
+                <w:sz w:val="18"/>
+                <w:szCs w:val="18"/>
+              </w:rPr>
+              <w:t>ADHD and Education experts</w:t>
+            </w:r>
+          </w:p>
+        </w:tc>
+        <w:tc>
+          <w:tcPr>
+            <w:tcW w:w="2610" w:type="dxa"/>
+          </w:tcPr>
+          <w:p>
+            <w:pPr>
+              <w:pStyle w:val="InfoBlue"/>
+              <w:rPr>
+                <w:sz w:val="18"/>
+                <w:szCs w:val="18"/>
+              </w:rPr>
+            </w:pPr>
+            <w:r>
+              <w:rPr>
+                <w:sz w:val="18"/>
+                <w:szCs w:val="18"/>
+              </w:rPr>
+              <w:t>Specialists in education and ADHD who offer insights on the app’s functionality and its features.</w:t>
+            </w:r>
+          </w:p>
+        </w:tc>
+        <w:tc>
+          <w:tcPr>
+            <w:tcW w:w="3960" w:type="dxa"/>
+          </w:tcPr>
+          <w:p>
+            <w:pPr>
+              <w:pStyle w:val="ListBullet"/>
+            </w:pPr>
+            <w:r>
+              <w:t xml:space="preserve">Collaborating with team developers to edit and create features for ADHD </w:t>
+            </w:r>
+            <w:proofErr w:type="gramStart"/>
+            <w:r>
+              <w:t>children</w:t>
+            </w:r>
+            <w:proofErr w:type="gramEnd"/>
+          </w:p>
+          <w:p>
+            <w:pPr>
+              <w:pStyle w:val="ListBullet"/>
+            </w:pPr>
+            <w:r>
+              <w:t>Providing feedback on the app’s efficiency and ways to improve user experience.</w:t>
+            </w:r>
+          </w:p>
+        </w:tc>
+      </w:tr>
+      <w:tr>
+        <w:tc>
+          <w:tcPr>
+            <w:tcW w:w="1890" w:type="dxa"/>
+          </w:tcPr>
+          <w:p>
+            <w:pPr>
+              <w:pStyle w:val="InfoBlue"/>
+              <w:rPr>
+                <w:sz w:val="18"/>
+                <w:szCs w:val="18"/>
+              </w:rPr>
+            </w:pPr>
+            <w:r>
+              <w:rPr>
+                <w:sz w:val="18"/>
+                <w:szCs w:val="18"/>
+              </w:rPr>
+              <w:t>Schools/Teachers</w:t>
+            </w:r>
+          </w:p>
+        </w:tc>
+        <w:tc>
+          <w:tcPr>
+            <w:tcW w:w="2610" w:type="dxa"/>
+          </w:tcPr>
+          <w:p>
+            <w:pPr>
+              <w:pStyle w:val="InfoBlue"/>
+              <w:rPr>
+                <w:sz w:val="18"/>
+                <w:szCs w:val="18"/>
+              </w:rPr>
+            </w:pPr>
+            <w:r>
+              <w:rPr>
+                <w:sz w:val="18"/>
+                <w:szCs w:val="18"/>
+              </w:rPr>
+              <w:t xml:space="preserve">Educators who work with children with ADHD </w:t>
+            </w:r>
+            <w:proofErr w:type="gramStart"/>
+            <w:r>
+              <w:rPr>
+                <w:sz w:val="18"/>
+                <w:szCs w:val="18"/>
+              </w:rPr>
+              <w:t>are able to</w:t>
+            </w:r>
+            <w:proofErr w:type="gramEnd"/>
+            <w:r>
+              <w:rPr>
+                <w:sz w:val="18"/>
+                <w:szCs w:val="18"/>
+              </w:rPr>
+              <w:t xml:space="preserve"> benefit from the app from being able to enhance a variety of scheduling and organization.</w:t>
+            </w:r>
+          </w:p>
+        </w:tc>
+        <w:tc>
+          <w:tcPr>
+            <w:tcW w:w="3960" w:type="dxa"/>
+          </w:tcPr>
+          <w:p>
+            <w:pPr>
+              <w:pStyle w:val="ListBullet"/>
+            </w:pPr>
+            <w:r>
+              <w:t xml:space="preserve">Collaborating with guardians and therapists to promote usage of the </w:t>
+            </w:r>
+            <w:proofErr w:type="gramStart"/>
+            <w:r>
+              <w:t>app</w:t>
+            </w:r>
+            <w:proofErr w:type="gramEnd"/>
+          </w:p>
+          <w:p>
+            <w:pPr>
+              <w:pStyle w:val="ListBullet"/>
+            </w:pPr>
+            <w:r>
+              <w:t>Facilitating in app integration within school routines and accommodations.</w:t>
             </w:r>
           </w:p>
         </w:tc>
@@ -1461,7 +1689,6 @@
         <w:pStyle w:val="Heading1"/>
       </w:pPr>
       <w:r>
-        <w:lastRenderedPageBreak/>
         <w:t>Product Overview</w:t>
       </w:r>
       <w:bookmarkEnd w:id="31"/>
@@ -2505,11 +2732,7 @@
               <w:spacing w:line="240" w:lineRule="auto"/>
             </w:pPr>
             <w:r>
-              <w:t xml:space="preserve">generate user specific data. For instance, is the user most productive during </w:t>
-            </w:r>
-            <w:r>
-              <w:lastRenderedPageBreak/>
-              <w:t>morning, afternoon, or night.</w:t>
+              <w:t>generate user specific data. For instance, is the user most productive during morning, afternoon, or night.</w:t>
             </w:r>
           </w:p>
         </w:tc>
@@ -2527,7 +2750,6 @@
               <w:rPr>
                 <w:lang w:val="en-AU"/>
               </w:rPr>
-              <w:lastRenderedPageBreak/>
               <w:t>L</w:t>
             </w:r>
           </w:p>
@@ -3398,7 +3620,6 @@
               <w:jc w:val="center"/>
             </w:pPr>
             <w:r>
-              <w:lastRenderedPageBreak/>
               <w:t>Terms and Conditions</w:t>
             </w:r>
           </w:p>
@@ -3489,15 +3710,7 @@
               <w:jc w:val="center"/>
             </w:pPr>
             <w:r>
-              <w:t xml:space="preserve">Thorough Reviewing of Test Cases to ensure accuracy, </w:t>
-            </w:r>
-            <w:proofErr w:type="gramStart"/>
-            <w:r>
-              <w:t>performance</w:t>
-            </w:r>
-            <w:proofErr w:type="gramEnd"/>
-            <w:r>
-              <w:t xml:space="preserve"> and usability.</w:t>
+              <w:t>Thorough Reviewing of Test Cases to ensure accuracy, performance and usability.</w:t>
             </w:r>
           </w:p>
         </w:tc>
@@ -3550,7 +3763,7 @@
 </file>
 
 <file path=word/endnotes.xml><?xml version="1.0" encoding="utf-8"?>
-<w:endnotes xmlns:wpc="http://schemas.microsoft.com/office/word/2010/wordprocessingCanvas" xmlns:cx="http://schemas.microsoft.com/office/drawing/2014/chartex" xmlns:cx1="http://schemas.microsoft.com/office/drawing/2015/9/8/chartex" xmlns:cx2="http://schemas.microsoft.com/office/drawing/2015/10/21/chartex" xmlns:cx3="http://schemas.microsoft.com/office/drawing/2016/5/9/chartex" xmlns:cx4="http://schemas.microsoft.com/office/drawing/2016/5/10/chartex" xmlns:cx5="http://schemas.microsoft.com/office/drawing/2016/5/11/chartex" xmlns:cx6="http://schemas.microsoft.com/office/drawing/2016/5/12/chartex" xmlns:cx7="http://schemas.microsoft.com/office/drawing/2016/5/13/chartex" xmlns:cx8="http://schemas.microsoft.com/office/drawing/2016/5/14/chartex" xmlns:mc="http://schemas.openxmlformats.org/markup-compatibility/2006" xmlns:aink="http://schemas.microsoft.com/office/drawing/2016/ink" xmlns:am3d="http://schemas.microsoft.com/office/drawing/2017/model3d" xmlns:o="urn:schemas-microsoft-com:office:office" xmlns:oel="http://schemas.microsoft.com/office/2019/extlst" xmlns:r="http://schemas.openxmlformats.org/officeDocument/2006/relationships" xmlns:m="http://schemas.openxmlformats.org/officeDocument/2006/math" xmlns:v="urn:schemas-microsoft-com:vml" xmlns:wp14="http://schemas.microsoft.com/office/word/2010/wordprocessingDrawing" xmlns:wp="http://schemas.openxmlformats.org/drawingml/2006/wordprocessingDrawing" xmlns:w10="urn:schemas-microsoft-com:office:word" xmlns:w="http://schemas.openxmlformats.org/wordprocessingml/2006/main" xmlns:w14="http://schemas.microsoft.com/office/word/2010/wordml" xmlns:w15="http://schemas.microsoft.com/office/word/2012/wordml" xmlns:w16cex="http://schemas.microsoft.com/office/word/2018/wordml/cex" xmlns:w16cid="http://schemas.microsoft.com/office/word/2016/wordml/cid" xmlns:w16="http://schemas.microsoft.com/office/word/2018/wordml" xmlns:w16du="http://schemas.microsoft.com/office/word/2023/wordml/word16du" xmlns:w16sdtdh="http://schemas.microsoft.com/office/word/2020/wordml/sdtdatahash" xmlns:w16se="http://schemas.microsoft.com/office/word/2015/wordml/symex" xmlns:wpg="http://schemas.microsoft.com/office/word/2010/wordprocessingGroup" xmlns:wpi="http://schemas.microsoft.com/office/word/2010/wordprocessingInk" xmlns:wne="http://schemas.microsoft.com/office/word/2006/wordml" xmlns:wps="http://schemas.microsoft.com/office/word/2010/wordprocessingShape" mc:Ignorable="w14 w15 w16se w16cid w16 w16cex w16sdtdh wp14">
+<w:endnotes xmlns:wpc="http://schemas.microsoft.com/office/word/2010/wordprocessingCanvas" xmlns:cx="http://schemas.microsoft.com/office/drawing/2014/chartex" xmlns:cx1="http://schemas.microsoft.com/office/drawing/2015/9/8/chartex" xmlns:cx2="http://schemas.microsoft.com/office/drawing/2015/10/21/chartex" xmlns:cx3="http://schemas.microsoft.com/office/drawing/2016/5/9/chartex" xmlns:cx4="http://schemas.microsoft.com/office/drawing/2016/5/10/chartex" xmlns:cx5="http://schemas.microsoft.com/office/drawing/2016/5/11/chartex" xmlns:cx6="http://schemas.microsoft.com/office/drawing/2016/5/12/chartex" xmlns:cx7="http://schemas.microsoft.com/office/drawing/2016/5/13/chartex" xmlns:cx8="http://schemas.microsoft.com/office/drawing/2016/5/14/chartex" xmlns:mc="http://schemas.openxmlformats.org/markup-compatibility/2006" xmlns:aink="http://schemas.microsoft.com/office/drawing/2016/ink" xmlns:am3d="http://schemas.microsoft.com/office/drawing/2017/model3d" xmlns:o="urn:schemas-microsoft-com:office:office" xmlns:oel="http://schemas.microsoft.com/office/2019/extlst" xmlns:r="http://schemas.openxmlformats.org/officeDocument/2006/relationships" xmlns:m="http://schemas.openxmlformats.org/officeDocument/2006/math" xmlns:v="urn:schemas-microsoft-com:vml" xmlns:wp14="http://schemas.microsoft.com/office/word/2010/wordprocessingDrawing" xmlns:wp="http://schemas.openxmlformats.org/drawingml/2006/wordprocessingDrawing" xmlns:w10="urn:schemas-microsoft-com:office:word" xmlns:w="http://schemas.openxmlformats.org/wordprocessingml/2006/main" xmlns:w14="http://schemas.microsoft.com/office/word/2010/wordml" xmlns:w15="http://schemas.microsoft.com/office/word/2012/wordml" xmlns:w16cex="http://schemas.microsoft.com/office/word/2018/wordml/cex" xmlns:w16cid="http://schemas.microsoft.com/office/word/2016/wordml/cid" xmlns:w16="http://schemas.microsoft.com/office/word/2018/wordml" xmlns:w16sdtdh="http://schemas.microsoft.com/office/word/2020/wordml/sdtdatahash" xmlns:w16se="http://schemas.microsoft.com/office/word/2015/wordml/symex" xmlns:wpg="http://schemas.microsoft.com/office/word/2010/wordprocessingGroup" xmlns:wpi="http://schemas.microsoft.com/office/word/2010/wordprocessingInk" xmlns:wne="http://schemas.microsoft.com/office/word/2006/wordml" xmlns:wps="http://schemas.microsoft.com/office/word/2010/wordprocessingShape" mc:Ignorable="w14 w15 w16se w16cid w16 w16cex w16sdtdh wp14">
   <w:endnote w:type="separator" w:id="-1">
     <w:p>
       <w:pPr>
@@ -3575,7 +3788,7 @@
 </file>
 
 <file path=word/footer1.xml><?xml version="1.0" encoding="utf-8"?>
-<w:ftr xmlns:wpc="http://schemas.microsoft.com/office/word/2010/wordprocessingCanvas" xmlns:cx="http://schemas.microsoft.com/office/drawing/2014/chartex" xmlns:cx1="http://schemas.microsoft.com/office/drawing/2015/9/8/chartex" xmlns:cx2="http://schemas.microsoft.com/office/drawing/2015/10/21/chartex" xmlns:cx3="http://schemas.microsoft.com/office/drawing/2016/5/9/chartex" xmlns:cx4="http://schemas.microsoft.com/office/drawing/2016/5/10/chartex" xmlns:cx5="http://schemas.microsoft.com/office/drawing/2016/5/11/chartex" xmlns:cx6="http://schemas.microsoft.com/office/drawing/2016/5/12/chartex" xmlns:cx7="http://schemas.microsoft.com/office/drawing/2016/5/13/chartex" xmlns:cx8="http://schemas.microsoft.com/office/drawing/2016/5/14/chartex" xmlns:mc="http://schemas.openxmlformats.org/markup-compatibility/2006" xmlns:aink="http://schemas.microsoft.com/office/drawing/2016/ink" xmlns:am3d="http://schemas.microsoft.com/office/drawing/2017/model3d" xmlns:o="urn:schemas-microsoft-com:office:office" xmlns:oel="http://schemas.microsoft.com/office/2019/extlst" xmlns:r="http://schemas.openxmlformats.org/officeDocument/2006/relationships" xmlns:m="http://schemas.openxmlformats.org/officeDocument/2006/math" xmlns:v="urn:schemas-microsoft-com:vml" xmlns:wp14="http://schemas.microsoft.com/office/word/2010/wordprocessingDrawing" xmlns:wp="http://schemas.openxmlformats.org/drawingml/2006/wordprocessingDrawing" xmlns:w10="urn:schemas-microsoft-com:office:word" xmlns:w="http://schemas.openxmlformats.org/wordprocessingml/2006/main" xmlns:w14="http://schemas.microsoft.com/office/word/2010/wordml" xmlns:w15="http://schemas.microsoft.com/office/word/2012/wordml" xmlns:w16cex="http://schemas.microsoft.com/office/word/2018/wordml/cex" xmlns:w16cid="http://schemas.microsoft.com/office/word/2016/wordml/cid" xmlns:w16="http://schemas.microsoft.com/office/word/2018/wordml" xmlns:w16du="http://schemas.microsoft.com/office/word/2023/wordml/word16du" xmlns:w16sdtdh="http://schemas.microsoft.com/office/word/2020/wordml/sdtdatahash" xmlns:w16se="http://schemas.microsoft.com/office/word/2015/wordml/symex" xmlns:wpg="http://schemas.microsoft.com/office/word/2010/wordprocessingGroup" xmlns:wpi="http://schemas.microsoft.com/office/word/2010/wordprocessingInk" xmlns:wne="http://schemas.microsoft.com/office/word/2006/wordml" xmlns:wps="http://schemas.microsoft.com/office/word/2010/wordprocessingShape" mc:Ignorable="w14 w15 w16se w16cid w16 w16cex w16sdtdh wp14">
+<w:ftr xmlns:wpc="http://schemas.microsoft.com/office/word/2010/wordprocessingCanvas" xmlns:cx="http://schemas.microsoft.com/office/drawing/2014/chartex" xmlns:cx1="http://schemas.microsoft.com/office/drawing/2015/9/8/chartex" xmlns:cx2="http://schemas.microsoft.com/office/drawing/2015/10/21/chartex" xmlns:cx3="http://schemas.microsoft.com/office/drawing/2016/5/9/chartex" xmlns:cx4="http://schemas.microsoft.com/office/drawing/2016/5/10/chartex" xmlns:cx5="http://schemas.microsoft.com/office/drawing/2016/5/11/chartex" xmlns:cx6="http://schemas.microsoft.com/office/drawing/2016/5/12/chartex" xmlns:cx7="http://schemas.microsoft.com/office/drawing/2016/5/13/chartex" xmlns:cx8="http://schemas.microsoft.com/office/drawing/2016/5/14/chartex" xmlns:mc="http://schemas.openxmlformats.org/markup-compatibility/2006" xmlns:aink="http://schemas.microsoft.com/office/drawing/2016/ink" xmlns:am3d="http://schemas.microsoft.com/office/drawing/2017/model3d" xmlns:o="urn:schemas-microsoft-com:office:office" xmlns:oel="http://schemas.microsoft.com/office/2019/extlst" xmlns:r="http://schemas.openxmlformats.org/officeDocument/2006/relationships" xmlns:m="http://schemas.openxmlformats.org/officeDocument/2006/math" xmlns:v="urn:schemas-microsoft-com:vml" xmlns:wp14="http://schemas.microsoft.com/office/word/2010/wordprocessingDrawing" xmlns:wp="http://schemas.openxmlformats.org/drawingml/2006/wordprocessingDrawing" xmlns:w10="urn:schemas-microsoft-com:office:word" xmlns:w="http://schemas.openxmlformats.org/wordprocessingml/2006/main" xmlns:w14="http://schemas.microsoft.com/office/word/2010/wordml" xmlns:w15="http://schemas.microsoft.com/office/word/2012/wordml" xmlns:w16cex="http://schemas.microsoft.com/office/word/2018/wordml/cex" xmlns:w16cid="http://schemas.microsoft.com/office/word/2016/wordml/cid" xmlns:w16="http://schemas.microsoft.com/office/word/2018/wordml" xmlns:w16sdtdh="http://schemas.microsoft.com/office/word/2020/wordml/sdtdatahash" xmlns:w16se="http://schemas.microsoft.com/office/word/2015/wordml/symex" xmlns:wpg="http://schemas.microsoft.com/office/word/2010/wordprocessingGroup" xmlns:wpi="http://schemas.microsoft.com/office/word/2010/wordprocessingInk" xmlns:wne="http://schemas.microsoft.com/office/word/2006/wordml" xmlns:wps="http://schemas.microsoft.com/office/word/2010/wordprocessingShape" mc:Ignorable="w14 w15 w16se w16cid w16 w16cex w16sdtdh wp14">
   <w:tbl>
     <w:tblPr>
       <w:tblW w:w="0" w:type="auto"/>
@@ -3632,11 +3845,21 @@
           <w:r>
             <w:sym w:font="Symbol" w:char="F0D3"/>
           </w:r>
-          <w:fldSimple w:instr=" DOCPROPERTY &quot;Company&quot;  \* MERGEFORMAT ">
-            <w:r>
-              <w:t>&lt;Company Name&gt;</w:t>
-            </w:r>
-          </w:fldSimple>
+          <w:r>
+            <w:fldChar w:fldCharType="begin"/>
+          </w:r>
+          <w:r>
+            <w:instrText xml:space="preserve"> DOCPROPERTY "Company"  \* MERGEFORMAT </w:instrText>
+          </w:r>
+          <w:r>
+            <w:fldChar w:fldCharType="separate"/>
+          </w:r>
+          <w:r>
+            <w:t>&lt;Company Name&gt;</w:t>
+          </w:r>
+          <w:r>
+            <w:fldChar w:fldCharType="end"/>
+          </w:r>
           <w:r>
             <w:t xml:space="preserve">, </w:t>
           </w:r>
@@ -3721,7 +3944,7 @@
 </file>
 
 <file path=word/footnotes.xml><?xml version="1.0" encoding="utf-8"?>
-<w:footnotes xmlns:wpc="http://schemas.microsoft.com/office/word/2010/wordprocessingCanvas" xmlns:cx="http://schemas.microsoft.com/office/drawing/2014/chartex" xmlns:cx1="http://schemas.microsoft.com/office/drawing/2015/9/8/chartex" xmlns:cx2="http://schemas.microsoft.com/office/drawing/2015/10/21/chartex" xmlns:cx3="http://schemas.microsoft.com/office/drawing/2016/5/9/chartex" xmlns:cx4="http://schemas.microsoft.com/office/drawing/2016/5/10/chartex" xmlns:cx5="http://schemas.microsoft.com/office/drawing/2016/5/11/chartex" xmlns:cx6="http://schemas.microsoft.com/office/drawing/2016/5/12/chartex" xmlns:cx7="http://schemas.microsoft.com/office/drawing/2016/5/13/chartex" xmlns:cx8="http://schemas.microsoft.com/office/drawing/2016/5/14/chartex" xmlns:mc="http://schemas.openxmlformats.org/markup-compatibility/2006" xmlns:aink="http://schemas.microsoft.com/office/drawing/2016/ink" xmlns:am3d="http://schemas.microsoft.com/office/drawing/2017/model3d" xmlns:o="urn:schemas-microsoft-com:office:office" xmlns:oel="http://schemas.microsoft.com/office/2019/extlst" xmlns:r="http://schemas.openxmlformats.org/officeDocument/2006/relationships" xmlns:m="http://schemas.openxmlformats.org/officeDocument/2006/math" xmlns:v="urn:schemas-microsoft-com:vml" xmlns:wp14="http://schemas.microsoft.com/office/word/2010/wordprocessingDrawing" xmlns:wp="http://schemas.openxmlformats.org/drawingml/2006/wordprocessingDrawing" xmlns:w10="urn:schemas-microsoft-com:office:word" xmlns:w="http://schemas.openxmlformats.org/wordprocessingml/2006/main" xmlns:w14="http://schemas.microsoft.com/office/word/2010/wordml" xmlns:w15="http://schemas.microsoft.com/office/word/2012/wordml" xmlns:w16cex="http://schemas.microsoft.com/office/word/2018/wordml/cex" xmlns:w16cid="http://schemas.microsoft.com/office/word/2016/wordml/cid" xmlns:w16="http://schemas.microsoft.com/office/word/2018/wordml" xmlns:w16du="http://schemas.microsoft.com/office/word/2023/wordml/word16du" xmlns:w16sdtdh="http://schemas.microsoft.com/office/word/2020/wordml/sdtdatahash" xmlns:w16se="http://schemas.microsoft.com/office/word/2015/wordml/symex" xmlns:wpg="http://schemas.microsoft.com/office/word/2010/wordprocessingGroup" xmlns:wpi="http://schemas.microsoft.com/office/word/2010/wordprocessingInk" xmlns:wne="http://schemas.microsoft.com/office/word/2006/wordml" xmlns:wps="http://schemas.microsoft.com/office/word/2010/wordprocessingShape" mc:Ignorable="w14 w15 w16se w16cid w16 w16cex w16sdtdh wp14">
+<w:footnotes xmlns:wpc="http://schemas.microsoft.com/office/word/2010/wordprocessingCanvas" xmlns:cx="http://schemas.microsoft.com/office/drawing/2014/chartex" xmlns:cx1="http://schemas.microsoft.com/office/drawing/2015/9/8/chartex" xmlns:cx2="http://schemas.microsoft.com/office/drawing/2015/10/21/chartex" xmlns:cx3="http://schemas.microsoft.com/office/drawing/2016/5/9/chartex" xmlns:cx4="http://schemas.microsoft.com/office/drawing/2016/5/10/chartex" xmlns:cx5="http://schemas.microsoft.com/office/drawing/2016/5/11/chartex" xmlns:cx6="http://schemas.microsoft.com/office/drawing/2016/5/12/chartex" xmlns:cx7="http://schemas.microsoft.com/office/drawing/2016/5/13/chartex" xmlns:cx8="http://schemas.microsoft.com/office/drawing/2016/5/14/chartex" xmlns:mc="http://schemas.openxmlformats.org/markup-compatibility/2006" xmlns:aink="http://schemas.microsoft.com/office/drawing/2016/ink" xmlns:am3d="http://schemas.microsoft.com/office/drawing/2017/model3d" xmlns:o="urn:schemas-microsoft-com:office:office" xmlns:oel="http://schemas.microsoft.com/office/2019/extlst" xmlns:r="http://schemas.openxmlformats.org/officeDocument/2006/relationships" xmlns:m="http://schemas.openxmlformats.org/officeDocument/2006/math" xmlns:v="urn:schemas-microsoft-com:vml" xmlns:wp14="http://schemas.microsoft.com/office/word/2010/wordprocessingDrawing" xmlns:wp="http://schemas.openxmlformats.org/drawingml/2006/wordprocessingDrawing" xmlns:w10="urn:schemas-microsoft-com:office:word" xmlns:w="http://schemas.openxmlformats.org/wordprocessingml/2006/main" xmlns:w14="http://schemas.microsoft.com/office/word/2010/wordml" xmlns:w15="http://schemas.microsoft.com/office/word/2012/wordml" xmlns:w16cex="http://schemas.microsoft.com/office/word/2018/wordml/cex" xmlns:w16cid="http://schemas.microsoft.com/office/word/2016/wordml/cid" xmlns:w16="http://schemas.microsoft.com/office/word/2018/wordml" xmlns:w16sdtdh="http://schemas.microsoft.com/office/word/2020/wordml/sdtdatahash" xmlns:w16se="http://schemas.microsoft.com/office/word/2015/wordml/symex" xmlns:wpg="http://schemas.microsoft.com/office/word/2010/wordprocessingGroup" xmlns:wpi="http://schemas.microsoft.com/office/word/2010/wordprocessingInk" xmlns:wne="http://schemas.microsoft.com/office/word/2006/wordml" xmlns:wps="http://schemas.microsoft.com/office/word/2010/wordprocessingShape" mc:Ignorable="w14 w15 w16se w16cid w16 w16cex w16sdtdh wp14">
   <w:footnote w:type="separator" w:id="-1">
     <w:p>
       <w:pPr>
@@ -3746,7 +3969,7 @@
 </file>
 
 <file path=word/header1.xml><?xml version="1.0" encoding="utf-8"?>
-<w:hdr xmlns:wpc="http://schemas.microsoft.com/office/word/2010/wordprocessingCanvas" xmlns:cx="http://schemas.microsoft.com/office/drawing/2014/chartex" xmlns:cx1="http://schemas.microsoft.com/office/drawing/2015/9/8/chartex" xmlns:cx2="http://schemas.microsoft.com/office/drawing/2015/10/21/chartex" xmlns:cx3="http://schemas.microsoft.com/office/drawing/2016/5/9/chartex" xmlns:cx4="http://schemas.microsoft.com/office/drawing/2016/5/10/chartex" xmlns:cx5="http://schemas.microsoft.com/office/drawing/2016/5/11/chartex" xmlns:cx6="http://schemas.microsoft.com/office/drawing/2016/5/12/chartex" xmlns:cx7="http://schemas.microsoft.com/office/drawing/2016/5/13/chartex" xmlns:cx8="http://schemas.microsoft.com/office/drawing/2016/5/14/chartex" xmlns:mc="http://schemas.openxmlformats.org/markup-compatibility/2006" xmlns:aink="http://schemas.microsoft.com/office/drawing/2016/ink" xmlns:am3d="http://schemas.microsoft.com/office/drawing/2017/model3d" xmlns:o="urn:schemas-microsoft-com:office:office" xmlns:oel="http://schemas.microsoft.com/office/2019/extlst" xmlns:r="http://schemas.openxmlformats.org/officeDocument/2006/relationships" xmlns:m="http://schemas.openxmlformats.org/officeDocument/2006/math" xmlns:v="urn:schemas-microsoft-com:vml" xmlns:wp14="http://schemas.microsoft.com/office/word/2010/wordprocessingDrawing" xmlns:wp="http://schemas.openxmlformats.org/drawingml/2006/wordprocessingDrawing" xmlns:w10="urn:schemas-microsoft-com:office:word" xmlns:w="http://schemas.openxmlformats.org/wordprocessingml/2006/main" xmlns:w14="http://schemas.microsoft.com/office/word/2010/wordml" xmlns:w15="http://schemas.microsoft.com/office/word/2012/wordml" xmlns:w16cex="http://schemas.microsoft.com/office/word/2018/wordml/cex" xmlns:w16cid="http://schemas.microsoft.com/office/word/2016/wordml/cid" xmlns:w16="http://schemas.microsoft.com/office/word/2018/wordml" xmlns:w16du="http://schemas.microsoft.com/office/word/2023/wordml/word16du" xmlns:w16sdtdh="http://schemas.microsoft.com/office/word/2020/wordml/sdtdatahash" xmlns:w16se="http://schemas.microsoft.com/office/word/2015/wordml/symex" xmlns:wpg="http://schemas.microsoft.com/office/word/2010/wordprocessingGroup" xmlns:wpi="http://schemas.microsoft.com/office/word/2010/wordprocessingInk" xmlns:wne="http://schemas.microsoft.com/office/word/2006/wordml" xmlns:wps="http://schemas.microsoft.com/office/word/2010/wordprocessingShape" mc:Ignorable="w14 w15 w16se w16cid w16 w16cex w16sdtdh wp14">
+<w:hdr xmlns:wpc="http://schemas.microsoft.com/office/word/2010/wordprocessingCanvas" xmlns:cx="http://schemas.microsoft.com/office/drawing/2014/chartex" xmlns:cx1="http://schemas.microsoft.com/office/drawing/2015/9/8/chartex" xmlns:cx2="http://schemas.microsoft.com/office/drawing/2015/10/21/chartex" xmlns:cx3="http://schemas.microsoft.com/office/drawing/2016/5/9/chartex" xmlns:cx4="http://schemas.microsoft.com/office/drawing/2016/5/10/chartex" xmlns:cx5="http://schemas.microsoft.com/office/drawing/2016/5/11/chartex" xmlns:cx6="http://schemas.microsoft.com/office/drawing/2016/5/12/chartex" xmlns:cx7="http://schemas.microsoft.com/office/drawing/2016/5/13/chartex" xmlns:cx8="http://schemas.microsoft.com/office/drawing/2016/5/14/chartex" xmlns:mc="http://schemas.openxmlformats.org/markup-compatibility/2006" xmlns:aink="http://schemas.microsoft.com/office/drawing/2016/ink" xmlns:am3d="http://schemas.microsoft.com/office/drawing/2017/model3d" xmlns:o="urn:schemas-microsoft-com:office:office" xmlns:oel="http://schemas.microsoft.com/office/2019/extlst" xmlns:r="http://schemas.openxmlformats.org/officeDocument/2006/relationships" xmlns:m="http://schemas.openxmlformats.org/officeDocument/2006/math" xmlns:v="urn:schemas-microsoft-com:vml" xmlns:wp14="http://schemas.microsoft.com/office/word/2010/wordprocessingDrawing" xmlns:wp="http://schemas.openxmlformats.org/drawingml/2006/wordprocessingDrawing" xmlns:w10="urn:schemas-microsoft-com:office:word" xmlns:w="http://schemas.openxmlformats.org/wordprocessingml/2006/main" xmlns:w14="http://schemas.microsoft.com/office/word/2010/wordml" xmlns:w15="http://schemas.microsoft.com/office/word/2012/wordml" xmlns:w16cex="http://schemas.microsoft.com/office/word/2018/wordml/cex" xmlns:w16cid="http://schemas.microsoft.com/office/word/2016/wordml/cid" xmlns:w16="http://schemas.microsoft.com/office/word/2018/wordml" xmlns:w16sdtdh="http://schemas.microsoft.com/office/word/2020/wordml/sdtdatahash" xmlns:w16se="http://schemas.microsoft.com/office/word/2015/wordml/symex" xmlns:wpg="http://schemas.microsoft.com/office/word/2010/wordprocessingGroup" xmlns:wpi="http://schemas.microsoft.com/office/word/2010/wordprocessingInk" xmlns:wne="http://schemas.microsoft.com/office/word/2006/wordml" xmlns:wps="http://schemas.microsoft.com/office/word/2010/wordprocessingShape" mc:Ignorable="w14 w15 w16se w16cid w16 w16cex w16sdtdh wp14">
   <w:tbl>
     <w:tblPr>
       <w:tblW w:w="0" w:type="auto"/>
@@ -3803,11 +4026,21 @@
           <w:tcW w:w="6379" w:type="dxa"/>
         </w:tcPr>
         <w:p>
-          <w:fldSimple w:instr=" TITLE  \* MERGEFORMAT ">
-            <w:r>
-              <w:t>Vision</w:t>
-            </w:r>
-          </w:fldSimple>
+          <w:r>
+            <w:fldChar w:fldCharType="begin"/>
+          </w:r>
+          <w:r>
+            <w:instrText xml:space="preserve"> TITLE  \* MERGEFORMAT </w:instrText>
+          </w:r>
+          <w:r>
+            <w:fldChar w:fldCharType="separate"/>
+          </w:r>
+          <w:r>
+            <w:t>Vision</w:t>
+          </w:r>
+          <w:r>
+            <w:fldChar w:fldCharType="end"/>
+          </w:r>
         </w:p>
       </w:tc>
       <w:tc>
@@ -3849,8 +4082,29 @@
 </file>
 
 <file path=word/numbering.xml><?xml version="1.0" encoding="utf-8"?>
-<w:numbering xmlns:wpc="http://schemas.microsoft.com/office/word/2010/wordprocessingCanvas" xmlns:cx="http://schemas.microsoft.com/office/drawing/2014/chartex" xmlns:cx1="http://schemas.microsoft.com/office/drawing/2015/9/8/chartex" xmlns:cx2="http://schemas.microsoft.com/office/drawing/2015/10/21/chartex" xmlns:cx3="http://schemas.microsoft.com/office/drawing/2016/5/9/chartex" xmlns:cx4="http://schemas.microsoft.com/office/drawing/2016/5/10/chartex" xmlns:cx5="http://schemas.microsoft.com/office/drawing/2016/5/11/chartex" xmlns:cx6="http://schemas.microsoft.com/office/drawing/2016/5/12/chartex" xmlns:cx7="http://schemas.microsoft.com/office/drawing/2016/5/13/chartex" xmlns:cx8="http://schemas.microsoft.com/office/drawing/2016/5/14/chartex" xmlns:mc="http://schemas.openxmlformats.org/markup-compatibility/2006" xmlns:aink="http://schemas.microsoft.com/office/drawing/2016/ink" xmlns:am3d="http://schemas.microsoft.com/office/drawing/2017/model3d" xmlns:o="urn:schemas-microsoft-com:office:office" xmlns:oel="http://schemas.microsoft.com/office/2019/extlst" xmlns:r="http://schemas.openxmlformats.org/officeDocument/2006/relationships" xmlns:m="http://schemas.openxmlformats.org/officeDocument/2006/math" xmlns:v="urn:schemas-microsoft-com:vml" xmlns:wp14="http://schemas.microsoft.com/office/word/2010/wordprocessingDrawing" xmlns:wp="http://schemas.openxmlformats.org/drawingml/2006/wordprocessingDrawing" xmlns:w10="urn:schemas-microsoft-com:office:word" xmlns:w="http://schemas.openxmlformats.org/wordprocessingml/2006/main" xmlns:w14="http://schemas.microsoft.com/office/word/2010/wordml" xmlns:w15="http://schemas.microsoft.com/office/word/2012/wordml" xmlns:w16cex="http://schemas.microsoft.com/office/word/2018/wordml/cex" xmlns:w16cid="http://schemas.microsoft.com/office/word/2016/wordml/cid" xmlns:w16="http://schemas.microsoft.com/office/word/2018/wordml" xmlns:w16du="http://schemas.microsoft.com/office/word/2023/wordml/word16du" xmlns:w16sdtdh="http://schemas.microsoft.com/office/word/2020/wordml/sdtdatahash" xmlns:w16se="http://schemas.microsoft.com/office/word/2015/wordml/symex" xmlns:wpg="http://schemas.microsoft.com/office/word/2010/wordprocessingGroup" xmlns:wpi="http://schemas.microsoft.com/office/word/2010/wordprocessingInk" xmlns:wne="http://schemas.microsoft.com/office/word/2006/wordml" xmlns:wps="http://schemas.microsoft.com/office/word/2010/wordprocessingShape" mc:Ignorable="w14 w15 w16se w16cid w16 w16cex w16sdtdh wp14">
+<w:numbering xmlns:wpc="http://schemas.microsoft.com/office/word/2010/wordprocessingCanvas" xmlns:cx="http://schemas.microsoft.com/office/drawing/2014/chartex" xmlns:cx1="http://schemas.microsoft.com/office/drawing/2015/9/8/chartex" xmlns:cx2="http://schemas.microsoft.com/office/drawing/2015/10/21/chartex" xmlns:cx3="http://schemas.microsoft.com/office/drawing/2016/5/9/chartex" xmlns:cx4="http://schemas.microsoft.com/office/drawing/2016/5/10/chartex" xmlns:cx5="http://schemas.microsoft.com/office/drawing/2016/5/11/chartex" xmlns:cx6="http://schemas.microsoft.com/office/drawing/2016/5/12/chartex" xmlns:cx7="http://schemas.microsoft.com/office/drawing/2016/5/13/chartex" xmlns:cx8="http://schemas.microsoft.com/office/drawing/2016/5/14/chartex" xmlns:mc="http://schemas.openxmlformats.org/markup-compatibility/2006" xmlns:aink="http://schemas.microsoft.com/office/drawing/2016/ink" xmlns:am3d="http://schemas.microsoft.com/office/drawing/2017/model3d" xmlns:o="urn:schemas-microsoft-com:office:office" xmlns:oel="http://schemas.microsoft.com/office/2019/extlst" xmlns:r="http://schemas.openxmlformats.org/officeDocument/2006/relationships" xmlns:m="http://schemas.openxmlformats.org/officeDocument/2006/math" xmlns:v="urn:schemas-microsoft-com:vml" xmlns:wp14="http://schemas.microsoft.com/office/word/2010/wordprocessingDrawing" xmlns:wp="http://schemas.openxmlformats.org/drawingml/2006/wordprocessingDrawing" xmlns:w10="urn:schemas-microsoft-com:office:word" xmlns:w="http://schemas.openxmlformats.org/wordprocessingml/2006/main" xmlns:w14="http://schemas.microsoft.com/office/word/2010/wordml" xmlns:w15="http://schemas.microsoft.com/office/word/2012/wordml" xmlns:w16cex="http://schemas.microsoft.com/office/word/2018/wordml/cex" xmlns:w16cid="http://schemas.microsoft.com/office/word/2016/wordml/cid" xmlns:w16="http://schemas.microsoft.com/office/word/2018/wordml" xmlns:w16sdtdh="http://schemas.microsoft.com/office/word/2020/wordml/sdtdatahash" xmlns:w16se="http://schemas.microsoft.com/office/word/2015/wordml/symex" xmlns:wpg="http://schemas.microsoft.com/office/word/2010/wordprocessingGroup" xmlns:wpi="http://schemas.microsoft.com/office/word/2010/wordprocessingInk" xmlns:wne="http://schemas.microsoft.com/office/word/2006/wordml" xmlns:wps="http://schemas.microsoft.com/office/word/2010/wordprocessingShape" mc:Ignorable="w14 w15 w16se w16cid w16 w16cex w16sdtdh wp14">
   <w:abstractNum w:abstractNumId="0" w15:restartNumberingAfterBreak="0">
+    <w:nsid w:val="FFFFFF89"/>
+    <w:multiLevelType w:val="singleLevel"/>
+    <w:tmpl w:val="0B700D40"/>
+    <w:lvl w:ilvl="0">
+      <w:start w:val="1"/>
+      <w:numFmt w:val="bullet"/>
+      <w:pStyle w:val="ListBullet"/>
+      <w:lvlText w:val=""/>
+      <w:lvlJc w:val="left"/>
+      <w:pPr>
+        <w:tabs>
+          <w:tab w:val="num" w:pos="360"/>
+        </w:tabs>
+        <w:ind w:left="360" w:hanging="360"/>
+      </w:pPr>
+      <w:rPr>
+        <w:rFonts w:ascii="Symbol" w:hAnsi="Symbol" w:hint="default"/>
+      </w:rPr>
+    </w:lvl>
+  </w:abstractNum>
+  <w:abstractNum w:abstractNumId="1" w15:restartNumberingAfterBreak="0">
     <w:nsid w:val="FFFFFFFB"/>
     <w:multiLevelType w:val="multilevel"/>
     <w:tmpl w:val="FFFFFFFF"/>
@@ -3927,7 +4181,7 @@
       <w:lvlJc w:val="left"/>
     </w:lvl>
   </w:abstractNum>
-  <w:abstractNum w:abstractNumId="1" w15:restartNumberingAfterBreak="0">
+  <w:abstractNum w:abstractNumId="2" w15:restartNumberingAfterBreak="0">
     <w:nsid w:val="FFFFFFFE"/>
     <w:multiLevelType w:val="singleLevel"/>
     <w:tmpl w:val="FFFFFFFF"/>
@@ -3937,7 +4191,7 @@
       <w:lvlJc w:val="left"/>
     </w:lvl>
   </w:abstractNum>
-  <w:abstractNum w:abstractNumId="2" w15:restartNumberingAfterBreak="0">
+  <w:abstractNum w:abstractNumId="3" w15:restartNumberingAfterBreak="0">
     <w:nsid w:val="00224753"/>
     <w:multiLevelType w:val="singleLevel"/>
     <w:tmpl w:val="04090001"/>
@@ -3957,7 +4211,7 @@
       </w:rPr>
     </w:lvl>
   </w:abstractNum>
-  <w:abstractNum w:abstractNumId="3" w15:restartNumberingAfterBreak="0">
+  <w:abstractNum w:abstractNumId="4" w15:restartNumberingAfterBreak="0">
     <w:nsid w:val="0381113C"/>
     <w:multiLevelType w:val="singleLevel"/>
     <w:tmpl w:val="04090001"/>
@@ -3977,7 +4231,7 @@
       </w:rPr>
     </w:lvl>
   </w:abstractNum>
-  <w:abstractNum w:abstractNumId="4" w15:restartNumberingAfterBreak="0">
+  <w:abstractNum w:abstractNumId="5" w15:restartNumberingAfterBreak="0">
     <w:nsid w:val="0A117094"/>
     <w:multiLevelType w:val="singleLevel"/>
     <w:tmpl w:val="04090001"/>
@@ -3997,7 +4251,7 @@
       </w:rPr>
     </w:lvl>
   </w:abstractNum>
-  <w:abstractNum w:abstractNumId="5" w15:restartNumberingAfterBreak="0">
+  <w:abstractNum w:abstractNumId="6" w15:restartNumberingAfterBreak="0">
     <w:nsid w:val="0A8711BC"/>
     <w:multiLevelType w:val="hybridMultilevel"/>
     <w:tmpl w:val="75F01950"/>
@@ -4110,7 +4364,7 @@
       </w:rPr>
     </w:lvl>
   </w:abstractNum>
-  <w:abstractNum w:abstractNumId="6" w15:restartNumberingAfterBreak="0">
+  <w:abstractNum w:abstractNumId="7" w15:restartNumberingAfterBreak="0">
     <w:nsid w:val="17CB6DC4"/>
     <w:multiLevelType w:val="singleLevel"/>
     <w:tmpl w:val="04090001"/>
@@ -4130,7 +4384,7 @@
       </w:rPr>
     </w:lvl>
   </w:abstractNum>
-  <w:abstractNum w:abstractNumId="7" w15:restartNumberingAfterBreak="0">
+  <w:abstractNum w:abstractNumId="8" w15:restartNumberingAfterBreak="0">
     <w:nsid w:val="22443AC4"/>
     <w:multiLevelType w:val="singleLevel"/>
     <w:tmpl w:val="04090001"/>
@@ -4150,7 +4404,7 @@
       </w:rPr>
     </w:lvl>
   </w:abstractNum>
-  <w:abstractNum w:abstractNumId="8" w15:restartNumberingAfterBreak="0">
+  <w:abstractNum w:abstractNumId="9" w15:restartNumberingAfterBreak="0">
     <w:nsid w:val="2367674E"/>
     <w:multiLevelType w:val="singleLevel"/>
     <w:tmpl w:val="04090001"/>
@@ -4170,7 +4424,7 @@
       </w:rPr>
     </w:lvl>
   </w:abstractNum>
-  <w:abstractNum w:abstractNumId="9" w15:restartNumberingAfterBreak="0">
+  <w:abstractNum w:abstractNumId="10" w15:restartNumberingAfterBreak="0">
     <w:nsid w:val="25B671FF"/>
     <w:multiLevelType w:val="singleLevel"/>
     <w:tmpl w:val="04090001"/>
@@ -4190,7 +4444,7 @@
       </w:rPr>
     </w:lvl>
   </w:abstractNum>
-  <w:abstractNum w:abstractNumId="10" w15:restartNumberingAfterBreak="0">
+  <w:abstractNum w:abstractNumId="11" w15:restartNumberingAfterBreak="0">
     <w:nsid w:val="27DF5824"/>
     <w:multiLevelType w:val="singleLevel"/>
     <w:tmpl w:val="04090001"/>
@@ -4210,7 +4464,7 @@
       </w:rPr>
     </w:lvl>
   </w:abstractNum>
-  <w:abstractNum w:abstractNumId="11" w15:restartNumberingAfterBreak="0">
+  <w:abstractNum w:abstractNumId="12" w15:restartNumberingAfterBreak="0">
     <w:nsid w:val="2D4B634E"/>
     <w:multiLevelType w:val="singleLevel"/>
     <w:tmpl w:val="04090001"/>
@@ -4230,7 +4484,7 @@
       </w:rPr>
     </w:lvl>
   </w:abstractNum>
-  <w:abstractNum w:abstractNumId="12" w15:restartNumberingAfterBreak="0">
+  <w:abstractNum w:abstractNumId="13" w15:restartNumberingAfterBreak="0">
     <w:nsid w:val="31DD2C45"/>
     <w:multiLevelType w:val="singleLevel"/>
     <w:tmpl w:val="04090001"/>
@@ -4250,7 +4504,7 @@
       </w:rPr>
     </w:lvl>
   </w:abstractNum>
-  <w:abstractNum w:abstractNumId="13" w15:restartNumberingAfterBreak="0">
+  <w:abstractNum w:abstractNumId="14" w15:restartNumberingAfterBreak="0">
     <w:nsid w:val="32982B51"/>
     <w:multiLevelType w:val="singleLevel"/>
     <w:tmpl w:val="04090001"/>
@@ -4270,7 +4524,7 @@
       </w:rPr>
     </w:lvl>
   </w:abstractNum>
-  <w:abstractNum w:abstractNumId="14" w15:restartNumberingAfterBreak="0">
+  <w:abstractNum w:abstractNumId="15" w15:restartNumberingAfterBreak="0">
     <w:nsid w:val="3375481C"/>
     <w:multiLevelType w:val="singleLevel"/>
     <w:tmpl w:val="E6747DA6"/>
@@ -4290,7 +4544,7 @@
       </w:rPr>
     </w:lvl>
   </w:abstractNum>
-  <w:abstractNum w:abstractNumId="15" w15:restartNumberingAfterBreak="0">
+  <w:abstractNum w:abstractNumId="16" w15:restartNumberingAfterBreak="0">
     <w:nsid w:val="369D5471"/>
     <w:multiLevelType w:val="singleLevel"/>
     <w:tmpl w:val="04090001"/>
@@ -4310,7 +4564,7 @@
       </w:rPr>
     </w:lvl>
   </w:abstractNum>
-  <w:abstractNum w:abstractNumId="16" w15:restartNumberingAfterBreak="0">
+  <w:abstractNum w:abstractNumId="17" w15:restartNumberingAfterBreak="0">
     <w:nsid w:val="398C0069"/>
     <w:multiLevelType w:val="hybridMultilevel"/>
     <w:tmpl w:val="28E8AA08"/>
@@ -4449,7 +4703,7 @@
       </w:rPr>
     </w:lvl>
   </w:abstractNum>
-  <w:abstractNum w:abstractNumId="17" w15:restartNumberingAfterBreak="0">
+  <w:abstractNum w:abstractNumId="18" w15:restartNumberingAfterBreak="0">
     <w:nsid w:val="3FB002B7"/>
     <w:multiLevelType w:val="hybridMultilevel"/>
     <w:tmpl w:val="EE327920"/>
@@ -4562,7 +4816,7 @@
       </w:rPr>
     </w:lvl>
   </w:abstractNum>
-  <w:abstractNum w:abstractNumId="18" w15:restartNumberingAfterBreak="0">
+  <w:abstractNum w:abstractNumId="19" w15:restartNumberingAfterBreak="0">
     <w:nsid w:val="421159F9"/>
     <w:multiLevelType w:val="hybridMultilevel"/>
     <w:tmpl w:val="BF7ECB4C"/>
@@ -4675,7 +4929,7 @@
       </w:rPr>
     </w:lvl>
   </w:abstractNum>
-  <w:abstractNum w:abstractNumId="19" w15:restartNumberingAfterBreak="0">
+  <w:abstractNum w:abstractNumId="20" w15:restartNumberingAfterBreak="0">
     <w:nsid w:val="42B97F7B"/>
     <w:multiLevelType w:val="singleLevel"/>
     <w:tmpl w:val="04090001"/>
@@ -4695,7 +4949,7 @@
       </w:rPr>
     </w:lvl>
   </w:abstractNum>
-  <w:abstractNum w:abstractNumId="20" w15:restartNumberingAfterBreak="0">
+  <w:abstractNum w:abstractNumId="21" w15:restartNumberingAfterBreak="0">
     <w:nsid w:val="49E170D0"/>
     <w:multiLevelType w:val="singleLevel"/>
     <w:tmpl w:val="04090001"/>
@@ -4715,7 +4969,7 @@
       </w:rPr>
     </w:lvl>
   </w:abstractNum>
-  <w:abstractNum w:abstractNumId="21" w15:restartNumberingAfterBreak="0">
+  <w:abstractNum w:abstractNumId="22" w15:restartNumberingAfterBreak="0">
     <w:nsid w:val="4F64732B"/>
     <w:multiLevelType w:val="singleLevel"/>
     <w:tmpl w:val="04090001"/>
@@ -4735,7 +4989,7 @@
       </w:rPr>
     </w:lvl>
   </w:abstractNum>
-  <w:abstractNum w:abstractNumId="22" w15:restartNumberingAfterBreak="0">
+  <w:abstractNum w:abstractNumId="23" w15:restartNumberingAfterBreak="0">
     <w:nsid w:val="52DF734E"/>
     <w:multiLevelType w:val="singleLevel"/>
     <w:tmpl w:val="04090001"/>
@@ -4755,7 +5009,7 @@
       </w:rPr>
     </w:lvl>
   </w:abstractNum>
-  <w:abstractNum w:abstractNumId="23" w15:restartNumberingAfterBreak="0">
+  <w:abstractNum w:abstractNumId="24" w15:restartNumberingAfterBreak="0">
     <w:nsid w:val="57011A4A"/>
     <w:multiLevelType w:val="hybridMultilevel"/>
     <w:tmpl w:val="99DAD664"/>
@@ -4868,7 +5122,7 @@
       </w:rPr>
     </w:lvl>
   </w:abstractNum>
-  <w:abstractNum w:abstractNumId="24" w15:restartNumberingAfterBreak="0">
+  <w:abstractNum w:abstractNumId="25" w15:restartNumberingAfterBreak="0">
     <w:nsid w:val="59F314B7"/>
     <w:multiLevelType w:val="singleLevel"/>
     <w:tmpl w:val="04090001"/>
@@ -4888,7 +5142,7 @@
       </w:rPr>
     </w:lvl>
   </w:abstractNum>
-  <w:abstractNum w:abstractNumId="25" w15:restartNumberingAfterBreak="0">
+  <w:abstractNum w:abstractNumId="26" w15:restartNumberingAfterBreak="0">
     <w:nsid w:val="647235F1"/>
     <w:multiLevelType w:val="singleLevel"/>
     <w:tmpl w:val="04090001"/>
@@ -4908,7 +5162,7 @@
       </w:rPr>
     </w:lvl>
   </w:abstractNum>
-  <w:abstractNum w:abstractNumId="26" w15:restartNumberingAfterBreak="0">
+  <w:abstractNum w:abstractNumId="27" w15:restartNumberingAfterBreak="0">
     <w:nsid w:val="6D2F7D46"/>
     <w:multiLevelType w:val="singleLevel"/>
     <w:tmpl w:val="04090001"/>
@@ -4928,7 +5182,7 @@
       </w:rPr>
     </w:lvl>
   </w:abstractNum>
-  <w:abstractNum w:abstractNumId="27" w15:restartNumberingAfterBreak="0">
+  <w:abstractNum w:abstractNumId="28" w15:restartNumberingAfterBreak="0">
     <w:nsid w:val="71F21F2A"/>
     <w:multiLevelType w:val="singleLevel"/>
     <w:tmpl w:val="04090001"/>
@@ -4948,7 +5202,7 @@
       </w:rPr>
     </w:lvl>
   </w:abstractNum>
-  <w:abstractNum w:abstractNumId="28" w15:restartNumberingAfterBreak="0">
+  <w:abstractNum w:abstractNumId="29" w15:restartNumberingAfterBreak="0">
     <w:nsid w:val="743601FB"/>
     <w:multiLevelType w:val="singleLevel"/>
     <w:tmpl w:val="04090001"/>
@@ -4968,7 +5222,7 @@
       </w:rPr>
     </w:lvl>
   </w:abstractNum>
-  <w:abstractNum w:abstractNumId="29" w15:restartNumberingAfterBreak="0">
+  <w:abstractNum w:abstractNumId="30" w15:restartNumberingAfterBreak="0">
     <w:nsid w:val="756150CA"/>
     <w:multiLevelType w:val="singleLevel"/>
     <w:tmpl w:val="04090001"/>
@@ -4988,7 +5242,7 @@
       </w:rPr>
     </w:lvl>
   </w:abstractNum>
-  <w:abstractNum w:abstractNumId="30" w15:restartNumberingAfterBreak="0">
+  <w:abstractNum w:abstractNumId="31" w15:restartNumberingAfterBreak="0">
     <w:nsid w:val="7BE434D7"/>
     <w:multiLevelType w:val="singleLevel"/>
     <w:tmpl w:val="04090001"/>
@@ -5008,7 +5262,7 @@
       </w:rPr>
     </w:lvl>
   </w:abstractNum>
-  <w:abstractNum w:abstractNumId="31" w15:restartNumberingAfterBreak="0">
+  <w:abstractNum w:abstractNumId="32" w15:restartNumberingAfterBreak="0">
     <w:nsid w:val="7C9362FF"/>
     <w:multiLevelType w:val="hybridMultilevel"/>
     <w:tmpl w:val="23B07F92"/>
@@ -5149,10 +5403,10 @@
     </w:lvl>
   </w:abstractNum>
   <w:num w:numId="1" w16cid:durableId="376204152">
-    <w:abstractNumId w:val="0"/>
+    <w:abstractNumId w:val="1"/>
   </w:num>
   <w:num w:numId="2" w16cid:durableId="869146844">
-    <w:abstractNumId w:val="1"/>
+    <w:abstractNumId w:val="2"/>
     <w:lvlOverride w:ilvl="0">
       <w:lvl w:ilvl="0">
         <w:start w:val="1"/>
@@ -5170,22 +5424,22 @@
     </w:lvlOverride>
   </w:num>
   <w:num w:numId="3" w16cid:durableId="1966766878">
-    <w:abstractNumId w:val="3"/>
+    <w:abstractNumId w:val="4"/>
   </w:num>
   <w:num w:numId="4" w16cid:durableId="1075325777">
-    <w:abstractNumId w:val="14"/>
+    <w:abstractNumId w:val="15"/>
   </w:num>
   <w:num w:numId="5" w16cid:durableId="1851917799">
-    <w:abstractNumId w:val="30"/>
+    <w:abstractNumId w:val="31"/>
   </w:num>
   <w:num w:numId="6" w16cid:durableId="1498572239">
+    <w:abstractNumId w:val="23"/>
+  </w:num>
+  <w:num w:numId="7" w16cid:durableId="2094425173">
     <w:abstractNumId w:val="22"/>
   </w:num>
-  <w:num w:numId="7" w16cid:durableId="2094425173">
-    <w:abstractNumId w:val="21"/>
-  </w:num>
   <w:num w:numId="8" w16cid:durableId="1131946293">
-    <w:abstractNumId w:val="1"/>
+    <w:abstractNumId w:val="2"/>
     <w:lvlOverride w:ilvl="0">
       <w:lvl w:ilvl="0">
         <w:numFmt w:val="bullet"/>
@@ -5202,79 +5456,82 @@
     </w:lvlOverride>
   </w:num>
   <w:num w:numId="9" w16cid:durableId="1809660365">
-    <w:abstractNumId w:val="2"/>
+    <w:abstractNumId w:val="3"/>
   </w:num>
   <w:num w:numId="10" w16cid:durableId="285158189">
+    <w:abstractNumId w:val="30"/>
+  </w:num>
+  <w:num w:numId="11" w16cid:durableId="567768235">
+    <w:abstractNumId w:val="5"/>
+  </w:num>
+  <w:num w:numId="12" w16cid:durableId="444662019">
+    <w:abstractNumId w:val="16"/>
+  </w:num>
+  <w:num w:numId="13" w16cid:durableId="1919826673">
+    <w:abstractNumId w:val="14"/>
+  </w:num>
+  <w:num w:numId="14" w16cid:durableId="724722284">
     <w:abstractNumId w:val="29"/>
   </w:num>
-  <w:num w:numId="11" w16cid:durableId="567768235">
-    <w:abstractNumId w:val="4"/>
-  </w:num>
-  <w:num w:numId="12" w16cid:durableId="444662019">
-    <w:abstractNumId w:val="15"/>
-  </w:num>
-  <w:num w:numId="13" w16cid:durableId="1919826673">
+  <w:num w:numId="15" w16cid:durableId="11303617">
     <w:abstractNumId w:val="13"/>
   </w:num>
-  <w:num w:numId="14" w16cid:durableId="724722284">
+  <w:num w:numId="16" w16cid:durableId="1186556258">
+    <w:abstractNumId w:val="7"/>
+  </w:num>
+  <w:num w:numId="17" w16cid:durableId="1133643790">
     <w:abstractNumId w:val="28"/>
   </w:num>
-  <w:num w:numId="15" w16cid:durableId="11303617">
+  <w:num w:numId="18" w16cid:durableId="544298564">
+    <w:abstractNumId w:val="21"/>
+  </w:num>
+  <w:num w:numId="19" w16cid:durableId="1146556090">
+    <w:abstractNumId w:val="8"/>
+  </w:num>
+  <w:num w:numId="20" w16cid:durableId="993491601">
+    <w:abstractNumId w:val="20"/>
+  </w:num>
+  <w:num w:numId="21" w16cid:durableId="1438136276">
     <w:abstractNumId w:val="12"/>
   </w:num>
-  <w:num w:numId="16" w16cid:durableId="1186556258">
+  <w:num w:numId="22" w16cid:durableId="375275644">
+    <w:abstractNumId w:val="27"/>
+  </w:num>
+  <w:num w:numId="23" w16cid:durableId="20253613">
+    <w:abstractNumId w:val="11"/>
+  </w:num>
+  <w:num w:numId="24" w16cid:durableId="1608153060">
+    <w:abstractNumId w:val="10"/>
+  </w:num>
+  <w:num w:numId="25" w16cid:durableId="1765153942">
+    <w:abstractNumId w:val="9"/>
+  </w:num>
+  <w:num w:numId="26" w16cid:durableId="134764540">
+    <w:abstractNumId w:val="25"/>
+  </w:num>
+  <w:num w:numId="27" w16cid:durableId="1891109359">
+    <w:abstractNumId w:val="26"/>
+  </w:num>
+  <w:num w:numId="28" w16cid:durableId="1760173354">
+    <w:abstractNumId w:val="32"/>
+  </w:num>
+  <w:num w:numId="29" w16cid:durableId="1118522706">
+    <w:abstractNumId w:val="17"/>
+  </w:num>
+  <w:num w:numId="30" w16cid:durableId="1370030296">
     <w:abstractNumId w:val="6"/>
   </w:num>
-  <w:num w:numId="17" w16cid:durableId="1133643790">
-    <w:abstractNumId w:val="27"/>
-  </w:num>
-  <w:num w:numId="18" w16cid:durableId="544298564">
-    <w:abstractNumId w:val="20"/>
-  </w:num>
-  <w:num w:numId="19" w16cid:durableId="1146556090">
-    <w:abstractNumId w:val="7"/>
-  </w:num>
-  <w:num w:numId="20" w16cid:durableId="993491601">
+  <w:num w:numId="31" w16cid:durableId="948001806">
     <w:abstractNumId w:val="19"/>
   </w:num>
-  <w:num w:numId="21" w16cid:durableId="1438136276">
-    <w:abstractNumId w:val="11"/>
-  </w:num>
-  <w:num w:numId="22" w16cid:durableId="375275644">
-    <w:abstractNumId w:val="26"/>
-  </w:num>
-  <w:num w:numId="23" w16cid:durableId="20253613">
-    <w:abstractNumId w:val="10"/>
-  </w:num>
-  <w:num w:numId="24" w16cid:durableId="1608153060">
-    <w:abstractNumId w:val="9"/>
-  </w:num>
-  <w:num w:numId="25" w16cid:durableId="1765153942">
-    <w:abstractNumId w:val="8"/>
-  </w:num>
-  <w:num w:numId="26" w16cid:durableId="134764540">
+  <w:num w:numId="32" w16cid:durableId="628128858">
     <w:abstractNumId w:val="24"/>
   </w:num>
-  <w:num w:numId="27" w16cid:durableId="1891109359">
-    <w:abstractNumId w:val="25"/>
-  </w:num>
-  <w:num w:numId="28" w16cid:durableId="1760173354">
-    <w:abstractNumId w:val="31"/>
-  </w:num>
-  <w:num w:numId="29" w16cid:durableId="1118522706">
-    <w:abstractNumId w:val="16"/>
-  </w:num>
-  <w:num w:numId="30" w16cid:durableId="1370030296">
-    <w:abstractNumId w:val="5"/>
-  </w:num>
-  <w:num w:numId="31" w16cid:durableId="948001806">
+  <w:num w:numId="33" w16cid:durableId="819733278">
     <w:abstractNumId w:val="18"/>
   </w:num>
-  <w:num w:numId="32" w16cid:durableId="628128858">
-    <w:abstractNumId w:val="23"/>
-  </w:num>
-  <w:num w:numId="33" w16cid:durableId="819733278">
-    <w:abstractNumId w:val="17"/>
+  <w:num w:numId="34" w16cid:durableId="304241379">
+    <w:abstractNumId w:val="0"/>
   </w:num>
 </w:numbering>
 </file>
@@ -6389,6 +6646,19 @@
       <w:u w:val="single"/>
     </w:rPr>
   </w:style>
+  <w:style w:type="paragraph" w:styleId="ListBullet">
+    <w:name w:val="List Bullet"/>
+    <w:basedOn w:val="Normal"/>
+    <w:uiPriority w:val="99"/>
+    <w:unhideWhenUsed/>
+    <w:rsid w:val="00087C0D"/>
+    <w:pPr>
+      <w:numPr>
+        <w:numId w:val="34"/>
+      </w:numPr>
+      <w:contextualSpacing/>
+    </w:pPr>
+  </w:style>
 </w:styles>
 </file>
 

</xml_diff>

<commit_message>
Added to 4.1 of LCOMProjectVision.docx.
</commit_message>
<xml_diff>
--- a/LCOM Documents/Iteration1/LCOMProjectVision.docx
+++ b/LCOM Documents/Iteration1/LCOMProjectVision.docx
@@ -1,6 +1,6 @@
 
 <file path=word/document.xml><?xml version="1.0" encoding="utf-8"?>
-<w:document xmlns:wpc="http://schemas.microsoft.com/office/word/2010/wordprocessingCanvas" xmlns:cx="http://schemas.microsoft.com/office/drawing/2014/chartex" xmlns:cx1="http://schemas.microsoft.com/office/drawing/2015/9/8/chartex" xmlns:cx2="http://schemas.microsoft.com/office/drawing/2015/10/21/chartex" xmlns:cx3="http://schemas.microsoft.com/office/drawing/2016/5/9/chartex" xmlns:cx4="http://schemas.microsoft.com/office/drawing/2016/5/10/chartex" xmlns:cx5="http://schemas.microsoft.com/office/drawing/2016/5/11/chartex" xmlns:cx6="http://schemas.microsoft.com/office/drawing/2016/5/12/chartex" xmlns:cx7="http://schemas.microsoft.com/office/drawing/2016/5/13/chartex" xmlns:cx8="http://schemas.microsoft.com/office/drawing/2016/5/14/chartex" xmlns:mc="http://schemas.openxmlformats.org/markup-compatibility/2006" xmlns:aink="http://schemas.microsoft.com/office/drawing/2016/ink" xmlns:am3d="http://schemas.microsoft.com/office/drawing/2017/model3d" xmlns:o="urn:schemas-microsoft-com:office:office" xmlns:oel="http://schemas.microsoft.com/office/2019/extlst" xmlns:r="http://schemas.openxmlformats.org/officeDocument/2006/relationships" xmlns:m="http://schemas.openxmlformats.org/officeDocument/2006/math" xmlns:v="urn:schemas-microsoft-com:vml" xmlns:wp14="http://schemas.microsoft.com/office/word/2010/wordprocessingDrawing" xmlns:wp="http://schemas.openxmlformats.org/drawingml/2006/wordprocessingDrawing" xmlns:w10="urn:schemas-microsoft-com:office:word" xmlns:w="http://schemas.openxmlformats.org/wordprocessingml/2006/main" xmlns:w14="http://schemas.microsoft.com/office/word/2010/wordml" xmlns:w15="http://schemas.microsoft.com/office/word/2012/wordml" xmlns:w16cex="http://schemas.microsoft.com/office/word/2018/wordml/cex" xmlns:w16cid="http://schemas.microsoft.com/office/word/2016/wordml/cid" xmlns:w16="http://schemas.microsoft.com/office/word/2018/wordml" xmlns:w16sdtdh="http://schemas.microsoft.com/office/word/2020/wordml/sdtdatahash" xmlns:w16se="http://schemas.microsoft.com/office/word/2015/wordml/symex" xmlns:wpg="http://schemas.microsoft.com/office/word/2010/wordprocessingGroup" xmlns:wpi="http://schemas.microsoft.com/office/word/2010/wordprocessingInk" xmlns:wne="http://schemas.microsoft.com/office/word/2006/wordml" xmlns:wps="http://schemas.microsoft.com/office/word/2010/wordprocessingShape" mc:Ignorable="w14 w15 w16se w16cid w16 w16cex w16sdtdh wp14">
+<w:document xmlns:wpc="http://schemas.microsoft.com/office/word/2010/wordprocessingCanvas" xmlns:cx="http://schemas.microsoft.com/office/drawing/2014/chartex" xmlns:cx1="http://schemas.microsoft.com/office/drawing/2015/9/8/chartex" xmlns:cx2="http://schemas.microsoft.com/office/drawing/2015/10/21/chartex" xmlns:cx3="http://schemas.microsoft.com/office/drawing/2016/5/9/chartex" xmlns:cx4="http://schemas.microsoft.com/office/drawing/2016/5/10/chartex" xmlns:cx5="http://schemas.microsoft.com/office/drawing/2016/5/11/chartex" xmlns:cx6="http://schemas.microsoft.com/office/drawing/2016/5/12/chartex" xmlns:cx7="http://schemas.microsoft.com/office/drawing/2016/5/13/chartex" xmlns:cx8="http://schemas.microsoft.com/office/drawing/2016/5/14/chartex" xmlns:mc="http://schemas.openxmlformats.org/markup-compatibility/2006" xmlns:aink="http://schemas.microsoft.com/office/drawing/2016/ink" xmlns:am3d="http://schemas.microsoft.com/office/drawing/2017/model3d" xmlns:o="urn:schemas-microsoft-com:office:office" xmlns:oel="http://schemas.microsoft.com/office/2019/extlst" xmlns:r="http://schemas.openxmlformats.org/officeDocument/2006/relationships" xmlns:m="http://schemas.openxmlformats.org/officeDocument/2006/math" xmlns:v="urn:schemas-microsoft-com:vml" xmlns:wp14="http://schemas.microsoft.com/office/word/2010/wordprocessingDrawing" xmlns:wp="http://schemas.openxmlformats.org/drawingml/2006/wordprocessingDrawing" xmlns:w10="urn:schemas-microsoft-com:office:word" xmlns:w="http://schemas.openxmlformats.org/wordprocessingml/2006/main" xmlns:w14="http://schemas.microsoft.com/office/word/2010/wordml" xmlns:w15="http://schemas.microsoft.com/office/word/2012/wordml" xmlns:w16cex="http://schemas.microsoft.com/office/word/2018/wordml/cex" xmlns:w16cid="http://schemas.microsoft.com/office/word/2016/wordml/cid" xmlns:w16="http://schemas.microsoft.com/office/word/2018/wordml" xmlns:w16du="http://schemas.microsoft.com/office/word/2023/wordml/word16du" xmlns:w16sdtdh="http://schemas.microsoft.com/office/word/2020/wordml/sdtdatahash" xmlns:w16se="http://schemas.microsoft.com/office/word/2015/wordml/symex" xmlns:wpg="http://schemas.microsoft.com/office/word/2010/wordprocessingGroup" xmlns:wpi="http://schemas.microsoft.com/office/word/2010/wordprocessingInk" xmlns:wne="http://schemas.microsoft.com/office/word/2006/wordml" xmlns:wps="http://schemas.microsoft.com/office/word/2010/wordprocessingShape" mc:Ignorable="w14 w15 w16se w16cid w16 w16cex w16sdtdh wp14">
   <w:body>
     <w:p>
       <w:pPr>
@@ -14,21 +14,11 @@
       <w:pPr>
         <w:pStyle w:val="Title"/>
       </w:pPr>
-      <w:r>
-        <w:fldChar w:fldCharType="begin"/>
-      </w:r>
-      <w:r>
-        <w:instrText xml:space="preserve"> TITLE  \* MERGEFORMAT </w:instrText>
-      </w:r>
-      <w:r>
-        <w:fldChar w:fldCharType="separate"/>
-      </w:r>
-      <w:r>
-        <w:t>Vision</w:t>
-      </w:r>
-      <w:r>
-        <w:fldChar w:fldCharType="end"/>
-      </w:r>
+      <w:fldSimple w:instr=" TITLE  \* MERGEFORMAT ">
+        <w:r>
+          <w:t>Vision</w:t>
+        </w:r>
+      </w:fldSimple>
     </w:p>
     <w:p/>
     <w:p>
@@ -403,6 +393,7 @@
       <w:bookmarkStart w:id="16" w:name="_Toc512930908"/>
       <w:bookmarkStart w:id="17" w:name="_Toc20715757"/>
       <w:r>
+        <w:lastRenderedPageBreak/>
         <w:t>Product Position Statement</w:t>
       </w:r>
       <w:bookmarkEnd w:id="12"/>
@@ -1100,7 +1091,15 @@
                 <w:sz w:val="18"/>
                 <w:szCs w:val="18"/>
               </w:rPr>
-              <w:t>The primary stakeholders in the ADHD Task Manager application will be individuals with ADHD, who will use the system to manage their time and stay organized. Users will have a direct interest in the usability, effectiveness, and overall user experience of the system.</w:t>
+              <w:t xml:space="preserve">The primary stakeholders in the ADHD Task Manager application will be individuals with ADHD, who will use the system to manage their time and stay organized. Users will have a direct interest in the usability, </w:t>
+            </w:r>
+            <w:r>
+              <w:rPr>
+                <w:sz w:val="18"/>
+                <w:szCs w:val="18"/>
+              </w:rPr>
+              <w:lastRenderedPageBreak/>
+              <w:t>effectiveness, and overall user experience of the system.</w:t>
             </w:r>
           </w:p>
         </w:tc>
@@ -1123,6 +1122,7 @@
                 <w:sz w:val="18"/>
                 <w:szCs w:val="18"/>
               </w:rPr>
+              <w:lastRenderedPageBreak/>
               <w:t>As stakeholders, users will have the following key responsibilities:</w:t>
             </w:r>
           </w:p>
@@ -1167,6 +1167,7 @@
                 <w:sz w:val="18"/>
                 <w:szCs w:val="18"/>
               </w:rPr>
+              <w:lastRenderedPageBreak/>
               <w:t>Ensuring that the system is used in accordance with its intended purpose, and that it is used in a safe and responsible manner.</w:t>
             </w:r>
           </w:p>
@@ -1256,6 +1257,7 @@
                 <w:sz w:val="18"/>
                 <w:szCs w:val="18"/>
               </w:rPr>
+              <w:lastRenderedPageBreak/>
               <w:t>Therapists/Counsellors</w:t>
             </w:r>
           </w:p>
@@ -1613,6 +1615,7 @@
           <w:sz w:val="18"/>
           <w:szCs w:val="18"/>
         </w:rPr>
+        <w:lastRenderedPageBreak/>
         <w:t>Environmental constraints:</w:t>
       </w:r>
       <w:r>
@@ -2561,6 +2564,7 @@
               <w:spacing w:line="240" w:lineRule="auto"/>
             </w:pPr>
             <w:r>
+              <w:lastRenderedPageBreak/>
               <w:t>Handle user interactions.</w:t>
             </w:r>
           </w:p>
@@ -2732,7 +2736,10 @@
               <w:spacing w:line="240" w:lineRule="auto"/>
             </w:pPr>
             <w:r>
-              <w:t>generate user specific data. For instance, is the user most productive during morning, afternoon, or night.</w:t>
+              <w:t>G</w:t>
+            </w:r>
+            <w:r>
+              <w:t>enerate user specific data. For instance, is the user most productive during morning, afternoon, or night.</w:t>
             </w:r>
           </w:p>
         </w:tc>
@@ -2750,7 +2757,7 @@
               <w:rPr>
                 <w:lang w:val="en-AU"/>
               </w:rPr>
-              <w:t>L</w:t>
+              <w:t>M</w:t>
             </w:r>
           </w:p>
         </w:tc>
@@ -3002,6 +3009,26 @@
         <w:pStyle w:val="BodyText"/>
         <w:ind w:left="0"/>
       </w:pPr>
+      <w:hyperlink r:id="rId8" w:history="1">
+        <w:r>
+          <w:rPr>
+            <w:rStyle w:val="Hyperlink"/>
+          </w:rPr>
+          <w:t>Use cas</w:t>
+        </w:r>
+        <w:r>
+          <w:rPr>
+            <w:rStyle w:val="Hyperlink"/>
+          </w:rPr>
+          <w:t>e</w:t>
+        </w:r>
+        <w:r>
+          <w:rPr>
+            <w:rStyle w:val="Hyperlink"/>
+          </w:rPr>
+          <w:t>s</w:t>
+        </w:r>
+      </w:hyperlink>
     </w:p>
     <w:p>
       <w:pPr>
@@ -3350,6 +3377,7 @@
               <w:jc w:val="center"/>
             </w:pPr>
             <w:r>
+              <w:lastRenderedPageBreak/>
               <w:t>Product should be able to run offline.</w:t>
             </w:r>
           </w:p>
@@ -3752,8 +3780,8 @@
     </w:p>
     <w:p/>
     <w:sectPr>
-      <w:headerReference w:type="default" r:id="rId8"/>
-      <w:footerReference w:type="default" r:id="rId9"/>
+      <w:headerReference w:type="default" r:id="rId9"/>
+      <w:footerReference w:type="default" r:id="rId10"/>
       <w:pgSz w:w="12240" w:h="15840" w:code="1"/>
       <w:pgMar w:top="1440" w:right="1440" w:bottom="1440" w:left="1440" w:header="720" w:footer="720" w:gutter="0"/>
       <w:cols w:space="720"/>
@@ -3763,7 +3791,7 @@
 </file>
 
 <file path=word/endnotes.xml><?xml version="1.0" encoding="utf-8"?>
-<w:endnotes xmlns:wpc="http://schemas.microsoft.com/office/word/2010/wordprocessingCanvas" xmlns:cx="http://schemas.microsoft.com/office/drawing/2014/chartex" xmlns:cx1="http://schemas.microsoft.com/office/drawing/2015/9/8/chartex" xmlns:cx2="http://schemas.microsoft.com/office/drawing/2015/10/21/chartex" xmlns:cx3="http://schemas.microsoft.com/office/drawing/2016/5/9/chartex" xmlns:cx4="http://schemas.microsoft.com/office/drawing/2016/5/10/chartex" xmlns:cx5="http://schemas.microsoft.com/office/drawing/2016/5/11/chartex" xmlns:cx6="http://schemas.microsoft.com/office/drawing/2016/5/12/chartex" xmlns:cx7="http://schemas.microsoft.com/office/drawing/2016/5/13/chartex" xmlns:cx8="http://schemas.microsoft.com/office/drawing/2016/5/14/chartex" xmlns:mc="http://schemas.openxmlformats.org/markup-compatibility/2006" xmlns:aink="http://schemas.microsoft.com/office/drawing/2016/ink" xmlns:am3d="http://schemas.microsoft.com/office/drawing/2017/model3d" xmlns:o="urn:schemas-microsoft-com:office:office" xmlns:oel="http://schemas.microsoft.com/office/2019/extlst" xmlns:r="http://schemas.openxmlformats.org/officeDocument/2006/relationships" xmlns:m="http://schemas.openxmlformats.org/officeDocument/2006/math" xmlns:v="urn:schemas-microsoft-com:vml" xmlns:wp14="http://schemas.microsoft.com/office/word/2010/wordprocessingDrawing" xmlns:wp="http://schemas.openxmlformats.org/drawingml/2006/wordprocessingDrawing" xmlns:w10="urn:schemas-microsoft-com:office:word" xmlns:w="http://schemas.openxmlformats.org/wordprocessingml/2006/main" xmlns:w14="http://schemas.microsoft.com/office/word/2010/wordml" xmlns:w15="http://schemas.microsoft.com/office/word/2012/wordml" xmlns:w16cex="http://schemas.microsoft.com/office/word/2018/wordml/cex" xmlns:w16cid="http://schemas.microsoft.com/office/word/2016/wordml/cid" xmlns:w16="http://schemas.microsoft.com/office/word/2018/wordml" xmlns:w16sdtdh="http://schemas.microsoft.com/office/word/2020/wordml/sdtdatahash" xmlns:w16se="http://schemas.microsoft.com/office/word/2015/wordml/symex" xmlns:wpg="http://schemas.microsoft.com/office/word/2010/wordprocessingGroup" xmlns:wpi="http://schemas.microsoft.com/office/word/2010/wordprocessingInk" xmlns:wne="http://schemas.microsoft.com/office/word/2006/wordml" xmlns:wps="http://schemas.microsoft.com/office/word/2010/wordprocessingShape" mc:Ignorable="w14 w15 w16se w16cid w16 w16cex w16sdtdh wp14">
+<w:endnotes xmlns:wpc="http://schemas.microsoft.com/office/word/2010/wordprocessingCanvas" xmlns:cx="http://schemas.microsoft.com/office/drawing/2014/chartex" xmlns:cx1="http://schemas.microsoft.com/office/drawing/2015/9/8/chartex" xmlns:cx2="http://schemas.microsoft.com/office/drawing/2015/10/21/chartex" xmlns:cx3="http://schemas.microsoft.com/office/drawing/2016/5/9/chartex" xmlns:cx4="http://schemas.microsoft.com/office/drawing/2016/5/10/chartex" xmlns:cx5="http://schemas.microsoft.com/office/drawing/2016/5/11/chartex" xmlns:cx6="http://schemas.microsoft.com/office/drawing/2016/5/12/chartex" xmlns:cx7="http://schemas.microsoft.com/office/drawing/2016/5/13/chartex" xmlns:cx8="http://schemas.microsoft.com/office/drawing/2016/5/14/chartex" xmlns:mc="http://schemas.openxmlformats.org/markup-compatibility/2006" xmlns:aink="http://schemas.microsoft.com/office/drawing/2016/ink" xmlns:am3d="http://schemas.microsoft.com/office/drawing/2017/model3d" xmlns:o="urn:schemas-microsoft-com:office:office" xmlns:oel="http://schemas.microsoft.com/office/2019/extlst" xmlns:r="http://schemas.openxmlformats.org/officeDocument/2006/relationships" xmlns:m="http://schemas.openxmlformats.org/officeDocument/2006/math" xmlns:v="urn:schemas-microsoft-com:vml" xmlns:wp14="http://schemas.microsoft.com/office/word/2010/wordprocessingDrawing" xmlns:wp="http://schemas.openxmlformats.org/drawingml/2006/wordprocessingDrawing" xmlns:w10="urn:schemas-microsoft-com:office:word" xmlns:w="http://schemas.openxmlformats.org/wordprocessingml/2006/main" xmlns:w14="http://schemas.microsoft.com/office/word/2010/wordml" xmlns:w15="http://schemas.microsoft.com/office/word/2012/wordml" xmlns:w16cex="http://schemas.microsoft.com/office/word/2018/wordml/cex" xmlns:w16cid="http://schemas.microsoft.com/office/word/2016/wordml/cid" xmlns:w16="http://schemas.microsoft.com/office/word/2018/wordml" xmlns:w16du="http://schemas.microsoft.com/office/word/2023/wordml/word16du" xmlns:w16sdtdh="http://schemas.microsoft.com/office/word/2020/wordml/sdtdatahash" xmlns:w16se="http://schemas.microsoft.com/office/word/2015/wordml/symex" xmlns:wpg="http://schemas.microsoft.com/office/word/2010/wordprocessingGroup" xmlns:wpi="http://schemas.microsoft.com/office/word/2010/wordprocessingInk" xmlns:wne="http://schemas.microsoft.com/office/word/2006/wordml" xmlns:wps="http://schemas.microsoft.com/office/word/2010/wordprocessingShape" mc:Ignorable="w14 w15 w16se w16cid w16 w16cex w16sdtdh wp14">
   <w:endnote w:type="separator" w:id="-1">
     <w:p>
       <w:pPr>
@@ -3788,7 +3816,7 @@
 </file>
 
 <file path=word/footer1.xml><?xml version="1.0" encoding="utf-8"?>
-<w:ftr xmlns:wpc="http://schemas.microsoft.com/office/word/2010/wordprocessingCanvas" xmlns:cx="http://schemas.microsoft.com/office/drawing/2014/chartex" xmlns:cx1="http://schemas.microsoft.com/office/drawing/2015/9/8/chartex" xmlns:cx2="http://schemas.microsoft.com/office/drawing/2015/10/21/chartex" xmlns:cx3="http://schemas.microsoft.com/office/drawing/2016/5/9/chartex" xmlns:cx4="http://schemas.microsoft.com/office/drawing/2016/5/10/chartex" xmlns:cx5="http://schemas.microsoft.com/office/drawing/2016/5/11/chartex" xmlns:cx6="http://schemas.microsoft.com/office/drawing/2016/5/12/chartex" xmlns:cx7="http://schemas.microsoft.com/office/drawing/2016/5/13/chartex" xmlns:cx8="http://schemas.microsoft.com/office/drawing/2016/5/14/chartex" xmlns:mc="http://schemas.openxmlformats.org/markup-compatibility/2006" xmlns:aink="http://schemas.microsoft.com/office/drawing/2016/ink" xmlns:am3d="http://schemas.microsoft.com/office/drawing/2017/model3d" xmlns:o="urn:schemas-microsoft-com:office:office" xmlns:oel="http://schemas.microsoft.com/office/2019/extlst" xmlns:r="http://schemas.openxmlformats.org/officeDocument/2006/relationships" xmlns:m="http://schemas.openxmlformats.org/officeDocument/2006/math" xmlns:v="urn:schemas-microsoft-com:vml" xmlns:wp14="http://schemas.microsoft.com/office/word/2010/wordprocessingDrawing" xmlns:wp="http://schemas.openxmlformats.org/drawingml/2006/wordprocessingDrawing" xmlns:w10="urn:schemas-microsoft-com:office:word" xmlns:w="http://schemas.openxmlformats.org/wordprocessingml/2006/main" xmlns:w14="http://schemas.microsoft.com/office/word/2010/wordml" xmlns:w15="http://schemas.microsoft.com/office/word/2012/wordml" xmlns:w16cex="http://schemas.microsoft.com/office/word/2018/wordml/cex" xmlns:w16cid="http://schemas.microsoft.com/office/word/2016/wordml/cid" xmlns:w16="http://schemas.microsoft.com/office/word/2018/wordml" xmlns:w16sdtdh="http://schemas.microsoft.com/office/word/2020/wordml/sdtdatahash" xmlns:w16se="http://schemas.microsoft.com/office/word/2015/wordml/symex" xmlns:wpg="http://schemas.microsoft.com/office/word/2010/wordprocessingGroup" xmlns:wpi="http://schemas.microsoft.com/office/word/2010/wordprocessingInk" xmlns:wne="http://schemas.microsoft.com/office/word/2006/wordml" xmlns:wps="http://schemas.microsoft.com/office/word/2010/wordprocessingShape" mc:Ignorable="w14 w15 w16se w16cid w16 w16cex w16sdtdh wp14">
+<w:ftr xmlns:wpc="http://schemas.microsoft.com/office/word/2010/wordprocessingCanvas" xmlns:cx="http://schemas.microsoft.com/office/drawing/2014/chartex" xmlns:cx1="http://schemas.microsoft.com/office/drawing/2015/9/8/chartex" xmlns:cx2="http://schemas.microsoft.com/office/drawing/2015/10/21/chartex" xmlns:cx3="http://schemas.microsoft.com/office/drawing/2016/5/9/chartex" xmlns:cx4="http://schemas.microsoft.com/office/drawing/2016/5/10/chartex" xmlns:cx5="http://schemas.microsoft.com/office/drawing/2016/5/11/chartex" xmlns:cx6="http://schemas.microsoft.com/office/drawing/2016/5/12/chartex" xmlns:cx7="http://schemas.microsoft.com/office/drawing/2016/5/13/chartex" xmlns:cx8="http://schemas.microsoft.com/office/drawing/2016/5/14/chartex" xmlns:mc="http://schemas.openxmlformats.org/markup-compatibility/2006" xmlns:aink="http://schemas.microsoft.com/office/drawing/2016/ink" xmlns:am3d="http://schemas.microsoft.com/office/drawing/2017/model3d" xmlns:o="urn:schemas-microsoft-com:office:office" xmlns:oel="http://schemas.microsoft.com/office/2019/extlst" xmlns:r="http://schemas.openxmlformats.org/officeDocument/2006/relationships" xmlns:m="http://schemas.openxmlformats.org/officeDocument/2006/math" xmlns:v="urn:schemas-microsoft-com:vml" xmlns:wp14="http://schemas.microsoft.com/office/word/2010/wordprocessingDrawing" xmlns:wp="http://schemas.openxmlformats.org/drawingml/2006/wordprocessingDrawing" xmlns:w10="urn:schemas-microsoft-com:office:word" xmlns:w="http://schemas.openxmlformats.org/wordprocessingml/2006/main" xmlns:w14="http://schemas.microsoft.com/office/word/2010/wordml" xmlns:w15="http://schemas.microsoft.com/office/word/2012/wordml" xmlns:w16cex="http://schemas.microsoft.com/office/word/2018/wordml/cex" xmlns:w16cid="http://schemas.microsoft.com/office/word/2016/wordml/cid" xmlns:w16="http://schemas.microsoft.com/office/word/2018/wordml" xmlns:w16du="http://schemas.microsoft.com/office/word/2023/wordml/word16du" xmlns:w16sdtdh="http://schemas.microsoft.com/office/word/2020/wordml/sdtdatahash" xmlns:w16se="http://schemas.microsoft.com/office/word/2015/wordml/symex" xmlns:wpg="http://schemas.microsoft.com/office/word/2010/wordprocessingGroup" xmlns:wpi="http://schemas.microsoft.com/office/word/2010/wordprocessingInk" xmlns:wne="http://schemas.microsoft.com/office/word/2006/wordml" xmlns:wps="http://schemas.microsoft.com/office/word/2010/wordprocessingShape" mc:Ignorable="w14 w15 w16se w16cid w16 w16cex w16sdtdh wp14">
   <w:tbl>
     <w:tblPr>
       <w:tblW w:w="0" w:type="auto"/>
@@ -3845,21 +3873,11 @@
           <w:r>
             <w:sym w:font="Symbol" w:char="F0D3"/>
           </w:r>
-          <w:r>
-            <w:fldChar w:fldCharType="begin"/>
-          </w:r>
-          <w:r>
-            <w:instrText xml:space="preserve"> DOCPROPERTY "Company"  \* MERGEFORMAT </w:instrText>
-          </w:r>
-          <w:r>
-            <w:fldChar w:fldCharType="separate"/>
-          </w:r>
-          <w:r>
-            <w:t>&lt;Company Name&gt;</w:t>
-          </w:r>
-          <w:r>
-            <w:fldChar w:fldCharType="end"/>
-          </w:r>
+          <w:fldSimple w:instr=" DOCPROPERTY &quot;Company&quot;  \* MERGEFORMAT ">
+            <w:r>
+              <w:t>&lt;Company Name&gt;</w:t>
+            </w:r>
+          </w:fldSimple>
           <w:r>
             <w:t xml:space="preserve">, </w:t>
           </w:r>
@@ -3944,7 +3962,7 @@
 </file>
 
 <file path=word/footnotes.xml><?xml version="1.0" encoding="utf-8"?>
-<w:footnotes xmlns:wpc="http://schemas.microsoft.com/office/word/2010/wordprocessingCanvas" xmlns:cx="http://schemas.microsoft.com/office/drawing/2014/chartex" xmlns:cx1="http://schemas.microsoft.com/office/drawing/2015/9/8/chartex" xmlns:cx2="http://schemas.microsoft.com/office/drawing/2015/10/21/chartex" xmlns:cx3="http://schemas.microsoft.com/office/drawing/2016/5/9/chartex" xmlns:cx4="http://schemas.microsoft.com/office/drawing/2016/5/10/chartex" xmlns:cx5="http://schemas.microsoft.com/office/drawing/2016/5/11/chartex" xmlns:cx6="http://schemas.microsoft.com/office/drawing/2016/5/12/chartex" xmlns:cx7="http://schemas.microsoft.com/office/drawing/2016/5/13/chartex" xmlns:cx8="http://schemas.microsoft.com/office/drawing/2016/5/14/chartex" xmlns:mc="http://schemas.openxmlformats.org/markup-compatibility/2006" xmlns:aink="http://schemas.microsoft.com/office/drawing/2016/ink" xmlns:am3d="http://schemas.microsoft.com/office/drawing/2017/model3d" xmlns:o="urn:schemas-microsoft-com:office:office" xmlns:oel="http://schemas.microsoft.com/office/2019/extlst" xmlns:r="http://schemas.openxmlformats.org/officeDocument/2006/relationships" xmlns:m="http://schemas.openxmlformats.org/officeDocument/2006/math" xmlns:v="urn:schemas-microsoft-com:vml" xmlns:wp14="http://schemas.microsoft.com/office/word/2010/wordprocessingDrawing" xmlns:wp="http://schemas.openxmlformats.org/drawingml/2006/wordprocessingDrawing" xmlns:w10="urn:schemas-microsoft-com:office:word" xmlns:w="http://schemas.openxmlformats.org/wordprocessingml/2006/main" xmlns:w14="http://schemas.microsoft.com/office/word/2010/wordml" xmlns:w15="http://schemas.microsoft.com/office/word/2012/wordml" xmlns:w16cex="http://schemas.microsoft.com/office/word/2018/wordml/cex" xmlns:w16cid="http://schemas.microsoft.com/office/word/2016/wordml/cid" xmlns:w16="http://schemas.microsoft.com/office/word/2018/wordml" xmlns:w16sdtdh="http://schemas.microsoft.com/office/word/2020/wordml/sdtdatahash" xmlns:w16se="http://schemas.microsoft.com/office/word/2015/wordml/symex" xmlns:wpg="http://schemas.microsoft.com/office/word/2010/wordprocessingGroup" xmlns:wpi="http://schemas.microsoft.com/office/word/2010/wordprocessingInk" xmlns:wne="http://schemas.microsoft.com/office/word/2006/wordml" xmlns:wps="http://schemas.microsoft.com/office/word/2010/wordprocessingShape" mc:Ignorable="w14 w15 w16se w16cid w16 w16cex w16sdtdh wp14">
+<w:footnotes xmlns:wpc="http://schemas.microsoft.com/office/word/2010/wordprocessingCanvas" xmlns:cx="http://schemas.microsoft.com/office/drawing/2014/chartex" xmlns:cx1="http://schemas.microsoft.com/office/drawing/2015/9/8/chartex" xmlns:cx2="http://schemas.microsoft.com/office/drawing/2015/10/21/chartex" xmlns:cx3="http://schemas.microsoft.com/office/drawing/2016/5/9/chartex" xmlns:cx4="http://schemas.microsoft.com/office/drawing/2016/5/10/chartex" xmlns:cx5="http://schemas.microsoft.com/office/drawing/2016/5/11/chartex" xmlns:cx6="http://schemas.microsoft.com/office/drawing/2016/5/12/chartex" xmlns:cx7="http://schemas.microsoft.com/office/drawing/2016/5/13/chartex" xmlns:cx8="http://schemas.microsoft.com/office/drawing/2016/5/14/chartex" xmlns:mc="http://schemas.openxmlformats.org/markup-compatibility/2006" xmlns:aink="http://schemas.microsoft.com/office/drawing/2016/ink" xmlns:am3d="http://schemas.microsoft.com/office/drawing/2017/model3d" xmlns:o="urn:schemas-microsoft-com:office:office" xmlns:oel="http://schemas.microsoft.com/office/2019/extlst" xmlns:r="http://schemas.openxmlformats.org/officeDocument/2006/relationships" xmlns:m="http://schemas.openxmlformats.org/officeDocument/2006/math" xmlns:v="urn:schemas-microsoft-com:vml" xmlns:wp14="http://schemas.microsoft.com/office/word/2010/wordprocessingDrawing" xmlns:wp="http://schemas.openxmlformats.org/drawingml/2006/wordprocessingDrawing" xmlns:w10="urn:schemas-microsoft-com:office:word" xmlns:w="http://schemas.openxmlformats.org/wordprocessingml/2006/main" xmlns:w14="http://schemas.microsoft.com/office/word/2010/wordml" xmlns:w15="http://schemas.microsoft.com/office/word/2012/wordml" xmlns:w16cex="http://schemas.microsoft.com/office/word/2018/wordml/cex" xmlns:w16cid="http://schemas.microsoft.com/office/word/2016/wordml/cid" xmlns:w16="http://schemas.microsoft.com/office/word/2018/wordml" xmlns:w16du="http://schemas.microsoft.com/office/word/2023/wordml/word16du" xmlns:w16sdtdh="http://schemas.microsoft.com/office/word/2020/wordml/sdtdatahash" xmlns:w16se="http://schemas.microsoft.com/office/word/2015/wordml/symex" xmlns:wpg="http://schemas.microsoft.com/office/word/2010/wordprocessingGroup" xmlns:wpi="http://schemas.microsoft.com/office/word/2010/wordprocessingInk" xmlns:wne="http://schemas.microsoft.com/office/word/2006/wordml" xmlns:wps="http://schemas.microsoft.com/office/word/2010/wordprocessingShape" mc:Ignorable="w14 w15 w16se w16cid w16 w16cex w16sdtdh wp14">
   <w:footnote w:type="separator" w:id="-1">
     <w:p>
       <w:pPr>
@@ -3969,7 +3987,7 @@
 </file>
 
 <file path=word/header1.xml><?xml version="1.0" encoding="utf-8"?>
-<w:hdr xmlns:wpc="http://schemas.microsoft.com/office/word/2010/wordprocessingCanvas" xmlns:cx="http://schemas.microsoft.com/office/drawing/2014/chartex" xmlns:cx1="http://schemas.microsoft.com/office/drawing/2015/9/8/chartex" xmlns:cx2="http://schemas.microsoft.com/office/drawing/2015/10/21/chartex" xmlns:cx3="http://schemas.microsoft.com/office/drawing/2016/5/9/chartex" xmlns:cx4="http://schemas.microsoft.com/office/drawing/2016/5/10/chartex" xmlns:cx5="http://schemas.microsoft.com/office/drawing/2016/5/11/chartex" xmlns:cx6="http://schemas.microsoft.com/office/drawing/2016/5/12/chartex" xmlns:cx7="http://schemas.microsoft.com/office/drawing/2016/5/13/chartex" xmlns:cx8="http://schemas.microsoft.com/office/drawing/2016/5/14/chartex" xmlns:mc="http://schemas.openxmlformats.org/markup-compatibility/2006" xmlns:aink="http://schemas.microsoft.com/office/drawing/2016/ink" xmlns:am3d="http://schemas.microsoft.com/office/drawing/2017/model3d" xmlns:o="urn:schemas-microsoft-com:office:office" xmlns:oel="http://schemas.microsoft.com/office/2019/extlst" xmlns:r="http://schemas.openxmlformats.org/officeDocument/2006/relationships" xmlns:m="http://schemas.openxmlformats.org/officeDocument/2006/math" xmlns:v="urn:schemas-microsoft-com:vml" xmlns:wp14="http://schemas.microsoft.com/office/word/2010/wordprocessingDrawing" xmlns:wp="http://schemas.openxmlformats.org/drawingml/2006/wordprocessingDrawing" xmlns:w10="urn:schemas-microsoft-com:office:word" xmlns:w="http://schemas.openxmlformats.org/wordprocessingml/2006/main" xmlns:w14="http://schemas.microsoft.com/office/word/2010/wordml" xmlns:w15="http://schemas.microsoft.com/office/word/2012/wordml" xmlns:w16cex="http://schemas.microsoft.com/office/word/2018/wordml/cex" xmlns:w16cid="http://schemas.microsoft.com/office/word/2016/wordml/cid" xmlns:w16="http://schemas.microsoft.com/office/word/2018/wordml" xmlns:w16sdtdh="http://schemas.microsoft.com/office/word/2020/wordml/sdtdatahash" xmlns:w16se="http://schemas.microsoft.com/office/word/2015/wordml/symex" xmlns:wpg="http://schemas.microsoft.com/office/word/2010/wordprocessingGroup" xmlns:wpi="http://schemas.microsoft.com/office/word/2010/wordprocessingInk" xmlns:wne="http://schemas.microsoft.com/office/word/2006/wordml" xmlns:wps="http://schemas.microsoft.com/office/word/2010/wordprocessingShape" mc:Ignorable="w14 w15 w16se w16cid w16 w16cex w16sdtdh wp14">
+<w:hdr xmlns:wpc="http://schemas.microsoft.com/office/word/2010/wordprocessingCanvas" xmlns:cx="http://schemas.microsoft.com/office/drawing/2014/chartex" xmlns:cx1="http://schemas.microsoft.com/office/drawing/2015/9/8/chartex" xmlns:cx2="http://schemas.microsoft.com/office/drawing/2015/10/21/chartex" xmlns:cx3="http://schemas.microsoft.com/office/drawing/2016/5/9/chartex" xmlns:cx4="http://schemas.microsoft.com/office/drawing/2016/5/10/chartex" xmlns:cx5="http://schemas.microsoft.com/office/drawing/2016/5/11/chartex" xmlns:cx6="http://schemas.microsoft.com/office/drawing/2016/5/12/chartex" xmlns:cx7="http://schemas.microsoft.com/office/drawing/2016/5/13/chartex" xmlns:cx8="http://schemas.microsoft.com/office/drawing/2016/5/14/chartex" xmlns:mc="http://schemas.openxmlformats.org/markup-compatibility/2006" xmlns:aink="http://schemas.microsoft.com/office/drawing/2016/ink" xmlns:am3d="http://schemas.microsoft.com/office/drawing/2017/model3d" xmlns:o="urn:schemas-microsoft-com:office:office" xmlns:oel="http://schemas.microsoft.com/office/2019/extlst" xmlns:r="http://schemas.openxmlformats.org/officeDocument/2006/relationships" xmlns:m="http://schemas.openxmlformats.org/officeDocument/2006/math" xmlns:v="urn:schemas-microsoft-com:vml" xmlns:wp14="http://schemas.microsoft.com/office/word/2010/wordprocessingDrawing" xmlns:wp="http://schemas.openxmlformats.org/drawingml/2006/wordprocessingDrawing" xmlns:w10="urn:schemas-microsoft-com:office:word" xmlns:w="http://schemas.openxmlformats.org/wordprocessingml/2006/main" xmlns:w14="http://schemas.microsoft.com/office/word/2010/wordml" xmlns:w15="http://schemas.microsoft.com/office/word/2012/wordml" xmlns:w16cex="http://schemas.microsoft.com/office/word/2018/wordml/cex" xmlns:w16cid="http://schemas.microsoft.com/office/word/2016/wordml/cid" xmlns:w16="http://schemas.microsoft.com/office/word/2018/wordml" xmlns:w16du="http://schemas.microsoft.com/office/word/2023/wordml/word16du" xmlns:w16sdtdh="http://schemas.microsoft.com/office/word/2020/wordml/sdtdatahash" xmlns:w16se="http://schemas.microsoft.com/office/word/2015/wordml/symex" xmlns:wpg="http://schemas.microsoft.com/office/word/2010/wordprocessingGroup" xmlns:wpi="http://schemas.microsoft.com/office/word/2010/wordprocessingInk" xmlns:wne="http://schemas.microsoft.com/office/word/2006/wordml" xmlns:wps="http://schemas.microsoft.com/office/word/2010/wordprocessingShape" mc:Ignorable="w14 w15 w16se w16cid w16 w16cex w16sdtdh wp14">
   <w:tbl>
     <w:tblPr>
       <w:tblW w:w="0" w:type="auto"/>
@@ -4026,21 +4044,11 @@
           <w:tcW w:w="6379" w:type="dxa"/>
         </w:tcPr>
         <w:p>
-          <w:r>
-            <w:fldChar w:fldCharType="begin"/>
-          </w:r>
-          <w:r>
-            <w:instrText xml:space="preserve"> TITLE  \* MERGEFORMAT </w:instrText>
-          </w:r>
-          <w:r>
-            <w:fldChar w:fldCharType="separate"/>
-          </w:r>
-          <w:r>
-            <w:t>Vision</w:t>
-          </w:r>
-          <w:r>
-            <w:fldChar w:fldCharType="end"/>
-          </w:r>
+          <w:fldSimple w:instr=" TITLE  \* MERGEFORMAT ">
+            <w:r>
+              <w:t>Vision</w:t>
+            </w:r>
+          </w:fldSimple>
         </w:p>
       </w:tc>
       <w:tc>
@@ -4082,7 +4090,7 @@
 </file>
 
 <file path=word/numbering.xml><?xml version="1.0" encoding="utf-8"?>
-<w:numbering xmlns:wpc="http://schemas.microsoft.com/office/word/2010/wordprocessingCanvas" xmlns:cx="http://schemas.microsoft.com/office/drawing/2014/chartex" xmlns:cx1="http://schemas.microsoft.com/office/drawing/2015/9/8/chartex" xmlns:cx2="http://schemas.microsoft.com/office/drawing/2015/10/21/chartex" xmlns:cx3="http://schemas.microsoft.com/office/drawing/2016/5/9/chartex" xmlns:cx4="http://schemas.microsoft.com/office/drawing/2016/5/10/chartex" xmlns:cx5="http://schemas.microsoft.com/office/drawing/2016/5/11/chartex" xmlns:cx6="http://schemas.microsoft.com/office/drawing/2016/5/12/chartex" xmlns:cx7="http://schemas.microsoft.com/office/drawing/2016/5/13/chartex" xmlns:cx8="http://schemas.microsoft.com/office/drawing/2016/5/14/chartex" xmlns:mc="http://schemas.openxmlformats.org/markup-compatibility/2006" xmlns:aink="http://schemas.microsoft.com/office/drawing/2016/ink" xmlns:am3d="http://schemas.microsoft.com/office/drawing/2017/model3d" xmlns:o="urn:schemas-microsoft-com:office:office" xmlns:oel="http://schemas.microsoft.com/office/2019/extlst" xmlns:r="http://schemas.openxmlformats.org/officeDocument/2006/relationships" xmlns:m="http://schemas.openxmlformats.org/officeDocument/2006/math" xmlns:v="urn:schemas-microsoft-com:vml" xmlns:wp14="http://schemas.microsoft.com/office/word/2010/wordprocessingDrawing" xmlns:wp="http://schemas.openxmlformats.org/drawingml/2006/wordprocessingDrawing" xmlns:w10="urn:schemas-microsoft-com:office:word" xmlns:w="http://schemas.openxmlformats.org/wordprocessingml/2006/main" xmlns:w14="http://schemas.microsoft.com/office/word/2010/wordml" xmlns:w15="http://schemas.microsoft.com/office/word/2012/wordml" xmlns:w16cex="http://schemas.microsoft.com/office/word/2018/wordml/cex" xmlns:w16cid="http://schemas.microsoft.com/office/word/2016/wordml/cid" xmlns:w16="http://schemas.microsoft.com/office/word/2018/wordml" xmlns:w16sdtdh="http://schemas.microsoft.com/office/word/2020/wordml/sdtdatahash" xmlns:w16se="http://schemas.microsoft.com/office/word/2015/wordml/symex" xmlns:wpg="http://schemas.microsoft.com/office/word/2010/wordprocessingGroup" xmlns:wpi="http://schemas.microsoft.com/office/word/2010/wordprocessingInk" xmlns:wne="http://schemas.microsoft.com/office/word/2006/wordml" xmlns:wps="http://schemas.microsoft.com/office/word/2010/wordprocessingShape" mc:Ignorable="w14 w15 w16se w16cid w16 w16cex w16sdtdh wp14">
+<w:numbering xmlns:wpc="http://schemas.microsoft.com/office/word/2010/wordprocessingCanvas" xmlns:cx="http://schemas.microsoft.com/office/drawing/2014/chartex" xmlns:cx1="http://schemas.microsoft.com/office/drawing/2015/9/8/chartex" xmlns:cx2="http://schemas.microsoft.com/office/drawing/2015/10/21/chartex" xmlns:cx3="http://schemas.microsoft.com/office/drawing/2016/5/9/chartex" xmlns:cx4="http://schemas.microsoft.com/office/drawing/2016/5/10/chartex" xmlns:cx5="http://schemas.microsoft.com/office/drawing/2016/5/11/chartex" xmlns:cx6="http://schemas.microsoft.com/office/drawing/2016/5/12/chartex" xmlns:cx7="http://schemas.microsoft.com/office/drawing/2016/5/13/chartex" xmlns:cx8="http://schemas.microsoft.com/office/drawing/2016/5/14/chartex" xmlns:mc="http://schemas.openxmlformats.org/markup-compatibility/2006" xmlns:aink="http://schemas.microsoft.com/office/drawing/2016/ink" xmlns:am3d="http://schemas.microsoft.com/office/drawing/2017/model3d" xmlns:o="urn:schemas-microsoft-com:office:office" xmlns:oel="http://schemas.microsoft.com/office/2019/extlst" xmlns:r="http://schemas.openxmlformats.org/officeDocument/2006/relationships" xmlns:m="http://schemas.openxmlformats.org/officeDocument/2006/math" xmlns:v="urn:schemas-microsoft-com:vml" xmlns:wp14="http://schemas.microsoft.com/office/word/2010/wordprocessingDrawing" xmlns:wp="http://schemas.openxmlformats.org/drawingml/2006/wordprocessingDrawing" xmlns:w10="urn:schemas-microsoft-com:office:word" xmlns:w="http://schemas.openxmlformats.org/wordprocessingml/2006/main" xmlns:w14="http://schemas.microsoft.com/office/word/2010/wordml" xmlns:w15="http://schemas.microsoft.com/office/word/2012/wordml" xmlns:w16cex="http://schemas.microsoft.com/office/word/2018/wordml/cex" xmlns:w16cid="http://schemas.microsoft.com/office/word/2016/wordml/cid" xmlns:w16="http://schemas.microsoft.com/office/word/2018/wordml" xmlns:w16du="http://schemas.microsoft.com/office/word/2023/wordml/word16du" xmlns:w16sdtdh="http://schemas.microsoft.com/office/word/2020/wordml/sdtdatahash" xmlns:w16se="http://schemas.microsoft.com/office/word/2015/wordml/symex" xmlns:wpg="http://schemas.microsoft.com/office/word/2010/wordprocessingGroup" xmlns:wpi="http://schemas.microsoft.com/office/word/2010/wordprocessingInk" xmlns:wne="http://schemas.microsoft.com/office/word/2006/wordml" xmlns:wps="http://schemas.microsoft.com/office/word/2010/wordprocessingShape" mc:Ignorable="w14 w15 w16se w16cid w16 w16cex w16sdtdh wp14">
   <w:abstractNum w:abstractNumId="0" w15:restartNumberingAfterBreak="0">
     <w:nsid w:val="FFFFFF89"/>
     <w:multiLevelType w:val="singleLevel"/>
@@ -6659,6 +6667,18 @@
       <w:contextualSpacing/>
     </w:pPr>
   </w:style>
+  <w:style w:type="character" w:styleId="UnresolvedMention">
+    <w:name w:val="Unresolved Mention"/>
+    <w:basedOn w:val="DefaultParagraphFont"/>
+    <w:uiPriority w:val="99"/>
+    <w:semiHidden/>
+    <w:unhideWhenUsed/>
+    <w:rsid w:val="00323828"/>
+    <w:rPr>
+      <w:color w:val="605E5C"/>
+      <w:shd w:val="clear" w:color="auto" w:fill="E1DFDD"/>
+    </w:rPr>
+  </w:style>
 </w:styles>
 </file>
 

</xml_diff>